<commit_message>
Update COUNCIL SHOW TASKS DESCRIPTIONS.docx
training for betty
</commit_message>
<xml_diff>
--- a/COUNCIL SHOW TASKS DESCRIPTIONS.docx
+++ b/COUNCIL SHOW TASKS DESCRIPTIONS.docx
@@ -1,19 +1,18 @@
 
 <file path=word/document.xml><?xml version="1.0" encoding="utf-8"?>
-<w:document xmlns:wpc="http://schemas.microsoft.com/office/word/2010/wordprocessingCanvas" xmlns:cx="http://schemas.microsoft.com/office/drawing/2014/chartex" xmlns:cx1="http://schemas.microsoft.com/office/drawing/2015/9/8/chartex" xmlns:cx2="http://schemas.microsoft.com/office/drawing/2015/10/21/chartex" xmlns:cx3="http://schemas.microsoft.com/office/drawing/2016/5/9/chartex" xmlns:cx4="http://schemas.microsoft.com/office/drawing/2016/5/10/chartex" xmlns:cx5="http://schemas.microsoft.com/office/drawing/2016/5/11/chartex" xmlns:cx6="http://schemas.microsoft.com/office/drawing/2016/5/12/chartex" xmlns:cx7="http://schemas.microsoft.com/office/drawing/2016/5/13/chartex" xmlns:cx8="http://schemas.microsoft.com/office/drawing/2016/5/14/chartex" xmlns:mc="http://schemas.openxmlformats.org/markup-compatibility/2006" xmlns:aink="http://schemas.microsoft.com/office/drawing/2016/ink" xmlns:am3d="http://schemas.microsoft.com/office/drawing/2017/model3d" xmlns:o="urn:schemas-microsoft-com:office:office" xmlns:r="http://schemas.openxmlformats.org/officeDocument/2006/relationships" xmlns:m="http://schemas.openxmlformats.org/officeDocument/2006/math" xmlns:v="urn:schemas-microsoft-com:vml" xmlns:wp14="http://schemas.microsoft.com/office/word/2010/wordprocessingDrawing" xmlns:wp="http://schemas.openxmlformats.org/drawingml/2006/wordprocessingDrawing" xmlns:w10="urn:schemas-microsoft-com:office:word" xmlns:w="http://schemas.openxmlformats.org/wordprocessingml/2006/main" xmlns:w14="http://schemas.microsoft.com/office/word/2010/wordml" xmlns:w15="http://schemas.microsoft.com/office/word/2012/wordml" xmlns:w16cid="http://schemas.microsoft.com/office/word/2016/wordml/cid" xmlns:w16se="http://schemas.microsoft.com/office/word/2015/wordml/symex" xmlns:wpg="http://schemas.microsoft.com/office/word/2010/wordprocessingGroup" xmlns:wpi="http://schemas.microsoft.com/office/word/2010/wordprocessingInk" xmlns:wne="http://schemas.microsoft.com/office/word/2006/wordml" xmlns:wps="http://schemas.microsoft.com/office/word/2010/wordprocessingShape" mc:Ignorable="w14 w15 w16se w16cid wp14">
+<w:document xmlns:wpc="http://schemas.microsoft.com/office/word/2010/wordprocessingCanvas" xmlns:cx="http://schemas.microsoft.com/office/drawing/2014/chartex" xmlns:cx1="http://schemas.microsoft.com/office/drawing/2015/9/8/chartex" xmlns:cx2="http://schemas.microsoft.com/office/drawing/2015/10/21/chartex" xmlns:cx3="http://schemas.microsoft.com/office/drawing/2016/5/9/chartex" xmlns:cx4="http://schemas.microsoft.com/office/drawing/2016/5/10/chartex" xmlns:cx5="http://schemas.microsoft.com/office/drawing/2016/5/11/chartex" xmlns:cx6="http://schemas.microsoft.com/office/drawing/2016/5/12/chartex" xmlns:cx7="http://schemas.microsoft.com/office/drawing/2016/5/13/chartex" xmlns:cx8="http://schemas.microsoft.com/office/drawing/2016/5/14/chartex" xmlns:mc="http://schemas.openxmlformats.org/markup-compatibility/2006" xmlns:aink="http://schemas.microsoft.com/office/drawing/2016/ink" xmlns:am3d="http://schemas.microsoft.com/office/drawing/2017/model3d" xmlns:o="urn:schemas-microsoft-com:office:office" xmlns:oel="http://schemas.microsoft.com/office/2019/extlst" xmlns:r="http://schemas.openxmlformats.org/officeDocument/2006/relationships" xmlns:m="http://schemas.openxmlformats.org/officeDocument/2006/math" xmlns:v="urn:schemas-microsoft-com:vml" xmlns:wp14="http://schemas.microsoft.com/office/word/2010/wordprocessingDrawing" xmlns:wp="http://schemas.openxmlformats.org/drawingml/2006/wordprocessingDrawing" xmlns:w10="urn:schemas-microsoft-com:office:word" xmlns:w="http://schemas.openxmlformats.org/wordprocessingml/2006/main" xmlns:w14="http://schemas.microsoft.com/office/word/2010/wordml" xmlns:w15="http://schemas.microsoft.com/office/word/2012/wordml" xmlns:w16cex="http://schemas.microsoft.com/office/word/2018/wordml/cex" xmlns:w16cid="http://schemas.microsoft.com/office/word/2016/wordml/cid" xmlns:w16="http://schemas.microsoft.com/office/word/2018/wordml" xmlns:w16sdtdh="http://schemas.microsoft.com/office/word/2020/wordml/sdtdatahash" xmlns:w16se="http://schemas.microsoft.com/office/word/2015/wordml/symex" xmlns:wpg="http://schemas.microsoft.com/office/word/2010/wordprocessingGroup" xmlns:wpi="http://schemas.microsoft.com/office/word/2010/wordprocessingInk" xmlns:wne="http://schemas.microsoft.com/office/word/2006/wordml" xmlns:wps="http://schemas.microsoft.com/office/word/2010/wordprocessingShape" mc:Ignorable="w14 w15 w16se w16cid w16 w16cex w16sdtdh wp14">
   <w:body>
     <w:p>
       <w:pPr>
         <w:pStyle w:val="Title"/>
+        <w:jc w:val="center"/>
       </w:pPr>
       <w:r>
         <w:t>COUNCIL SHOW</w:t>
       </w:r>
-    </w:p>
-    <w:p>
-      <w:pPr>
-        <w:pStyle w:val="Title"/>
-      </w:pPr>
+      <w:r>
+        <w:t xml:space="preserve"> </w:t>
+      </w:r>
       <w:r>
         <w:t>TASK</w:t>
       </w:r>
@@ -57,6 +56,72 @@
     <w:p>
       <w:pPr>
         <w:rPr>
+          <w:rFonts w:eastAsia="Times New Roman" w:cs="Times New Roman"/>
+          <w:b/>
+          <w:sz w:val="36"/>
+          <w:szCs w:val="36"/>
+        </w:rPr>
+      </w:pPr>
+    </w:p>
+    <w:p>
+      <w:pPr>
+        <w:rPr>
+          <w:ins w:id="0" w:author="Thomas Stephens" w:date="2024-03-09T15:39:00Z"/>
+          <w:rFonts w:eastAsia="Times New Roman" w:cs="Times New Roman"/>
+          <w:b/>
+          <w:sz w:val="36"/>
+          <w:szCs w:val="36"/>
+        </w:rPr>
+      </w:pPr>
+    </w:p>
+    <w:p>
+      <w:pPr>
+        <w:rPr>
+          <w:ins w:id="1" w:author="Thomas Stephens" w:date="2024-03-09T15:39:00Z"/>
+          <w:rFonts w:eastAsia="Times New Roman" w:cs="Times New Roman"/>
+          <w:b/>
+          <w:sz w:val="36"/>
+          <w:szCs w:val="36"/>
+        </w:rPr>
+      </w:pPr>
+    </w:p>
+    <w:p>
+      <w:pPr>
+        <w:rPr>
+          <w:ins w:id="2" w:author="Thomas Stephens" w:date="2024-03-09T15:39:00Z"/>
+          <w:rFonts w:eastAsia="Times New Roman" w:cs="Times New Roman"/>
+          <w:b/>
+          <w:sz w:val="36"/>
+          <w:szCs w:val="36"/>
+        </w:rPr>
+      </w:pPr>
+    </w:p>
+    <w:p>
+      <w:pPr>
+        <w:rPr>
+          <w:ins w:id="3" w:author="Thomas Stephens" w:date="2024-03-09T15:39:00Z"/>
+          <w:rFonts w:eastAsia="Times New Roman" w:cs="Times New Roman"/>
+          <w:b/>
+          <w:sz w:val="36"/>
+          <w:szCs w:val="36"/>
+        </w:rPr>
+      </w:pPr>
+    </w:p>
+    <w:p>
+      <w:pPr>
+        <w:rPr>
+          <w:ins w:id="4" w:author="Thomas Stephens" w:date="2024-03-09T15:39:00Z"/>
+          <w:rFonts w:eastAsia="Times New Roman" w:cs="Times New Roman"/>
+          <w:b/>
+          <w:sz w:val="36"/>
+          <w:szCs w:val="36"/>
+        </w:rPr>
+      </w:pPr>
+    </w:p>
+    <w:p>
+      <w:pPr>
+        <w:rPr>
+          <w:ins w:id="5" w:author="Thomas Stephens" w:date="2024-03-09T15:39:00Z"/>
           <w:rFonts w:eastAsia="Times New Roman" w:cs="Times New Roman"/>
           <w:b/>
           <w:sz w:val="36"/>
@@ -309,7 +374,10 @@
         <w:jc w:val="left"/>
       </w:pPr>
       <w:r>
-        <w:t xml:space="preserve">SHOW </w:t>
+        <w:t>SHOW</w:t>
+      </w:r>
+      <w:r>
+        <w:t xml:space="preserve"> </w:t>
       </w:r>
       <w:r>
         <w:t>TASK</w:t>
@@ -351,17 +419,7 @@
       </w:pPr>
     </w:p>
     <w:p>
-      <w:pPr>
-        <w:rPr>
-          <w:rFonts w:eastAsia="Times New Roman" w:cs="Times New Roman"/>
-          <w:szCs w:val="28"/>
-        </w:rPr>
-      </w:pPr>
-      <w:r>
-        <w:rPr>
-          <w:rFonts w:eastAsia="Times New Roman" w:cs="Times New Roman"/>
-          <w:szCs w:val="28"/>
-        </w:rPr>
+      <w:r>
         <w:t>The instructions are expected to be a living format, altered if required after each show. The end of the show season reports to the council should eventually allow the instructions and their accrued data banks to be used by beginners in preparing and operating a train show.</w:t>
       </w:r>
     </w:p>
@@ -560,8 +618,10 @@
             <w:rPr>
               <w:rFonts w:asciiTheme="minorHAnsi" w:eastAsiaTheme="minorEastAsia" w:hAnsiTheme="minorHAnsi" w:cstheme="minorBidi"/>
               <w:noProof/>
+              <w:kern w:val="2"/>
               <w:sz w:val="22"/>
               <w:lang w:val="en-US"/>
+              <w14:ligatures w14:val="standardContextual"/>
             </w:rPr>
           </w:pPr>
           <w:r>
@@ -573,7 +633,7 @@
           <w:r>
             <w:fldChar w:fldCharType="separate"/>
           </w:r>
-          <w:hyperlink w:anchor="_Toc160859044" w:history="1">
+          <w:hyperlink w:anchor="_Toc160890258" w:history="1">
             <w:r>
               <w:rPr>
                 <w:rStyle w:val="Hyperlink"/>
@@ -600,7 +660,7 @@
                 <w:noProof/>
                 <w:webHidden/>
               </w:rPr>
-              <w:instrText xml:space="preserve"> PAGEREF _Toc160859044 \h </w:instrText>
+              <w:instrText xml:space="preserve"> PAGEREF _Toc160890258 \h </w:instrText>
             </w:r>
             <w:r>
               <w:rPr>
@@ -640,11 +700,13 @@
             <w:rPr>
               <w:rFonts w:asciiTheme="minorHAnsi" w:eastAsiaTheme="minorEastAsia" w:hAnsiTheme="minorHAnsi" w:cstheme="minorBidi"/>
               <w:noProof/>
+              <w:kern w:val="2"/>
               <w:sz w:val="22"/>
               <w:lang w:val="en-US"/>
+              <w14:ligatures w14:val="standardContextual"/>
             </w:rPr>
           </w:pPr>
-          <w:hyperlink w:anchor="_Toc160859045" w:history="1">
+          <w:hyperlink w:anchor="_Toc160890259" w:history="1">
             <w:r>
               <w:rPr>
                 <w:rStyle w:val="Hyperlink"/>
@@ -671,7 +733,7 @@
                 <w:noProof/>
                 <w:webHidden/>
               </w:rPr>
-              <w:instrText xml:space="preserve"> PAGEREF _Toc160859045 \h </w:instrText>
+              <w:instrText xml:space="preserve"> PAGEREF _Toc160890259 \h </w:instrText>
             </w:r>
             <w:r>
               <w:rPr>
@@ -711,11 +773,13 @@
             <w:rPr>
               <w:rFonts w:asciiTheme="minorHAnsi" w:eastAsiaTheme="minorEastAsia" w:hAnsiTheme="minorHAnsi" w:cstheme="minorBidi"/>
               <w:noProof/>
+              <w:kern w:val="2"/>
               <w:sz w:val="22"/>
               <w:lang w:val="en-US"/>
+              <w14:ligatures w14:val="standardContextual"/>
             </w:rPr>
           </w:pPr>
-          <w:hyperlink w:anchor="_Toc160859046" w:history="1">
+          <w:hyperlink w:anchor="_Toc160890260" w:history="1">
             <w:r>
               <w:rPr>
                 <w:rStyle w:val="Hyperlink"/>
@@ -742,7 +806,7 @@
                 <w:noProof/>
                 <w:webHidden/>
               </w:rPr>
-              <w:instrText xml:space="preserve"> PAGEREF _Toc160859046 \h </w:instrText>
+              <w:instrText xml:space="preserve"> PAGEREF _Toc160890260 \h </w:instrText>
             </w:r>
             <w:r>
               <w:rPr>
@@ -782,11 +846,13 @@
             <w:rPr>
               <w:rFonts w:asciiTheme="minorHAnsi" w:eastAsiaTheme="minorEastAsia" w:hAnsiTheme="minorHAnsi" w:cstheme="minorBidi"/>
               <w:noProof/>
+              <w:kern w:val="2"/>
               <w:sz w:val="22"/>
               <w:lang w:val="en-US"/>
+              <w14:ligatures w14:val="standardContextual"/>
             </w:rPr>
           </w:pPr>
-          <w:hyperlink w:anchor="_Toc160859047" w:history="1">
+          <w:hyperlink w:anchor="_Toc160890261" w:history="1">
             <w:r>
               <w:rPr>
                 <w:rStyle w:val="Hyperlink"/>
@@ -813,7 +879,7 @@
                 <w:noProof/>
                 <w:webHidden/>
               </w:rPr>
-              <w:instrText xml:space="preserve"> PAGEREF _Toc160859047 \h </w:instrText>
+              <w:instrText xml:space="preserve"> PAGEREF _Toc160890261 \h </w:instrText>
             </w:r>
             <w:r>
               <w:rPr>
@@ -853,11 +919,13 @@
             <w:rPr>
               <w:rFonts w:asciiTheme="minorHAnsi" w:eastAsiaTheme="minorEastAsia" w:hAnsiTheme="minorHAnsi" w:cstheme="minorBidi"/>
               <w:noProof/>
+              <w:kern w:val="2"/>
               <w:sz w:val="22"/>
               <w:lang w:val="en-US"/>
+              <w14:ligatures w14:val="standardContextual"/>
             </w:rPr>
           </w:pPr>
-          <w:hyperlink w:anchor="_Toc160859048" w:history="1">
+          <w:hyperlink w:anchor="_Toc160890262" w:history="1">
             <w:r>
               <w:rPr>
                 <w:rStyle w:val="Hyperlink"/>
@@ -884,7 +952,7 @@
                 <w:noProof/>
                 <w:webHidden/>
               </w:rPr>
-              <w:instrText xml:space="preserve"> PAGEREF _Toc160859048 \h </w:instrText>
+              <w:instrText xml:space="preserve"> PAGEREF _Toc160890262 \h </w:instrText>
             </w:r>
             <w:r>
               <w:rPr>
@@ -924,11 +992,13 @@
             <w:rPr>
               <w:rFonts w:asciiTheme="minorHAnsi" w:eastAsiaTheme="minorEastAsia" w:hAnsiTheme="minorHAnsi" w:cstheme="minorBidi"/>
               <w:noProof/>
+              <w:kern w:val="2"/>
               <w:sz w:val="22"/>
               <w:lang w:val="en-US"/>
+              <w14:ligatures w14:val="standardContextual"/>
             </w:rPr>
           </w:pPr>
-          <w:hyperlink w:anchor="_Toc160859049" w:history="1">
+          <w:hyperlink w:anchor="_Toc160890263" w:history="1">
             <w:r>
               <w:rPr>
                 <w:rStyle w:val="Hyperlink"/>
@@ -955,7 +1025,7 @@
                 <w:noProof/>
                 <w:webHidden/>
               </w:rPr>
-              <w:instrText xml:space="preserve"> PAGEREF _Toc160859049 \h </w:instrText>
+              <w:instrText xml:space="preserve"> PAGEREF _Toc160890263 \h </w:instrText>
             </w:r>
             <w:r>
               <w:rPr>
@@ -995,11 +1065,13 @@
             <w:rPr>
               <w:rFonts w:asciiTheme="minorHAnsi" w:eastAsiaTheme="minorEastAsia" w:hAnsiTheme="minorHAnsi" w:cstheme="minorBidi"/>
               <w:noProof/>
+              <w:kern w:val="2"/>
               <w:sz w:val="22"/>
               <w:lang w:val="en-US"/>
+              <w14:ligatures w14:val="standardContextual"/>
             </w:rPr>
           </w:pPr>
-          <w:hyperlink w:anchor="_Toc160859050" w:history="1">
+          <w:hyperlink w:anchor="_Toc160890264" w:history="1">
             <w:r>
               <w:rPr>
                 <w:rStyle w:val="Hyperlink"/>
@@ -1026,7 +1098,7 @@
                 <w:noProof/>
                 <w:webHidden/>
               </w:rPr>
-              <w:instrText xml:space="preserve"> PAGEREF _Toc160859050 \h </w:instrText>
+              <w:instrText xml:space="preserve"> PAGEREF _Toc160890264 \h </w:instrText>
             </w:r>
             <w:r>
               <w:rPr>
@@ -1066,11 +1138,13 @@
             <w:rPr>
               <w:rFonts w:asciiTheme="minorHAnsi" w:eastAsiaTheme="minorEastAsia" w:hAnsiTheme="minorHAnsi" w:cstheme="minorBidi"/>
               <w:noProof/>
+              <w:kern w:val="2"/>
               <w:sz w:val="22"/>
               <w:lang w:val="en-US"/>
+              <w14:ligatures w14:val="standardContextual"/>
             </w:rPr>
           </w:pPr>
-          <w:hyperlink w:anchor="_Toc160859051" w:history="1">
+          <w:hyperlink w:anchor="_Toc160890265" w:history="1">
             <w:r>
               <w:rPr>
                 <w:rStyle w:val="Hyperlink"/>
@@ -1097,7 +1171,7 @@
                 <w:noProof/>
                 <w:webHidden/>
               </w:rPr>
-              <w:instrText xml:space="preserve"> PAGEREF _Toc160859051 \h </w:instrText>
+              <w:instrText xml:space="preserve"> PAGEREF _Toc160890265 \h </w:instrText>
             </w:r>
             <w:r>
               <w:rPr>
@@ -1137,11 +1211,13 @@
             <w:rPr>
               <w:rFonts w:asciiTheme="minorHAnsi" w:eastAsiaTheme="minorEastAsia" w:hAnsiTheme="minorHAnsi" w:cstheme="minorBidi"/>
               <w:noProof/>
+              <w:kern w:val="2"/>
               <w:sz w:val="22"/>
               <w:lang w:val="en-US"/>
+              <w14:ligatures w14:val="standardContextual"/>
             </w:rPr>
           </w:pPr>
-          <w:hyperlink w:anchor="_Toc160859052" w:history="1">
+          <w:hyperlink w:anchor="_Toc160890266" w:history="1">
             <w:r>
               <w:rPr>
                 <w:rStyle w:val="Hyperlink"/>
@@ -1168,7 +1244,7 @@
                 <w:noProof/>
                 <w:webHidden/>
               </w:rPr>
-              <w:instrText xml:space="preserve"> PAGEREF _Toc160859052 \h </w:instrText>
+              <w:instrText xml:space="preserve"> PAGEREF _Toc160890266 \h </w:instrText>
             </w:r>
             <w:r>
               <w:rPr>
@@ -1208,11 +1284,13 @@
             <w:rPr>
               <w:rFonts w:asciiTheme="minorHAnsi" w:eastAsiaTheme="minorEastAsia" w:hAnsiTheme="minorHAnsi" w:cstheme="minorBidi"/>
               <w:noProof/>
+              <w:kern w:val="2"/>
               <w:sz w:val="22"/>
               <w:lang w:val="en-US"/>
+              <w14:ligatures w14:val="standardContextual"/>
             </w:rPr>
           </w:pPr>
-          <w:hyperlink w:anchor="_Toc160859053" w:history="1">
+          <w:hyperlink w:anchor="_Toc160890267" w:history="1">
             <w:r>
               <w:rPr>
                 <w:rStyle w:val="Hyperlink"/>
@@ -1239,7 +1317,7 @@
                 <w:noProof/>
                 <w:webHidden/>
               </w:rPr>
-              <w:instrText xml:space="preserve"> PAGEREF _Toc160859053 \h </w:instrText>
+              <w:instrText xml:space="preserve"> PAGEREF _Toc160890267 \h </w:instrText>
             </w:r>
             <w:r>
               <w:rPr>
@@ -1279,11 +1357,13 @@
             <w:rPr>
               <w:rFonts w:asciiTheme="minorHAnsi" w:eastAsiaTheme="minorEastAsia" w:hAnsiTheme="minorHAnsi" w:cstheme="minorBidi"/>
               <w:noProof/>
+              <w:kern w:val="2"/>
               <w:sz w:val="22"/>
               <w:lang w:val="en-US"/>
+              <w14:ligatures w14:val="standardContextual"/>
             </w:rPr>
           </w:pPr>
-          <w:hyperlink w:anchor="_Toc160859054" w:history="1">
+          <w:hyperlink w:anchor="_Toc160890268" w:history="1">
             <w:r>
               <w:rPr>
                 <w:rStyle w:val="Hyperlink"/>
@@ -1310,7 +1390,7 @@
                 <w:noProof/>
                 <w:webHidden/>
               </w:rPr>
-              <w:instrText xml:space="preserve"> PAGEREF _Toc160859054 \h </w:instrText>
+              <w:instrText xml:space="preserve"> PAGEREF _Toc160890268 \h </w:instrText>
             </w:r>
             <w:r>
               <w:rPr>
@@ -1350,11 +1430,13 @@
             <w:rPr>
               <w:rFonts w:asciiTheme="minorHAnsi" w:eastAsiaTheme="minorEastAsia" w:hAnsiTheme="minorHAnsi" w:cstheme="minorBidi"/>
               <w:noProof/>
+              <w:kern w:val="2"/>
               <w:sz w:val="22"/>
               <w:lang w:val="en-US"/>
+              <w14:ligatures w14:val="standardContextual"/>
             </w:rPr>
           </w:pPr>
-          <w:hyperlink w:anchor="_Toc160859055" w:history="1">
+          <w:hyperlink w:anchor="_Toc160890269" w:history="1">
             <w:r>
               <w:rPr>
                 <w:rStyle w:val="Hyperlink"/>
@@ -1381,7 +1463,7 @@
                 <w:noProof/>
                 <w:webHidden/>
               </w:rPr>
-              <w:instrText xml:space="preserve"> PAGEREF _Toc160859055 \h </w:instrText>
+              <w:instrText xml:space="preserve"> PAGEREF _Toc160890269 \h </w:instrText>
             </w:r>
             <w:r>
               <w:rPr>
@@ -1421,11 +1503,13 @@
             <w:rPr>
               <w:rFonts w:asciiTheme="minorHAnsi" w:eastAsiaTheme="minorEastAsia" w:hAnsiTheme="minorHAnsi" w:cstheme="minorBidi"/>
               <w:noProof/>
+              <w:kern w:val="2"/>
               <w:sz w:val="22"/>
               <w:lang w:val="en-US"/>
+              <w14:ligatures w14:val="standardContextual"/>
             </w:rPr>
           </w:pPr>
-          <w:hyperlink w:anchor="_Toc160859056" w:history="1">
+          <w:hyperlink w:anchor="_Toc160890270" w:history="1">
             <w:r>
               <w:rPr>
                 <w:rStyle w:val="Hyperlink"/>
@@ -1452,7 +1536,7 @@
                 <w:noProof/>
                 <w:webHidden/>
               </w:rPr>
-              <w:instrText xml:space="preserve"> PAGEREF _Toc160859056 \h </w:instrText>
+              <w:instrText xml:space="preserve"> PAGEREF _Toc160890270 \h </w:instrText>
             </w:r>
             <w:r>
               <w:rPr>
@@ -1492,11 +1576,13 @@
             <w:rPr>
               <w:rFonts w:asciiTheme="minorHAnsi" w:eastAsiaTheme="minorEastAsia" w:hAnsiTheme="minorHAnsi" w:cstheme="minorBidi"/>
               <w:noProof/>
+              <w:kern w:val="2"/>
               <w:sz w:val="22"/>
               <w:lang w:val="en-US"/>
+              <w14:ligatures w14:val="standardContextual"/>
             </w:rPr>
           </w:pPr>
-          <w:hyperlink w:anchor="_Toc160859057" w:history="1">
+          <w:hyperlink w:anchor="_Toc160890271" w:history="1">
             <w:r>
               <w:rPr>
                 <w:rStyle w:val="Hyperlink"/>
@@ -1523,7 +1609,7 @@
                 <w:noProof/>
                 <w:webHidden/>
               </w:rPr>
-              <w:instrText xml:space="preserve"> PAGEREF _Toc160859057 \h </w:instrText>
+              <w:instrText xml:space="preserve"> PAGEREF _Toc160890271 \h </w:instrText>
             </w:r>
             <w:r>
               <w:rPr>
@@ -1563,11 +1649,13 @@
             <w:rPr>
               <w:rFonts w:asciiTheme="minorHAnsi" w:eastAsiaTheme="minorEastAsia" w:hAnsiTheme="minorHAnsi" w:cstheme="minorBidi"/>
               <w:noProof/>
+              <w:kern w:val="2"/>
               <w:sz w:val="22"/>
               <w:lang w:val="en-US"/>
+              <w14:ligatures w14:val="standardContextual"/>
             </w:rPr>
           </w:pPr>
-          <w:hyperlink w:anchor="_Toc160859058" w:history="1">
+          <w:hyperlink w:anchor="_Toc160890272" w:history="1">
             <w:r>
               <w:rPr>
                 <w:rStyle w:val="Hyperlink"/>
@@ -1594,7 +1682,7 @@
                 <w:noProof/>
                 <w:webHidden/>
               </w:rPr>
-              <w:instrText xml:space="preserve"> PAGEREF _Toc160859058 \h </w:instrText>
+              <w:instrText xml:space="preserve"> PAGEREF _Toc160890272 \h </w:instrText>
             </w:r>
             <w:r>
               <w:rPr>
@@ -1634,11 +1722,13 @@
             <w:rPr>
               <w:rFonts w:asciiTheme="minorHAnsi" w:eastAsiaTheme="minorEastAsia" w:hAnsiTheme="minorHAnsi" w:cstheme="minorBidi"/>
               <w:noProof/>
+              <w:kern w:val="2"/>
               <w:sz w:val="22"/>
               <w:lang w:val="en-US"/>
+              <w14:ligatures w14:val="standardContextual"/>
             </w:rPr>
           </w:pPr>
-          <w:hyperlink w:anchor="_Toc160859059" w:history="1">
+          <w:hyperlink w:anchor="_Toc160890273" w:history="1">
             <w:r>
               <w:rPr>
                 <w:rStyle w:val="Hyperlink"/>
@@ -1665,7 +1755,7 @@
                 <w:noProof/>
                 <w:webHidden/>
               </w:rPr>
-              <w:instrText xml:space="preserve"> PAGEREF _Toc160859059 \h </w:instrText>
+              <w:instrText xml:space="preserve"> PAGEREF _Toc160890273 \h </w:instrText>
             </w:r>
             <w:r>
               <w:rPr>
@@ -1705,11 +1795,13 @@
             <w:rPr>
               <w:rFonts w:asciiTheme="minorHAnsi" w:eastAsiaTheme="minorEastAsia" w:hAnsiTheme="minorHAnsi" w:cstheme="minorBidi"/>
               <w:noProof/>
+              <w:kern w:val="2"/>
               <w:sz w:val="22"/>
               <w:lang w:val="en-US"/>
+              <w14:ligatures w14:val="standardContextual"/>
             </w:rPr>
           </w:pPr>
-          <w:hyperlink w:anchor="_Toc160859060" w:history="1">
+          <w:hyperlink w:anchor="_Toc160890274" w:history="1">
             <w:r>
               <w:rPr>
                 <w:rStyle w:val="Hyperlink"/>
@@ -1736,7 +1828,7 @@
                 <w:noProof/>
                 <w:webHidden/>
               </w:rPr>
-              <w:instrText xml:space="preserve"> PAGEREF _Toc160859060 \h </w:instrText>
+              <w:instrText xml:space="preserve"> PAGEREF _Toc160890274 \h </w:instrText>
             </w:r>
             <w:r>
               <w:rPr>
@@ -1776,11 +1868,13 @@
             <w:rPr>
               <w:rFonts w:asciiTheme="minorHAnsi" w:eastAsiaTheme="minorEastAsia" w:hAnsiTheme="minorHAnsi" w:cstheme="minorBidi"/>
               <w:noProof/>
+              <w:kern w:val="2"/>
               <w:sz w:val="22"/>
               <w:lang w:val="en-US"/>
+              <w14:ligatures w14:val="standardContextual"/>
             </w:rPr>
           </w:pPr>
-          <w:hyperlink w:anchor="_Toc160859061" w:history="1">
+          <w:hyperlink w:anchor="_Toc160890275" w:history="1">
             <w:r>
               <w:rPr>
                 <w:rStyle w:val="Hyperlink"/>
@@ -1807,7 +1901,7 @@
                 <w:noProof/>
                 <w:webHidden/>
               </w:rPr>
-              <w:instrText xml:space="preserve"> PAGEREF _Toc160859061 \h </w:instrText>
+              <w:instrText xml:space="preserve"> PAGEREF _Toc160890275 \h </w:instrText>
             </w:r>
             <w:r>
               <w:rPr>
@@ -1847,11 +1941,13 @@
             <w:rPr>
               <w:rFonts w:asciiTheme="minorHAnsi" w:eastAsiaTheme="minorEastAsia" w:hAnsiTheme="minorHAnsi" w:cstheme="minorBidi"/>
               <w:noProof/>
+              <w:kern w:val="2"/>
               <w:sz w:val="22"/>
               <w:lang w:val="en-US"/>
+              <w14:ligatures w14:val="standardContextual"/>
             </w:rPr>
           </w:pPr>
-          <w:hyperlink w:anchor="_Toc160859062" w:history="1">
+          <w:hyperlink w:anchor="_Toc160890276" w:history="1">
             <w:r>
               <w:rPr>
                 <w:rStyle w:val="Hyperlink"/>
@@ -1878,7 +1974,7 @@
                 <w:noProof/>
                 <w:webHidden/>
               </w:rPr>
-              <w:instrText xml:space="preserve"> PAGEREF _Toc160859062 \h </w:instrText>
+              <w:instrText xml:space="preserve"> PAGEREF _Toc160890276 \h </w:instrText>
             </w:r>
             <w:r>
               <w:rPr>
@@ -1918,11 +2014,13 @@
             <w:rPr>
               <w:rFonts w:asciiTheme="minorHAnsi" w:eastAsiaTheme="minorEastAsia" w:hAnsiTheme="minorHAnsi" w:cstheme="minorBidi"/>
               <w:noProof/>
+              <w:kern w:val="2"/>
               <w:sz w:val="22"/>
               <w:lang w:val="en-US"/>
+              <w14:ligatures w14:val="standardContextual"/>
             </w:rPr>
           </w:pPr>
-          <w:hyperlink w:anchor="_Toc160859063" w:history="1">
+          <w:hyperlink w:anchor="_Toc160890277" w:history="1">
             <w:r>
               <w:rPr>
                 <w:rStyle w:val="Hyperlink"/>
@@ -1949,7 +2047,7 @@
                 <w:noProof/>
                 <w:webHidden/>
               </w:rPr>
-              <w:instrText xml:space="preserve"> PAGEREF _Toc160859063 \h </w:instrText>
+              <w:instrText xml:space="preserve"> PAGEREF _Toc160890277 \h </w:instrText>
             </w:r>
             <w:r>
               <w:rPr>
@@ -1989,11 +2087,13 @@
             <w:rPr>
               <w:rFonts w:asciiTheme="minorHAnsi" w:eastAsiaTheme="minorEastAsia" w:hAnsiTheme="minorHAnsi" w:cstheme="minorBidi"/>
               <w:noProof/>
+              <w:kern w:val="2"/>
               <w:sz w:val="22"/>
               <w:lang w:val="en-US"/>
+              <w14:ligatures w14:val="standardContextual"/>
             </w:rPr>
           </w:pPr>
-          <w:hyperlink w:anchor="_Toc160859064" w:history="1">
+          <w:hyperlink w:anchor="_Toc160890278" w:history="1">
             <w:r>
               <w:rPr>
                 <w:rStyle w:val="Hyperlink"/>
@@ -2020,7 +2120,7 @@
                 <w:noProof/>
                 <w:webHidden/>
               </w:rPr>
-              <w:instrText xml:space="preserve"> PAGEREF _Toc160859064 \h </w:instrText>
+              <w:instrText xml:space="preserve"> PAGEREF _Toc160890278 \h </w:instrText>
             </w:r>
             <w:r>
               <w:rPr>
@@ -2060,11 +2160,13 @@
             <w:rPr>
               <w:rFonts w:asciiTheme="minorHAnsi" w:eastAsiaTheme="minorEastAsia" w:hAnsiTheme="minorHAnsi" w:cstheme="minorBidi"/>
               <w:noProof/>
+              <w:kern w:val="2"/>
               <w:sz w:val="22"/>
               <w:lang w:val="en-US"/>
+              <w14:ligatures w14:val="standardContextual"/>
             </w:rPr>
           </w:pPr>
-          <w:hyperlink w:anchor="_Toc160859065" w:history="1">
+          <w:hyperlink w:anchor="_Toc160890279" w:history="1">
             <w:r>
               <w:rPr>
                 <w:rStyle w:val="Hyperlink"/>
@@ -2091,7 +2193,7 @@
                 <w:noProof/>
                 <w:webHidden/>
               </w:rPr>
-              <w:instrText xml:space="preserve"> PAGEREF _Toc160859065 \h </w:instrText>
+              <w:instrText xml:space="preserve"> PAGEREF _Toc160890279 \h </w:instrText>
             </w:r>
             <w:r>
               <w:rPr>
@@ -2131,11 +2233,13 @@
             <w:rPr>
               <w:rFonts w:asciiTheme="minorHAnsi" w:eastAsiaTheme="minorEastAsia" w:hAnsiTheme="minorHAnsi" w:cstheme="minorBidi"/>
               <w:noProof/>
+              <w:kern w:val="2"/>
               <w:sz w:val="22"/>
               <w:lang w:val="en-US"/>
+              <w14:ligatures w14:val="standardContextual"/>
             </w:rPr>
           </w:pPr>
-          <w:hyperlink w:anchor="_Toc160859066" w:history="1">
+          <w:hyperlink w:anchor="_Toc160890280" w:history="1">
             <w:r>
               <w:rPr>
                 <w:rStyle w:val="Hyperlink"/>
@@ -2162,7 +2266,7 @@
                 <w:noProof/>
                 <w:webHidden/>
               </w:rPr>
-              <w:instrText xml:space="preserve"> PAGEREF _Toc160859066 \h </w:instrText>
+              <w:instrText xml:space="preserve"> PAGEREF _Toc160890280 \h </w:instrText>
             </w:r>
             <w:r>
               <w:rPr>
@@ -2202,11 +2306,13 @@
             <w:rPr>
               <w:rFonts w:asciiTheme="minorHAnsi" w:eastAsiaTheme="minorEastAsia" w:hAnsiTheme="minorHAnsi" w:cstheme="minorBidi"/>
               <w:noProof/>
+              <w:kern w:val="2"/>
               <w:sz w:val="22"/>
               <w:lang w:val="en-US"/>
+              <w14:ligatures w14:val="standardContextual"/>
             </w:rPr>
           </w:pPr>
-          <w:hyperlink w:anchor="_Toc160859067" w:history="1">
+          <w:hyperlink w:anchor="_Toc160890281" w:history="1">
             <w:r>
               <w:rPr>
                 <w:rStyle w:val="Hyperlink"/>
@@ -2233,7 +2339,7 @@
                 <w:noProof/>
                 <w:webHidden/>
               </w:rPr>
-              <w:instrText xml:space="preserve"> PAGEREF _Toc160859067 \h </w:instrText>
+              <w:instrText xml:space="preserve"> PAGEREF _Toc160890281 \h </w:instrText>
             </w:r>
             <w:r>
               <w:rPr>
@@ -2273,11 +2379,13 @@
             <w:rPr>
               <w:rFonts w:asciiTheme="minorHAnsi" w:eastAsiaTheme="minorEastAsia" w:hAnsiTheme="minorHAnsi" w:cstheme="minorBidi"/>
               <w:noProof/>
+              <w:kern w:val="2"/>
               <w:sz w:val="22"/>
               <w:lang w:val="en-US"/>
+              <w14:ligatures w14:val="standardContextual"/>
             </w:rPr>
           </w:pPr>
-          <w:hyperlink w:anchor="_Toc160859068" w:history="1">
+          <w:hyperlink w:anchor="_Toc160890282" w:history="1">
             <w:r>
               <w:rPr>
                 <w:rStyle w:val="Hyperlink"/>
@@ -2304,7 +2412,7 @@
                 <w:noProof/>
                 <w:webHidden/>
               </w:rPr>
-              <w:instrText xml:space="preserve"> PAGEREF _Toc160859068 \h </w:instrText>
+              <w:instrText xml:space="preserve"> PAGEREF _Toc160890282 \h </w:instrText>
             </w:r>
             <w:r>
               <w:rPr>
@@ -2344,11 +2452,13 @@
             <w:rPr>
               <w:rFonts w:asciiTheme="minorHAnsi" w:eastAsiaTheme="minorEastAsia" w:hAnsiTheme="minorHAnsi" w:cstheme="minorBidi"/>
               <w:noProof/>
+              <w:kern w:val="2"/>
               <w:sz w:val="22"/>
               <w:lang w:val="en-US"/>
+              <w14:ligatures w14:val="standardContextual"/>
             </w:rPr>
           </w:pPr>
-          <w:hyperlink w:anchor="_Toc160859069" w:history="1">
+          <w:hyperlink w:anchor="_Toc160890283" w:history="1">
             <w:r>
               <w:rPr>
                 <w:rStyle w:val="Hyperlink"/>
@@ -2375,7 +2485,7 @@
                 <w:noProof/>
                 <w:webHidden/>
               </w:rPr>
-              <w:instrText xml:space="preserve"> PAGEREF _Toc160859069 \h </w:instrText>
+              <w:instrText xml:space="preserve"> PAGEREF _Toc160890283 \h </w:instrText>
             </w:r>
             <w:r>
               <w:rPr>
@@ -2415,11 +2525,13 @@
             <w:rPr>
               <w:rFonts w:asciiTheme="minorHAnsi" w:eastAsiaTheme="minorEastAsia" w:hAnsiTheme="minorHAnsi" w:cstheme="minorBidi"/>
               <w:noProof/>
+              <w:kern w:val="2"/>
               <w:sz w:val="22"/>
               <w:lang w:val="en-US"/>
+              <w14:ligatures w14:val="standardContextual"/>
             </w:rPr>
           </w:pPr>
-          <w:hyperlink w:anchor="_Toc160859070" w:history="1">
+          <w:hyperlink w:anchor="_Toc160890284" w:history="1">
             <w:r>
               <w:rPr>
                 <w:rStyle w:val="Hyperlink"/>
@@ -2446,7 +2558,7 @@
                 <w:noProof/>
                 <w:webHidden/>
               </w:rPr>
-              <w:instrText xml:space="preserve"> PAGEREF _Toc160859070 \h </w:instrText>
+              <w:instrText xml:space="preserve"> PAGEREF _Toc160890284 \h </w:instrText>
             </w:r>
             <w:r>
               <w:rPr>
@@ -2486,11 +2598,13 @@
             <w:rPr>
               <w:rFonts w:asciiTheme="minorHAnsi" w:eastAsiaTheme="minorEastAsia" w:hAnsiTheme="minorHAnsi" w:cstheme="minorBidi"/>
               <w:noProof/>
+              <w:kern w:val="2"/>
               <w:sz w:val="22"/>
               <w:lang w:val="en-US"/>
+              <w14:ligatures w14:val="standardContextual"/>
             </w:rPr>
           </w:pPr>
-          <w:hyperlink w:anchor="_Toc160859071" w:history="1">
+          <w:hyperlink w:anchor="_Toc160890285" w:history="1">
             <w:r>
               <w:rPr>
                 <w:rStyle w:val="Hyperlink"/>
@@ -2517,7 +2631,7 @@
                 <w:noProof/>
                 <w:webHidden/>
               </w:rPr>
-              <w:instrText xml:space="preserve"> PAGEREF _Toc160859071 \h </w:instrText>
+              <w:instrText xml:space="preserve"> PAGEREF _Toc160890285 \h </w:instrText>
             </w:r>
             <w:r>
               <w:rPr>
@@ -2557,11 +2671,13 @@
             <w:rPr>
               <w:rFonts w:asciiTheme="minorHAnsi" w:eastAsiaTheme="minorEastAsia" w:hAnsiTheme="minorHAnsi" w:cstheme="minorBidi"/>
               <w:noProof/>
+              <w:kern w:val="2"/>
               <w:sz w:val="22"/>
               <w:lang w:val="en-US"/>
+              <w14:ligatures w14:val="standardContextual"/>
             </w:rPr>
           </w:pPr>
-          <w:hyperlink w:anchor="_Toc160859072" w:history="1">
+          <w:hyperlink w:anchor="_Toc160890286" w:history="1">
             <w:r>
               <w:rPr>
                 <w:rStyle w:val="Hyperlink"/>
@@ -2588,7 +2704,7 @@
                 <w:noProof/>
                 <w:webHidden/>
               </w:rPr>
-              <w:instrText xml:space="preserve"> PAGEREF _Toc160859072 \h </w:instrText>
+              <w:instrText xml:space="preserve"> PAGEREF _Toc160890286 \h </w:instrText>
             </w:r>
             <w:r>
               <w:rPr>
@@ -2628,11 +2744,13 @@
             <w:rPr>
               <w:rFonts w:asciiTheme="minorHAnsi" w:eastAsiaTheme="minorEastAsia" w:hAnsiTheme="minorHAnsi" w:cstheme="minorBidi"/>
               <w:noProof/>
+              <w:kern w:val="2"/>
               <w:sz w:val="22"/>
               <w:lang w:val="en-US"/>
+              <w14:ligatures w14:val="standardContextual"/>
             </w:rPr>
           </w:pPr>
-          <w:hyperlink w:anchor="_Toc160859073" w:history="1">
+          <w:hyperlink w:anchor="_Toc160890287" w:history="1">
             <w:r>
               <w:rPr>
                 <w:rStyle w:val="Hyperlink"/>
@@ -2659,7 +2777,7 @@
                 <w:noProof/>
                 <w:webHidden/>
               </w:rPr>
-              <w:instrText xml:space="preserve"> PAGEREF _Toc160859073 \h </w:instrText>
+              <w:instrText xml:space="preserve"> PAGEREF _Toc160890287 \h </w:instrText>
             </w:r>
             <w:r>
               <w:rPr>
@@ -2699,11 +2817,13 @@
             <w:rPr>
               <w:rFonts w:asciiTheme="minorHAnsi" w:eastAsiaTheme="minorEastAsia" w:hAnsiTheme="minorHAnsi" w:cstheme="minorBidi"/>
               <w:noProof/>
+              <w:kern w:val="2"/>
               <w:sz w:val="22"/>
               <w:lang w:val="en-US"/>
+              <w14:ligatures w14:val="standardContextual"/>
             </w:rPr>
           </w:pPr>
-          <w:hyperlink w:anchor="_Toc160859074" w:history="1">
+          <w:hyperlink w:anchor="_Toc160890288" w:history="1">
             <w:r>
               <w:rPr>
                 <w:rStyle w:val="Hyperlink"/>
@@ -2730,7 +2850,7 @@
                 <w:noProof/>
                 <w:webHidden/>
               </w:rPr>
-              <w:instrText xml:space="preserve"> PAGEREF _Toc160859074 \h </w:instrText>
+              <w:instrText xml:space="preserve"> PAGEREF _Toc160890288 \h </w:instrText>
             </w:r>
             <w:r>
               <w:rPr>
@@ -2770,11 +2890,13 @@
             <w:rPr>
               <w:rFonts w:asciiTheme="minorHAnsi" w:eastAsiaTheme="minorEastAsia" w:hAnsiTheme="minorHAnsi" w:cstheme="minorBidi"/>
               <w:noProof/>
+              <w:kern w:val="2"/>
               <w:sz w:val="22"/>
               <w:lang w:val="en-US"/>
+              <w14:ligatures w14:val="standardContextual"/>
             </w:rPr>
           </w:pPr>
-          <w:hyperlink w:anchor="_Toc160859075" w:history="1">
+          <w:hyperlink w:anchor="_Toc160890289" w:history="1">
             <w:r>
               <w:rPr>
                 <w:rStyle w:val="Hyperlink"/>
@@ -2801,7 +2923,7 @@
                 <w:noProof/>
                 <w:webHidden/>
               </w:rPr>
-              <w:instrText xml:space="preserve"> PAGEREF _Toc160859075 \h </w:instrText>
+              <w:instrText xml:space="preserve"> PAGEREF _Toc160890289 \h </w:instrText>
             </w:r>
             <w:r>
               <w:rPr>
@@ -2841,11 +2963,13 @@
             <w:rPr>
               <w:rFonts w:asciiTheme="minorHAnsi" w:eastAsiaTheme="minorEastAsia" w:hAnsiTheme="minorHAnsi" w:cstheme="minorBidi"/>
               <w:noProof/>
+              <w:kern w:val="2"/>
               <w:sz w:val="22"/>
               <w:lang w:val="en-US"/>
+              <w14:ligatures w14:val="standardContextual"/>
             </w:rPr>
           </w:pPr>
-          <w:hyperlink w:anchor="_Toc160859076" w:history="1">
+          <w:hyperlink w:anchor="_Toc160890290" w:history="1">
             <w:r>
               <w:rPr>
                 <w:rStyle w:val="Hyperlink"/>
@@ -2872,7 +2996,7 @@
                 <w:noProof/>
                 <w:webHidden/>
               </w:rPr>
-              <w:instrText xml:space="preserve"> PAGEREF _Toc160859076 \h </w:instrText>
+              <w:instrText xml:space="preserve"> PAGEREF _Toc160890290 \h </w:instrText>
             </w:r>
             <w:r>
               <w:rPr>
@@ -2912,11 +3036,13 @@
             <w:rPr>
               <w:rFonts w:asciiTheme="minorHAnsi" w:eastAsiaTheme="minorEastAsia" w:hAnsiTheme="minorHAnsi" w:cstheme="minorBidi"/>
               <w:noProof/>
+              <w:kern w:val="2"/>
               <w:sz w:val="22"/>
               <w:lang w:val="en-US"/>
+              <w14:ligatures w14:val="standardContextual"/>
             </w:rPr>
           </w:pPr>
-          <w:hyperlink w:anchor="_Toc160859077" w:history="1">
+          <w:hyperlink w:anchor="_Toc160890291" w:history="1">
             <w:r>
               <w:rPr>
                 <w:rStyle w:val="Hyperlink"/>
@@ -2943,7 +3069,7 @@
                 <w:noProof/>
                 <w:webHidden/>
               </w:rPr>
-              <w:instrText xml:space="preserve"> PAGEREF _Toc160859077 \h </w:instrText>
+              <w:instrText xml:space="preserve"> PAGEREF _Toc160890291 \h </w:instrText>
             </w:r>
             <w:r>
               <w:rPr>
@@ -2983,11 +3109,13 @@
             <w:rPr>
               <w:rFonts w:asciiTheme="minorHAnsi" w:eastAsiaTheme="minorEastAsia" w:hAnsiTheme="minorHAnsi" w:cstheme="minorBidi"/>
               <w:noProof/>
+              <w:kern w:val="2"/>
               <w:sz w:val="22"/>
               <w:lang w:val="en-US"/>
+              <w14:ligatures w14:val="standardContextual"/>
             </w:rPr>
           </w:pPr>
-          <w:hyperlink w:anchor="_Toc160859078" w:history="1">
+          <w:hyperlink w:anchor="_Toc160890292" w:history="1">
             <w:r>
               <w:rPr>
                 <w:rStyle w:val="Hyperlink"/>
@@ -3014,7 +3142,7 @@
                 <w:noProof/>
                 <w:webHidden/>
               </w:rPr>
-              <w:instrText xml:space="preserve"> PAGEREF _Toc160859078 \h </w:instrText>
+              <w:instrText xml:space="preserve"> PAGEREF _Toc160890292 \h </w:instrText>
             </w:r>
             <w:r>
               <w:rPr>
@@ -3054,11 +3182,13 @@
             <w:rPr>
               <w:rFonts w:asciiTheme="minorHAnsi" w:eastAsiaTheme="minorEastAsia" w:hAnsiTheme="minorHAnsi" w:cstheme="minorBidi"/>
               <w:noProof/>
+              <w:kern w:val="2"/>
               <w:sz w:val="22"/>
               <w:lang w:val="en-US"/>
+              <w14:ligatures w14:val="standardContextual"/>
             </w:rPr>
           </w:pPr>
-          <w:hyperlink w:anchor="_Toc160859079" w:history="1">
+          <w:hyperlink w:anchor="_Toc160890293" w:history="1">
             <w:r>
               <w:rPr>
                 <w:rStyle w:val="Hyperlink"/>
@@ -3085,7 +3215,7 @@
                 <w:noProof/>
                 <w:webHidden/>
               </w:rPr>
-              <w:instrText xml:space="preserve"> PAGEREF _Toc160859079 \h </w:instrText>
+              <w:instrText xml:space="preserve"> PAGEREF _Toc160890293 \h </w:instrText>
             </w:r>
             <w:r>
               <w:rPr>
@@ -3126,11 +3256,13 @@
             <w:rPr>
               <w:rFonts w:asciiTheme="minorHAnsi" w:eastAsiaTheme="minorEastAsia" w:hAnsiTheme="minorHAnsi" w:cstheme="minorBidi"/>
               <w:noProof/>
+              <w:kern w:val="2"/>
               <w:sz w:val="22"/>
               <w:lang w:val="en-US"/>
+              <w14:ligatures w14:val="standardContextual"/>
             </w:rPr>
           </w:pPr>
-          <w:hyperlink w:anchor="_Toc160859080" w:history="1">
+          <w:hyperlink w:anchor="_Toc160890294" w:history="1">
             <w:r>
               <w:rPr>
                 <w:rStyle w:val="Hyperlink"/>
@@ -3143,8 +3275,10 @@
               <w:rPr>
                 <w:rFonts w:asciiTheme="minorHAnsi" w:eastAsiaTheme="minorEastAsia" w:hAnsiTheme="minorHAnsi" w:cstheme="minorBidi"/>
                 <w:noProof/>
+                <w:kern w:val="2"/>
                 <w:sz w:val="22"/>
                 <w:lang w:val="en-US"/>
+                <w14:ligatures w14:val="standardContextual"/>
               </w:rPr>
               <w:tab/>
             </w:r>
@@ -3174,7 +3308,7 @@
                 <w:noProof/>
                 <w:webHidden/>
               </w:rPr>
-              <w:instrText xml:space="preserve"> PAGEREF _Toc160859080 \h </w:instrText>
+              <w:instrText xml:space="preserve"> PAGEREF _Toc160890294 \h </w:instrText>
             </w:r>
             <w:r>
               <w:rPr>
@@ -3215,11 +3349,13 @@
             <w:rPr>
               <w:rFonts w:asciiTheme="minorHAnsi" w:eastAsiaTheme="minorEastAsia" w:hAnsiTheme="minorHAnsi" w:cstheme="minorBidi"/>
               <w:noProof/>
+              <w:kern w:val="2"/>
               <w:sz w:val="22"/>
               <w:lang w:val="en-US"/>
+              <w14:ligatures w14:val="standardContextual"/>
             </w:rPr>
           </w:pPr>
-          <w:hyperlink w:anchor="_Toc160859081" w:history="1">
+          <w:hyperlink w:anchor="_Toc160890295" w:history="1">
             <w:r>
               <w:rPr>
                 <w:rStyle w:val="Hyperlink"/>
@@ -3231,8 +3367,10 @@
               <w:rPr>
                 <w:rFonts w:asciiTheme="minorHAnsi" w:eastAsiaTheme="minorEastAsia" w:hAnsiTheme="minorHAnsi" w:cstheme="minorBidi"/>
                 <w:noProof/>
+                <w:kern w:val="2"/>
                 <w:sz w:val="22"/>
                 <w:lang w:val="en-US"/>
+                <w14:ligatures w14:val="standardContextual"/>
               </w:rPr>
               <w:tab/>
             </w:r>
@@ -3262,7 +3400,7 @@
                 <w:noProof/>
                 <w:webHidden/>
               </w:rPr>
-              <w:instrText xml:space="preserve"> PAGEREF _Toc160859081 \h </w:instrText>
+              <w:instrText xml:space="preserve"> PAGEREF _Toc160890295 \h </w:instrText>
             </w:r>
             <w:r>
               <w:rPr>
@@ -3303,11 +3441,13 @@
             <w:rPr>
               <w:rFonts w:asciiTheme="minorHAnsi" w:eastAsiaTheme="minorEastAsia" w:hAnsiTheme="minorHAnsi" w:cstheme="minorBidi"/>
               <w:noProof/>
+              <w:kern w:val="2"/>
               <w:sz w:val="22"/>
               <w:lang w:val="en-US"/>
+              <w14:ligatures w14:val="standardContextual"/>
             </w:rPr>
           </w:pPr>
-          <w:hyperlink w:anchor="_Toc160859082" w:history="1">
+          <w:hyperlink w:anchor="_Toc160890296" w:history="1">
             <w:r>
               <w:rPr>
                 <w:rStyle w:val="Hyperlink"/>
@@ -3319,8 +3459,10 @@
               <w:rPr>
                 <w:rFonts w:asciiTheme="minorHAnsi" w:eastAsiaTheme="minorEastAsia" w:hAnsiTheme="minorHAnsi" w:cstheme="minorBidi"/>
                 <w:noProof/>
+                <w:kern w:val="2"/>
                 <w:sz w:val="22"/>
                 <w:lang w:val="en-US"/>
+                <w14:ligatures w14:val="standardContextual"/>
               </w:rPr>
               <w:tab/>
             </w:r>
@@ -3350,7 +3492,7 @@
                 <w:noProof/>
                 <w:webHidden/>
               </w:rPr>
-              <w:instrText xml:space="preserve"> PAGEREF _Toc160859082 \h </w:instrText>
+              <w:instrText xml:space="preserve"> PAGEREF _Toc160890296 \h </w:instrText>
             </w:r>
             <w:r>
               <w:rPr>
@@ -3391,11 +3533,13 @@
             <w:rPr>
               <w:rFonts w:asciiTheme="minorHAnsi" w:eastAsiaTheme="minorEastAsia" w:hAnsiTheme="minorHAnsi" w:cstheme="minorBidi"/>
               <w:noProof/>
+              <w:kern w:val="2"/>
               <w:sz w:val="22"/>
               <w:lang w:val="en-US"/>
+              <w14:ligatures w14:val="standardContextual"/>
             </w:rPr>
           </w:pPr>
-          <w:hyperlink w:anchor="_Toc160859083" w:history="1">
+          <w:hyperlink w:anchor="_Toc160890297" w:history="1">
             <w:r>
               <w:rPr>
                 <w:rStyle w:val="Hyperlink"/>
@@ -3407,8 +3551,10 @@
               <w:rPr>
                 <w:rFonts w:asciiTheme="minorHAnsi" w:eastAsiaTheme="minorEastAsia" w:hAnsiTheme="minorHAnsi" w:cstheme="minorBidi"/>
                 <w:noProof/>
+                <w:kern w:val="2"/>
                 <w:sz w:val="22"/>
                 <w:lang w:val="en-US"/>
+                <w14:ligatures w14:val="standardContextual"/>
               </w:rPr>
               <w:tab/>
             </w:r>
@@ -3438,7 +3584,7 @@
                 <w:noProof/>
                 <w:webHidden/>
               </w:rPr>
-              <w:instrText xml:space="preserve"> PAGEREF _Toc160859083 \h </w:instrText>
+              <w:instrText xml:space="preserve"> PAGEREF _Toc160890297 \h </w:instrText>
             </w:r>
             <w:r>
               <w:rPr>
@@ -3479,11 +3625,13 @@
             <w:rPr>
               <w:rFonts w:asciiTheme="minorHAnsi" w:eastAsiaTheme="minorEastAsia" w:hAnsiTheme="minorHAnsi" w:cstheme="minorBidi"/>
               <w:noProof/>
+              <w:kern w:val="2"/>
               <w:sz w:val="22"/>
               <w:lang w:val="en-US"/>
+              <w14:ligatures w14:val="standardContextual"/>
             </w:rPr>
           </w:pPr>
-          <w:hyperlink w:anchor="_Toc160859084" w:history="1">
+          <w:hyperlink w:anchor="_Toc160890298" w:history="1">
             <w:r>
               <w:rPr>
                 <w:rStyle w:val="Hyperlink"/>
@@ -3495,8 +3643,10 @@
               <w:rPr>
                 <w:rFonts w:asciiTheme="minorHAnsi" w:eastAsiaTheme="minorEastAsia" w:hAnsiTheme="minorHAnsi" w:cstheme="minorBidi"/>
                 <w:noProof/>
+                <w:kern w:val="2"/>
                 <w:sz w:val="22"/>
                 <w:lang w:val="en-US"/>
+                <w14:ligatures w14:val="standardContextual"/>
               </w:rPr>
               <w:tab/>
             </w:r>
@@ -3505,21 +3655,7 @@
                 <w:rStyle w:val="Hyperlink"/>
                 <w:noProof/>
               </w:rPr>
-              <w:t>P</w:t>
-            </w:r>
-            <w:r>
-              <w:rPr>
-                <w:rStyle w:val="Hyperlink"/>
-                <w:noProof/>
-              </w:rPr>
-              <w:t>A</w:t>
-            </w:r>
-            <w:r>
-              <w:rPr>
-                <w:rStyle w:val="Hyperlink"/>
-                <w:noProof/>
-              </w:rPr>
-              <w:t>ID ADS</w:t>
+              <w:t>PAID ADS</w:t>
             </w:r>
             <w:r>
               <w:rPr>
@@ -3540,7 +3676,7 @@
                 <w:noProof/>
                 <w:webHidden/>
               </w:rPr>
-              <w:instrText xml:space="preserve"> PAGEREF _Toc160859084 \h </w:instrText>
+              <w:instrText xml:space="preserve"> PAGEREF _Toc160890298 \h </w:instrText>
             </w:r>
             <w:r>
               <w:rPr>
@@ -3581,11 +3717,13 @@
             <w:rPr>
               <w:rFonts w:asciiTheme="minorHAnsi" w:eastAsiaTheme="minorEastAsia" w:hAnsiTheme="minorHAnsi" w:cstheme="minorBidi"/>
               <w:noProof/>
+              <w:kern w:val="2"/>
               <w:sz w:val="22"/>
               <w:lang w:val="en-US"/>
+              <w14:ligatures w14:val="standardContextual"/>
             </w:rPr>
           </w:pPr>
-          <w:hyperlink w:anchor="_Toc160859085" w:history="1">
+          <w:hyperlink w:anchor="_Toc160890299" w:history="1">
             <w:r>
               <w:rPr>
                 <w:rStyle w:val="Hyperlink"/>
@@ -3597,8 +3735,10 @@
               <w:rPr>
                 <w:rFonts w:asciiTheme="minorHAnsi" w:eastAsiaTheme="minorEastAsia" w:hAnsiTheme="minorHAnsi" w:cstheme="minorBidi"/>
                 <w:noProof/>
+                <w:kern w:val="2"/>
                 <w:sz w:val="22"/>
                 <w:lang w:val="en-US"/>
+                <w14:ligatures w14:val="standardContextual"/>
               </w:rPr>
               <w:tab/>
             </w:r>
@@ -3628,7 +3768,7 @@
                 <w:noProof/>
                 <w:webHidden/>
               </w:rPr>
-              <w:instrText xml:space="preserve"> PAGEREF _Toc160859085 \h </w:instrText>
+              <w:instrText xml:space="preserve"> PAGEREF _Toc160890299 \h </w:instrText>
             </w:r>
             <w:r>
               <w:rPr>
@@ -3669,11 +3809,13 @@
             <w:rPr>
               <w:rFonts w:asciiTheme="minorHAnsi" w:eastAsiaTheme="minorEastAsia" w:hAnsiTheme="minorHAnsi" w:cstheme="minorBidi"/>
               <w:noProof/>
+              <w:kern w:val="2"/>
               <w:sz w:val="22"/>
               <w:lang w:val="en-US"/>
+              <w14:ligatures w14:val="standardContextual"/>
             </w:rPr>
           </w:pPr>
-          <w:hyperlink w:anchor="_Toc160859086" w:history="1">
+          <w:hyperlink w:anchor="_Toc160890300" w:history="1">
             <w:r>
               <w:rPr>
                 <w:rStyle w:val="Hyperlink"/>
@@ -3685,8 +3827,10 @@
               <w:rPr>
                 <w:rFonts w:asciiTheme="minorHAnsi" w:eastAsiaTheme="minorEastAsia" w:hAnsiTheme="minorHAnsi" w:cstheme="minorBidi"/>
                 <w:noProof/>
+                <w:kern w:val="2"/>
                 <w:sz w:val="22"/>
                 <w:lang w:val="en-US"/>
+                <w14:ligatures w14:val="standardContextual"/>
               </w:rPr>
               <w:tab/>
             </w:r>
@@ -3716,7 +3860,7 @@
                 <w:noProof/>
                 <w:webHidden/>
               </w:rPr>
-              <w:instrText xml:space="preserve"> PAGEREF _Toc160859086 \h </w:instrText>
+              <w:instrText xml:space="preserve"> PAGEREF _Toc160890300 \h </w:instrText>
             </w:r>
             <w:r>
               <w:rPr>
@@ -3756,11 +3900,13 @@
             <w:rPr>
               <w:rFonts w:asciiTheme="minorHAnsi" w:eastAsiaTheme="minorEastAsia" w:hAnsiTheme="minorHAnsi" w:cstheme="minorBidi"/>
               <w:noProof/>
+              <w:kern w:val="2"/>
               <w:sz w:val="22"/>
               <w:lang w:val="en-US"/>
+              <w14:ligatures w14:val="standardContextual"/>
             </w:rPr>
           </w:pPr>
-          <w:hyperlink w:anchor="_Toc160859087" w:history="1">
+          <w:hyperlink w:anchor="_Toc160890301" w:history="1">
             <w:r>
               <w:rPr>
                 <w:rStyle w:val="Hyperlink"/>
@@ -3787,7 +3933,7 @@
                 <w:noProof/>
                 <w:webHidden/>
               </w:rPr>
-              <w:instrText xml:space="preserve"> PAGEREF _Toc160859087 \h </w:instrText>
+              <w:instrText xml:space="preserve"> PAGEREF _Toc160890301 \h </w:instrText>
             </w:r>
             <w:r>
               <w:rPr>
@@ -3827,11 +3973,13 @@
             <w:rPr>
               <w:rFonts w:asciiTheme="minorHAnsi" w:eastAsiaTheme="minorEastAsia" w:hAnsiTheme="minorHAnsi" w:cstheme="minorBidi"/>
               <w:noProof/>
+              <w:kern w:val="2"/>
               <w:sz w:val="22"/>
               <w:lang w:val="en-US"/>
+              <w14:ligatures w14:val="standardContextual"/>
             </w:rPr>
           </w:pPr>
-          <w:hyperlink w:anchor="_Toc160859088" w:history="1">
+          <w:hyperlink w:anchor="_Toc160890302" w:history="1">
             <w:r>
               <w:rPr>
                 <w:rStyle w:val="Hyperlink"/>
@@ -3858,7 +4006,7 @@
                 <w:noProof/>
                 <w:webHidden/>
               </w:rPr>
-              <w:instrText xml:space="preserve"> PAGEREF _Toc160859088 \h </w:instrText>
+              <w:instrText xml:space="preserve"> PAGEREF _Toc160890302 \h </w:instrText>
             </w:r>
             <w:r>
               <w:rPr>
@@ -3898,11 +4046,13 @@
             <w:rPr>
               <w:rFonts w:asciiTheme="minorHAnsi" w:eastAsiaTheme="minorEastAsia" w:hAnsiTheme="minorHAnsi" w:cstheme="minorBidi"/>
               <w:noProof/>
+              <w:kern w:val="2"/>
               <w:sz w:val="22"/>
               <w:lang w:val="en-US"/>
+              <w14:ligatures w14:val="standardContextual"/>
             </w:rPr>
           </w:pPr>
-          <w:hyperlink w:anchor="_Toc160859089" w:history="1">
+          <w:hyperlink w:anchor="_Toc160890303" w:history="1">
             <w:r>
               <w:rPr>
                 <w:rStyle w:val="Hyperlink"/>
@@ -3929,7 +4079,7 @@
                 <w:noProof/>
                 <w:webHidden/>
               </w:rPr>
-              <w:instrText xml:space="preserve"> PAGEREF _Toc160859089 \h </w:instrText>
+              <w:instrText xml:space="preserve"> PAGEREF _Toc160890303 \h </w:instrText>
             </w:r>
             <w:r>
               <w:rPr>
@@ -3969,11 +4119,13 @@
             <w:rPr>
               <w:rFonts w:asciiTheme="minorHAnsi" w:eastAsiaTheme="minorEastAsia" w:hAnsiTheme="minorHAnsi" w:cstheme="minorBidi"/>
               <w:noProof/>
+              <w:kern w:val="2"/>
               <w:sz w:val="22"/>
               <w:lang w:val="en-US"/>
+              <w14:ligatures w14:val="standardContextual"/>
             </w:rPr>
           </w:pPr>
-          <w:hyperlink w:anchor="_Toc160859090" w:history="1">
+          <w:hyperlink w:anchor="_Toc160890304" w:history="1">
             <w:r>
               <w:rPr>
                 <w:rStyle w:val="Hyperlink"/>
@@ -4000,7 +4152,7 @@
                 <w:noProof/>
                 <w:webHidden/>
               </w:rPr>
-              <w:instrText xml:space="preserve"> PAGEREF _Toc160859090 \h </w:instrText>
+              <w:instrText xml:space="preserve"> PAGEREF _Toc160890304 \h </w:instrText>
             </w:r>
             <w:r>
               <w:rPr>
@@ -4040,11 +4192,13 @@
             <w:rPr>
               <w:rFonts w:asciiTheme="minorHAnsi" w:eastAsiaTheme="minorEastAsia" w:hAnsiTheme="minorHAnsi" w:cstheme="minorBidi"/>
               <w:noProof/>
+              <w:kern w:val="2"/>
               <w:sz w:val="22"/>
               <w:lang w:val="en-US"/>
+              <w14:ligatures w14:val="standardContextual"/>
             </w:rPr>
           </w:pPr>
-          <w:hyperlink w:anchor="_Toc160859091" w:history="1">
+          <w:hyperlink w:anchor="_Toc160890305" w:history="1">
             <w:r>
               <w:rPr>
                 <w:rStyle w:val="Hyperlink"/>
@@ -4071,7 +4225,7 @@
                 <w:noProof/>
                 <w:webHidden/>
               </w:rPr>
-              <w:instrText xml:space="preserve"> PAGEREF _Toc160859091 \h </w:instrText>
+              <w:instrText xml:space="preserve"> PAGEREF _Toc160890305 \h </w:instrText>
             </w:r>
             <w:r>
               <w:rPr>
@@ -4111,11 +4265,13 @@
             <w:rPr>
               <w:rFonts w:asciiTheme="minorHAnsi" w:eastAsiaTheme="minorEastAsia" w:hAnsiTheme="minorHAnsi" w:cstheme="minorBidi"/>
               <w:noProof/>
+              <w:kern w:val="2"/>
               <w:sz w:val="22"/>
               <w:lang w:val="en-US"/>
+              <w14:ligatures w14:val="standardContextual"/>
             </w:rPr>
           </w:pPr>
-          <w:hyperlink w:anchor="_Toc160859092" w:history="1">
+          <w:hyperlink w:anchor="_Toc160890306" w:history="1">
             <w:r>
               <w:rPr>
                 <w:rStyle w:val="Hyperlink"/>
@@ -4142,7 +4298,7 @@
                 <w:noProof/>
                 <w:webHidden/>
               </w:rPr>
-              <w:instrText xml:space="preserve"> PAGEREF _Toc160859092 \h </w:instrText>
+              <w:instrText xml:space="preserve"> PAGEREF _Toc160890306 \h </w:instrText>
             </w:r>
             <w:r>
               <w:rPr>
@@ -4182,11 +4338,13 @@
             <w:rPr>
               <w:rFonts w:asciiTheme="minorHAnsi" w:eastAsiaTheme="minorEastAsia" w:hAnsiTheme="minorHAnsi" w:cstheme="minorBidi"/>
               <w:noProof/>
+              <w:kern w:val="2"/>
               <w:sz w:val="22"/>
               <w:lang w:val="en-US"/>
+              <w14:ligatures w14:val="standardContextual"/>
             </w:rPr>
           </w:pPr>
-          <w:hyperlink w:anchor="_Toc160859093" w:history="1">
+          <w:hyperlink w:anchor="_Toc160890307" w:history="1">
             <w:r>
               <w:rPr>
                 <w:rStyle w:val="Hyperlink"/>
@@ -4213,7 +4371,7 @@
                 <w:noProof/>
                 <w:webHidden/>
               </w:rPr>
-              <w:instrText xml:space="preserve"> PAGEREF _Toc160859093 \h </w:instrText>
+              <w:instrText xml:space="preserve"> PAGEREF _Toc160890307 \h </w:instrText>
             </w:r>
             <w:r>
               <w:rPr>
@@ -4253,11 +4411,13 @@
             <w:rPr>
               <w:rFonts w:asciiTheme="minorHAnsi" w:eastAsiaTheme="minorEastAsia" w:hAnsiTheme="minorHAnsi" w:cstheme="minorBidi"/>
               <w:noProof/>
+              <w:kern w:val="2"/>
               <w:sz w:val="22"/>
               <w:lang w:val="en-US"/>
+              <w14:ligatures w14:val="standardContextual"/>
             </w:rPr>
           </w:pPr>
-          <w:hyperlink w:anchor="_Toc160859094" w:history="1">
+          <w:hyperlink w:anchor="_Toc160890308" w:history="1">
             <w:r>
               <w:rPr>
                 <w:rStyle w:val="Hyperlink"/>
@@ -4284,7 +4444,7 @@
                 <w:noProof/>
                 <w:webHidden/>
               </w:rPr>
-              <w:instrText xml:space="preserve"> PAGEREF _Toc160859094 \h </w:instrText>
+              <w:instrText xml:space="preserve"> PAGEREF _Toc160890308 \h </w:instrText>
             </w:r>
             <w:r>
               <w:rPr>
@@ -4324,11 +4484,13 @@
             <w:rPr>
               <w:rFonts w:asciiTheme="minorHAnsi" w:eastAsiaTheme="minorEastAsia" w:hAnsiTheme="minorHAnsi" w:cstheme="minorBidi"/>
               <w:noProof/>
+              <w:kern w:val="2"/>
               <w:sz w:val="22"/>
               <w:lang w:val="en-US"/>
+              <w14:ligatures w14:val="standardContextual"/>
             </w:rPr>
           </w:pPr>
-          <w:hyperlink w:anchor="_Toc160859095" w:history="1">
+          <w:hyperlink w:anchor="_Toc160890309" w:history="1">
             <w:r>
               <w:rPr>
                 <w:rStyle w:val="Hyperlink"/>
@@ -4355,7 +4517,7 @@
                 <w:noProof/>
                 <w:webHidden/>
               </w:rPr>
-              <w:instrText xml:space="preserve"> PAGEREF _Toc160859095 \h </w:instrText>
+              <w:instrText xml:space="preserve"> PAGEREF _Toc160890309 \h </w:instrText>
             </w:r>
             <w:r>
               <w:rPr>
@@ -4395,11 +4557,13 @@
             <w:rPr>
               <w:rFonts w:asciiTheme="minorHAnsi" w:eastAsiaTheme="minorEastAsia" w:hAnsiTheme="minorHAnsi" w:cstheme="minorBidi"/>
               <w:noProof/>
+              <w:kern w:val="2"/>
               <w:sz w:val="22"/>
               <w:lang w:val="en-US"/>
+              <w14:ligatures w14:val="standardContextual"/>
             </w:rPr>
           </w:pPr>
-          <w:hyperlink w:anchor="_Toc160859096" w:history="1">
+          <w:hyperlink w:anchor="_Toc160890310" w:history="1">
             <w:r>
               <w:rPr>
                 <w:rStyle w:val="Hyperlink"/>
@@ -4426,7 +4590,7 @@
                 <w:noProof/>
                 <w:webHidden/>
               </w:rPr>
-              <w:instrText xml:space="preserve"> PAGEREF _Toc160859096 \h </w:instrText>
+              <w:instrText xml:space="preserve"> PAGEREF _Toc160890310 \h </w:instrText>
             </w:r>
             <w:r>
               <w:rPr>
@@ -4466,11 +4630,13 @@
             <w:rPr>
               <w:rFonts w:asciiTheme="minorHAnsi" w:eastAsiaTheme="minorEastAsia" w:hAnsiTheme="minorHAnsi" w:cstheme="minorBidi"/>
               <w:noProof/>
+              <w:kern w:val="2"/>
               <w:sz w:val="22"/>
               <w:lang w:val="en-US"/>
+              <w14:ligatures w14:val="standardContextual"/>
             </w:rPr>
           </w:pPr>
-          <w:hyperlink w:anchor="_Toc160859097" w:history="1">
+          <w:hyperlink w:anchor="_Toc160890311" w:history="1">
             <w:r>
               <w:rPr>
                 <w:rStyle w:val="Hyperlink"/>
@@ -4497,7 +4663,7 @@
                 <w:noProof/>
                 <w:webHidden/>
               </w:rPr>
-              <w:instrText xml:space="preserve"> PAGEREF _Toc160859097 \h </w:instrText>
+              <w:instrText xml:space="preserve"> PAGEREF _Toc160890311 \h </w:instrText>
             </w:r>
             <w:r>
               <w:rPr>
@@ -4537,11 +4703,13 @@
             <w:rPr>
               <w:rFonts w:asciiTheme="minorHAnsi" w:eastAsiaTheme="minorEastAsia" w:hAnsiTheme="minorHAnsi" w:cstheme="minorBidi"/>
               <w:noProof/>
+              <w:kern w:val="2"/>
               <w:sz w:val="22"/>
               <w:lang w:val="en-US"/>
+              <w14:ligatures w14:val="standardContextual"/>
             </w:rPr>
           </w:pPr>
-          <w:hyperlink w:anchor="_Toc160859098" w:history="1">
+          <w:hyperlink w:anchor="_Toc160890312" w:history="1">
             <w:r>
               <w:rPr>
                 <w:rStyle w:val="Hyperlink"/>
@@ -4568,7 +4736,7 @@
                 <w:noProof/>
                 <w:webHidden/>
               </w:rPr>
-              <w:instrText xml:space="preserve"> PAGEREF _Toc160859098 \h </w:instrText>
+              <w:instrText xml:space="preserve"> PAGEREF _Toc160890312 \h </w:instrText>
             </w:r>
             <w:r>
               <w:rPr>
@@ -4608,11 +4776,13 @@
             <w:rPr>
               <w:rFonts w:asciiTheme="minorHAnsi" w:eastAsiaTheme="minorEastAsia" w:hAnsiTheme="minorHAnsi" w:cstheme="minorBidi"/>
               <w:noProof/>
+              <w:kern w:val="2"/>
               <w:sz w:val="22"/>
               <w:lang w:val="en-US"/>
+              <w14:ligatures w14:val="standardContextual"/>
             </w:rPr>
           </w:pPr>
-          <w:hyperlink w:anchor="_Toc160859099" w:history="1">
+          <w:hyperlink w:anchor="_Toc160890313" w:history="1">
             <w:r>
               <w:rPr>
                 <w:rStyle w:val="Hyperlink"/>
@@ -4639,7 +4809,7 @@
                 <w:noProof/>
                 <w:webHidden/>
               </w:rPr>
-              <w:instrText xml:space="preserve"> PAGEREF _Toc160859099 \h </w:instrText>
+              <w:instrText xml:space="preserve"> PAGEREF _Toc160890313 \h </w:instrText>
             </w:r>
             <w:r>
               <w:rPr>
@@ -4679,11 +4849,13 @@
             <w:rPr>
               <w:rFonts w:asciiTheme="minorHAnsi" w:eastAsiaTheme="minorEastAsia" w:hAnsiTheme="minorHAnsi" w:cstheme="minorBidi"/>
               <w:noProof/>
+              <w:kern w:val="2"/>
               <w:sz w:val="22"/>
               <w:lang w:val="en-US"/>
+              <w14:ligatures w14:val="standardContextual"/>
             </w:rPr>
           </w:pPr>
-          <w:hyperlink w:anchor="_Toc160859100" w:history="1">
+          <w:hyperlink w:anchor="_Toc160890314" w:history="1">
             <w:r>
               <w:rPr>
                 <w:rStyle w:val="Hyperlink"/>
@@ -4710,7 +4882,7 @@
                 <w:noProof/>
                 <w:webHidden/>
               </w:rPr>
-              <w:instrText xml:space="preserve"> PAGEREF _Toc160859100 \h </w:instrText>
+              <w:instrText xml:space="preserve"> PAGEREF _Toc160890314 \h </w:instrText>
             </w:r>
             <w:r>
               <w:rPr>
@@ -4750,11 +4922,13 @@
             <w:rPr>
               <w:rFonts w:asciiTheme="minorHAnsi" w:eastAsiaTheme="minorEastAsia" w:hAnsiTheme="minorHAnsi" w:cstheme="minorBidi"/>
               <w:noProof/>
+              <w:kern w:val="2"/>
               <w:sz w:val="22"/>
               <w:lang w:val="en-US"/>
+              <w14:ligatures w14:val="standardContextual"/>
             </w:rPr>
           </w:pPr>
-          <w:hyperlink w:anchor="_Toc160859101" w:history="1">
+          <w:hyperlink w:anchor="_Toc160890315" w:history="1">
             <w:r>
               <w:rPr>
                 <w:rStyle w:val="Hyperlink"/>
@@ -4781,7 +4955,7 @@
                 <w:noProof/>
                 <w:webHidden/>
               </w:rPr>
-              <w:instrText xml:space="preserve"> PAGEREF _Toc160859101 \h </w:instrText>
+              <w:instrText xml:space="preserve"> PAGEREF _Toc160890315 \h </w:instrText>
             </w:r>
             <w:r>
               <w:rPr>
@@ -4821,11 +4995,13 @@
             <w:rPr>
               <w:rFonts w:asciiTheme="minorHAnsi" w:eastAsiaTheme="minorEastAsia" w:hAnsiTheme="minorHAnsi" w:cstheme="minorBidi"/>
               <w:noProof/>
+              <w:kern w:val="2"/>
               <w:sz w:val="22"/>
               <w:lang w:val="en-US"/>
+              <w14:ligatures w14:val="standardContextual"/>
             </w:rPr>
           </w:pPr>
-          <w:hyperlink w:anchor="_Toc160859102" w:history="1">
+          <w:hyperlink w:anchor="_Toc160890316" w:history="1">
             <w:r>
               <w:rPr>
                 <w:rStyle w:val="Hyperlink"/>
@@ -4852,7 +5028,7 @@
                 <w:noProof/>
                 <w:webHidden/>
               </w:rPr>
-              <w:instrText xml:space="preserve"> PAGEREF _Toc160859102 \h </w:instrText>
+              <w:instrText xml:space="preserve"> PAGEREF _Toc160890316 \h </w:instrText>
             </w:r>
             <w:r>
               <w:rPr>
@@ -4892,11 +5068,13 @@
             <w:rPr>
               <w:rFonts w:asciiTheme="minorHAnsi" w:eastAsiaTheme="minorEastAsia" w:hAnsiTheme="minorHAnsi" w:cstheme="minorBidi"/>
               <w:noProof/>
+              <w:kern w:val="2"/>
               <w:sz w:val="22"/>
               <w:lang w:val="en-US"/>
+              <w14:ligatures w14:val="standardContextual"/>
             </w:rPr>
           </w:pPr>
-          <w:hyperlink w:anchor="_Toc160859103" w:history="1">
+          <w:hyperlink w:anchor="_Toc160890317" w:history="1">
             <w:r>
               <w:rPr>
                 <w:rStyle w:val="Hyperlink"/>
@@ -4923,7 +5101,7 @@
                 <w:noProof/>
                 <w:webHidden/>
               </w:rPr>
-              <w:instrText xml:space="preserve"> PAGEREF _Toc160859103 \h </w:instrText>
+              <w:instrText xml:space="preserve"> PAGEREF _Toc160890317 \h </w:instrText>
             </w:r>
             <w:r>
               <w:rPr>
@@ -4963,11 +5141,13 @@
             <w:rPr>
               <w:rFonts w:asciiTheme="minorHAnsi" w:eastAsiaTheme="minorEastAsia" w:hAnsiTheme="minorHAnsi" w:cstheme="minorBidi"/>
               <w:noProof/>
+              <w:kern w:val="2"/>
               <w:sz w:val="22"/>
               <w:lang w:val="en-US"/>
+              <w14:ligatures w14:val="standardContextual"/>
             </w:rPr>
           </w:pPr>
-          <w:hyperlink w:anchor="_Toc160859104" w:history="1">
+          <w:hyperlink w:anchor="_Toc160890318" w:history="1">
             <w:r>
               <w:rPr>
                 <w:rStyle w:val="Hyperlink"/>
@@ -4994,7 +5174,7 @@
                 <w:noProof/>
                 <w:webHidden/>
               </w:rPr>
-              <w:instrText xml:space="preserve"> PAGEREF _Toc160859104 \h </w:instrText>
+              <w:instrText xml:space="preserve"> PAGEREF _Toc160890318 \h </w:instrText>
             </w:r>
             <w:r>
               <w:rPr>
@@ -5344,7 +5524,7 @@
       <w:pPr>
         <w:pStyle w:val="Heading1"/>
       </w:pPr>
-      <w:bookmarkStart w:id="0" w:name="_Toc160859044"/>
+      <w:bookmarkStart w:id="8" w:name="_Toc160890258"/>
       <w:r>
         <w:lastRenderedPageBreak/>
         <w:t xml:space="preserve">ARRANGING </w:t>
@@ -5355,7 +5535,7 @@
       <w:r>
         <w:t xml:space="preserve"> SCHEDULES AND SIGNS</w:t>
       </w:r>
-      <w:bookmarkEnd w:id="0"/>
+      <w:bookmarkEnd w:id="8"/>
     </w:p>
     <w:p>
       <w:pPr>
@@ -5579,7 +5759,7 @@
       <w:pPr>
         <w:pStyle w:val="Heading1"/>
       </w:pPr>
-      <w:bookmarkStart w:id="1" w:name="_Toc160859045"/>
+      <w:bookmarkStart w:id="9" w:name="_Toc160890259"/>
       <w:r>
         <w:lastRenderedPageBreak/>
         <w:t>ARRANGING</w:t>
@@ -5587,7 +5767,7 @@
       <w:r>
         <w:t xml:space="preserve"> FOR DOOR PRIZES (PRE-SHOW)</w:t>
       </w:r>
-      <w:bookmarkEnd w:id="1"/>
+      <w:bookmarkEnd w:id="9"/>
     </w:p>
     <w:p>
       <w:pPr>
@@ -5762,12 +5942,12 @@
       <w:pPr>
         <w:pStyle w:val="Heading1"/>
       </w:pPr>
-      <w:bookmarkStart w:id="2" w:name="_Toc160859046"/>
+      <w:bookmarkStart w:id="10" w:name="_Toc160890260"/>
       <w:r>
         <w:lastRenderedPageBreak/>
         <w:t>ARRANGING FOR DOOR PRIZES (SHOW DAY)</w:t>
       </w:r>
-      <w:bookmarkEnd w:id="2"/>
+      <w:bookmarkEnd w:id="10"/>
     </w:p>
     <w:p>
       <w:pPr>
@@ -5891,12 +6071,12 @@
       <w:pPr>
         <w:pStyle w:val="Heading1"/>
       </w:pPr>
-      <w:bookmarkStart w:id="3" w:name="_Toc160859047"/>
+      <w:bookmarkStart w:id="11" w:name="_Toc160890261"/>
       <w:r>
         <w:lastRenderedPageBreak/>
         <w:t>ARRANGING FOR SWITCHING LAYOUT</w:t>
       </w:r>
-      <w:bookmarkEnd w:id="3"/>
+      <w:bookmarkEnd w:id="11"/>
       <w:r>
         <w:t xml:space="preserve"> </w:t>
       </w:r>
@@ -5990,7 +6170,7 @@
           <w:color w:val="FF0000"/>
         </w:rPr>
       </w:pPr>
-      <w:bookmarkStart w:id="4" w:name="_Toc160859048"/>
+      <w:bookmarkStart w:id="12" w:name="_Toc160890262"/>
       <w:r>
         <w:rPr>
           <w:color w:val="FF0000"/>
@@ -6010,7 +6190,7 @@
         </w:rPr>
         <w:t xml:space="preserve"> SPACE ASSIGN/FLOOR WALKER</w:t>
       </w:r>
-      <w:bookmarkEnd w:id="4"/>
+      <w:bookmarkEnd w:id="12"/>
     </w:p>
     <w:p>
       <w:pPr>
@@ -6175,12 +6355,12 @@
       <w:pPr>
         <w:pStyle w:val="Heading1"/>
       </w:pPr>
-      <w:bookmarkStart w:id="5" w:name="_Toc160859049"/>
+      <w:bookmarkStart w:id="13" w:name="_Toc160890263"/>
       <w:r>
         <w:lastRenderedPageBreak/>
         <w:t>ASSISTANT SHOW MANAGER</w:t>
       </w:r>
-      <w:bookmarkEnd w:id="5"/>
+      <w:bookmarkEnd w:id="13"/>
     </w:p>
     <w:p>
       <w:pPr>
@@ -6313,12 +6493,12 @@
       <w:pPr>
         <w:pStyle w:val="Heading1"/>
       </w:pPr>
-      <w:bookmarkStart w:id="6" w:name="_Toc160859050"/>
+      <w:bookmarkStart w:id="14" w:name="_Toc160890264"/>
       <w:r>
         <w:lastRenderedPageBreak/>
         <w:t>BADGE CREATION -</w:t>
       </w:r>
-      <w:bookmarkEnd w:id="6"/>
+      <w:bookmarkEnd w:id="14"/>
     </w:p>
     <w:p>
       <w:pPr>
@@ -6526,12 +6706,12 @@
       <w:pPr>
         <w:pStyle w:val="Heading1"/>
       </w:pPr>
-      <w:bookmarkStart w:id="7" w:name="_Toc160859051"/>
+      <w:bookmarkStart w:id="15" w:name="_Toc160890265"/>
       <w:r>
         <w:lastRenderedPageBreak/>
         <w:t>CASH BOX SETUP/CHANGE</w:t>
       </w:r>
-      <w:bookmarkEnd w:id="7"/>
+      <w:bookmarkEnd w:id="15"/>
       <w:r>
         <w:t xml:space="preserve"> </w:t>
       </w:r>
@@ -6705,12 +6885,12 @@
       <w:pPr>
         <w:pStyle w:val="Heading1"/>
       </w:pPr>
-      <w:bookmarkStart w:id="8" w:name="_Toc160859052"/>
+      <w:bookmarkStart w:id="16" w:name="_Toc160890266"/>
       <w:r>
         <w:lastRenderedPageBreak/>
         <w:t>CENTER DOOR CONTROL</w:t>
       </w:r>
-      <w:bookmarkEnd w:id="8"/>
+      <w:bookmarkEnd w:id="16"/>
       <w:r>
         <w:t xml:space="preserve"> </w:t>
       </w:r>
@@ -6856,12 +7036,12 @@
       <w:pPr>
         <w:pStyle w:val="Heading1"/>
       </w:pPr>
-      <w:bookmarkStart w:id="9" w:name="_Toc160859053"/>
+      <w:bookmarkStart w:id="17" w:name="_Toc160890267"/>
       <w:r>
         <w:lastRenderedPageBreak/>
         <w:t>COFFEE/DONUT/COOKIES - Facility Liaison’s job</w:t>
       </w:r>
-      <w:bookmarkEnd w:id="9"/>
+      <w:bookmarkEnd w:id="17"/>
     </w:p>
     <w:p>
       <w:pPr>
@@ -6953,12 +7133,12 @@
       <w:pPr>
         <w:pStyle w:val="Heading1"/>
       </w:pPr>
-      <w:bookmarkStart w:id="10" w:name="_Toc160859054"/>
+      <w:bookmarkStart w:id="18" w:name="_Toc160890268"/>
       <w:r>
         <w:lastRenderedPageBreak/>
         <w:t>COMPILE AND MAINTAIN DEALER LISTS</w:t>
       </w:r>
-      <w:bookmarkEnd w:id="10"/>
+      <w:bookmarkEnd w:id="18"/>
       <w:r>
         <w:t xml:space="preserve"> </w:t>
       </w:r>
@@ -7095,12 +7275,12 @@
       <w:pPr>
         <w:pStyle w:val="Heading1"/>
       </w:pPr>
-      <w:bookmarkStart w:id="11" w:name="_Toc160859055"/>
+      <w:bookmarkStart w:id="19" w:name="_Toc160890269"/>
       <w:r>
         <w:lastRenderedPageBreak/>
         <w:t>CONTRACTING WITH DEALERS</w:t>
       </w:r>
-      <w:bookmarkEnd w:id="11"/>
+      <w:bookmarkEnd w:id="19"/>
     </w:p>
     <w:p>
       <w:pPr>
@@ -7296,12 +7476,12 @@
       <w:pPr>
         <w:pStyle w:val="Heading1"/>
       </w:pPr>
-      <w:bookmarkStart w:id="12" w:name="_Toc160859056"/>
+      <w:bookmarkStart w:id="20" w:name="_Toc160890270"/>
       <w:r>
         <w:lastRenderedPageBreak/>
         <w:t>DEALER LAYOUT/SPACE ASSIGNMENT</w:t>
       </w:r>
-      <w:bookmarkEnd w:id="12"/>
+      <w:bookmarkEnd w:id="20"/>
     </w:p>
     <w:p>
       <w:pPr>
@@ -7452,12 +7632,12 @@
       <w:pPr>
         <w:pStyle w:val="Heading1"/>
       </w:pPr>
-      <w:bookmarkStart w:id="13" w:name="_Toc160859057"/>
+      <w:bookmarkStart w:id="21" w:name="_Toc160890271"/>
       <w:r>
         <w:lastRenderedPageBreak/>
         <w:t>DEALER SET UP</w:t>
       </w:r>
-      <w:bookmarkEnd w:id="13"/>
+      <w:bookmarkEnd w:id="21"/>
     </w:p>
     <w:p>
       <w:pPr>
@@ -7677,12 +7857,12 @@
       <w:pPr>
         <w:pStyle w:val="Heading1"/>
       </w:pPr>
-      <w:bookmarkStart w:id="14" w:name="_Toc160859058"/>
+      <w:bookmarkStart w:id="22" w:name="_Toc160890272"/>
       <w:r>
         <w:lastRenderedPageBreak/>
         <w:t>EARLY DOOR ENTRY</w:t>
       </w:r>
-      <w:bookmarkEnd w:id="14"/>
+      <w:bookmarkEnd w:id="22"/>
     </w:p>
     <w:p>
       <w:pPr>
@@ -7845,12 +8025,12 @@
       <w:pPr>
         <w:pStyle w:val="Heading1"/>
       </w:pPr>
-      <w:bookmarkStart w:id="15" w:name="_Toc160859059"/>
+      <w:bookmarkStart w:id="23" w:name="_Toc160890273"/>
       <w:r>
         <w:lastRenderedPageBreak/>
         <w:t>EARLY ENTRY CONTROL -</w:t>
       </w:r>
-      <w:bookmarkEnd w:id="15"/>
+      <w:bookmarkEnd w:id="23"/>
     </w:p>
     <w:p>
       <w:pPr>
@@ -7984,12 +8164,12 @@
       <w:pPr>
         <w:pStyle w:val="Heading1"/>
       </w:pPr>
-      <w:bookmarkStart w:id="16" w:name="_Toc160859060"/>
+      <w:bookmarkStart w:id="24" w:name="_Toc160890274"/>
       <w:r>
         <w:lastRenderedPageBreak/>
         <w:t>EARLY TICKET SALES</w:t>
       </w:r>
-      <w:bookmarkEnd w:id="16"/>
+      <w:bookmarkEnd w:id="24"/>
       <w:r>
         <w:t xml:space="preserve"> </w:t>
       </w:r>
@@ -8176,12 +8356,12 @@
       <w:pPr>
         <w:pStyle w:val="Heading1"/>
       </w:pPr>
-      <w:bookmarkStart w:id="17" w:name="_Toc160859061"/>
+      <w:bookmarkStart w:id="25" w:name="_Toc160890275"/>
       <w:r>
         <w:lastRenderedPageBreak/>
         <w:t>EXTERIOR SIGN CREATION</w:t>
       </w:r>
-      <w:bookmarkEnd w:id="17"/>
+      <w:bookmarkEnd w:id="25"/>
     </w:p>
     <w:p>
       <w:r>
@@ -8261,12 +8441,12 @@
       <w:pPr>
         <w:pStyle w:val="Heading1"/>
       </w:pPr>
-      <w:bookmarkStart w:id="18" w:name="_Toc160859062"/>
+      <w:bookmarkStart w:id="26" w:name="_Toc160890276"/>
       <w:r>
         <w:lastRenderedPageBreak/>
         <w:t>FACILITY LIAISON</w:t>
       </w:r>
-      <w:bookmarkEnd w:id="18"/>
+      <w:bookmarkEnd w:id="26"/>
     </w:p>
     <w:p>
       <w:pPr>
@@ -8381,12 +8561,12 @@
       <w:pPr>
         <w:pStyle w:val="Heading1"/>
       </w:pPr>
-      <w:bookmarkStart w:id="19" w:name="_Toc160859063"/>
+      <w:bookmarkStart w:id="27" w:name="_Toc160890277"/>
       <w:r>
         <w:lastRenderedPageBreak/>
         <w:t>FLOOR SPACE/ALLOCATION PLAN</w:t>
       </w:r>
-      <w:bookmarkEnd w:id="19"/>
+      <w:bookmarkEnd w:id="27"/>
     </w:p>
     <w:p>
       <w:pPr>
@@ -8661,12 +8841,12 @@
       <w:pPr>
         <w:pStyle w:val="Heading1"/>
       </w:pPr>
-      <w:bookmarkStart w:id="20" w:name="_Toc160859064"/>
+      <w:bookmarkStart w:id="28" w:name="_Toc160890278"/>
       <w:r>
         <w:lastRenderedPageBreak/>
         <w:t>GETTING TICKETS</w:t>
       </w:r>
-      <w:bookmarkEnd w:id="20"/>
+      <w:bookmarkEnd w:id="28"/>
     </w:p>
     <w:p>
       <w:pPr>
@@ -8791,12 +8971,12 @@
       <w:pPr>
         <w:pStyle w:val="Heading1"/>
       </w:pPr>
-      <w:bookmarkStart w:id="21" w:name="_Toc160859065"/>
+      <w:bookmarkStart w:id="29" w:name="_Toc160890279"/>
       <w:r>
         <w:lastRenderedPageBreak/>
         <w:t>GETTING WRISTBANDS</w:t>
       </w:r>
-      <w:bookmarkEnd w:id="21"/>
+      <w:bookmarkEnd w:id="29"/>
     </w:p>
     <w:p>
       <w:pPr>
@@ -8914,12 +9094,12 @@
       <w:pPr>
         <w:pStyle w:val="Heading1"/>
       </w:pPr>
-      <w:bookmarkStart w:id="22" w:name="_Toc160859066"/>
+      <w:bookmarkStart w:id="30" w:name="_Toc160890280"/>
       <w:r>
         <w:lastRenderedPageBreak/>
         <w:t>INFORMATION TABLE</w:t>
       </w:r>
-      <w:bookmarkEnd w:id="22"/>
+      <w:bookmarkEnd w:id="30"/>
       <w:r>
         <w:t xml:space="preserve"> </w:t>
       </w:r>
@@ -9109,12 +9289,12 @@
       <w:pPr>
         <w:pStyle w:val="Heading1"/>
       </w:pPr>
-      <w:bookmarkStart w:id="23" w:name="_Toc160859067"/>
+      <w:bookmarkStart w:id="31" w:name="_Toc160890281"/>
       <w:r>
         <w:lastRenderedPageBreak/>
         <w:t>INTERIOR SIGN CREATION/SETUP</w:t>
       </w:r>
-      <w:bookmarkEnd w:id="23"/>
+      <w:bookmarkEnd w:id="31"/>
       <w:r>
         <w:t xml:space="preserve"> </w:t>
       </w:r>
@@ -9160,12 +9340,12 @@
       <w:pPr>
         <w:pStyle w:val="Heading1"/>
       </w:pPr>
-      <w:bookmarkStart w:id="24" w:name="_Toc160859068"/>
+      <w:bookmarkStart w:id="32" w:name="_Toc160890282"/>
       <w:r>
         <w:lastRenderedPageBreak/>
         <w:t>LAYOUT TOUR BROCHURE/BOOK CREATION/DUPLICATION</w:t>
       </w:r>
-      <w:bookmarkEnd w:id="24"/>
+      <w:bookmarkEnd w:id="32"/>
     </w:p>
     <w:p>
       <w:pPr>
@@ -9268,12 +9448,12 @@
       <w:pPr>
         <w:pStyle w:val="Heading1"/>
       </w:pPr>
-      <w:bookmarkStart w:id="25" w:name="_Toc160859069"/>
+      <w:bookmarkStart w:id="33" w:name="_Toc160890283"/>
       <w:r>
         <w:lastRenderedPageBreak/>
         <w:t>LAYOUT TOUR RECRUITMENT</w:t>
       </w:r>
-      <w:bookmarkEnd w:id="25"/>
+      <w:bookmarkEnd w:id="33"/>
     </w:p>
     <w:p>
       <w:pPr>
@@ -9454,12 +9634,12 @@
       <w:pPr>
         <w:pStyle w:val="Heading1"/>
       </w:pPr>
-      <w:bookmarkStart w:id="26" w:name="_Toc160859070"/>
+      <w:bookmarkStart w:id="34" w:name="_Toc160890284"/>
       <w:r>
         <w:lastRenderedPageBreak/>
         <w:t>LAYOUT TOUR SUPPORT TABLE</w:t>
       </w:r>
-      <w:bookmarkEnd w:id="26"/>
+      <w:bookmarkEnd w:id="34"/>
     </w:p>
     <w:p>
       <w:pPr>
@@ -9616,12 +9796,12 @@
       <w:pPr>
         <w:pStyle w:val="Heading1"/>
       </w:pPr>
-      <w:bookmarkStart w:id="27" w:name="_Toc160859071"/>
+      <w:bookmarkStart w:id="35" w:name="_Toc160890285"/>
       <w:r>
         <w:lastRenderedPageBreak/>
         <w:t>LEASING FACILITY</w:t>
       </w:r>
-      <w:bookmarkEnd w:id="27"/>
+      <w:bookmarkEnd w:id="35"/>
     </w:p>
     <w:p>
       <w:pPr>
@@ -9709,12 +9889,12 @@
       <w:pPr>
         <w:pStyle w:val="Heading1"/>
       </w:pPr>
-      <w:bookmarkStart w:id="28" w:name="_Toc160859072"/>
+      <w:bookmarkStart w:id="36" w:name="_Toc160890286"/>
       <w:r>
         <w:lastRenderedPageBreak/>
         <w:t>LEASING FACILITY LIAISON</w:t>
       </w:r>
-      <w:bookmarkEnd w:id="28"/>
+      <w:bookmarkEnd w:id="36"/>
     </w:p>
     <w:p>
       <w:pPr>
@@ -9827,33 +10007,17 @@
       </w:pPr>
     </w:p>
     <w:p>
-      <w:pPr>
-        <w:pStyle w:val="Heading1"/>
-        <w:rPr>
-          <w:color w:val="FF0000"/>
-        </w:rPr>
-      </w:pPr>
-      <w:bookmarkStart w:id="29" w:name="_Toc160859073"/>
-      <w:r>
-        <w:rPr>
-          <w:color w:val="FF0000"/>
-        </w:rPr>
-        <w:lastRenderedPageBreak/>
+      <w:bookmarkStart w:id="37" w:name="_Toc160890287"/>
+      <w:r>
         <w:t xml:space="preserve">XXXX </w:t>
       </w:r>
       <w:r>
-        <w:rPr>
-          <w:color w:val="FF0000"/>
-        </w:rPr>
         <w:t>MAINTAINING DEALER LIST</w:t>
       </w:r>
       <w:r>
-        <w:rPr>
-          <w:color w:val="FF0000"/>
-        </w:rPr>
         <w:t xml:space="preserve"> XXXX</w:t>
       </w:r>
-      <w:bookmarkEnd w:id="29"/>
+      <w:bookmarkEnd w:id="37"/>
     </w:p>
     <w:p>
       <w:pPr>
@@ -9922,12 +10086,12 @@
       <w:pPr>
         <w:pStyle w:val="Heading1"/>
       </w:pPr>
-      <w:bookmarkStart w:id="30" w:name="_Toc160859074"/>
+      <w:bookmarkStart w:id="38" w:name="_Toc160890288"/>
       <w:r>
         <w:lastRenderedPageBreak/>
         <w:t>MAINTAIN WEBSITE/FACEBOOK</w:t>
       </w:r>
-      <w:bookmarkEnd w:id="30"/>
+      <w:bookmarkEnd w:id="38"/>
     </w:p>
     <w:p>
       <w:pPr>
@@ -9981,12 +10145,12 @@
       <w:pPr>
         <w:pStyle w:val="Heading1"/>
       </w:pPr>
-      <w:bookmarkStart w:id="31" w:name="_Toc160859075"/>
+      <w:bookmarkStart w:id="39" w:name="_Toc160890289"/>
       <w:r>
         <w:lastRenderedPageBreak/>
         <w:t>MAKEUP/PRINT/MAIL CONTRACTS</w:t>
       </w:r>
-      <w:bookmarkEnd w:id="31"/>
+      <w:bookmarkEnd w:id="39"/>
     </w:p>
     <w:p>
       <w:pPr>
@@ -10122,12 +10286,20 @@
       <w:pPr>
         <w:pStyle w:val="Heading1"/>
       </w:pPr>
-      <w:bookmarkStart w:id="32" w:name="_Toc160859076"/>
+      <w:bookmarkStart w:id="40" w:name="_Toc160890290"/>
       <w:r>
         <w:lastRenderedPageBreak/>
-        <w:t>MONEY MANAGEMENT/CHANGE SATURDAY/SUNDAY - This falls under the treasurer’s job</w:t>
-      </w:r>
-      <w:bookmarkEnd w:id="32"/>
+        <w:t xml:space="preserve">MONEY MANAGEMENT/CHANGE SATURDAY/SUNDAY - </w:t>
+      </w:r>
+      <w:proofErr w:type="gramStart"/>
+      <w:r>
+        <w:t>This falls</w:t>
+      </w:r>
+      <w:proofErr w:type="gramEnd"/>
+      <w:r>
+        <w:t xml:space="preserve"> under the treasurer’s job</w:t>
+      </w:r>
+      <w:bookmarkEnd w:id="40"/>
     </w:p>
     <w:p>
       <w:pPr>
@@ -10293,12 +10465,12 @@
       <w:pPr>
         <w:pStyle w:val="Heading1"/>
       </w:pPr>
-      <w:bookmarkStart w:id="33" w:name="_Toc160859077"/>
+      <w:bookmarkStart w:id="41" w:name="_Toc160890291"/>
       <w:r>
         <w:lastRenderedPageBreak/>
         <w:t>PHONE CALLS ON SHOW DAYS</w:t>
       </w:r>
-      <w:bookmarkEnd w:id="33"/>
+      <w:bookmarkEnd w:id="41"/>
     </w:p>
     <w:p>
       <w:pPr>
@@ -10342,12 +10514,12 @@
       <w:pPr>
         <w:pStyle w:val="Heading1"/>
       </w:pPr>
-      <w:bookmarkStart w:id="34" w:name="_Toc160859078"/>
+      <w:bookmarkStart w:id="42" w:name="_Toc160890292"/>
       <w:r>
         <w:lastRenderedPageBreak/>
         <w:t>POST SHOW</w:t>
       </w:r>
-      <w:bookmarkEnd w:id="34"/>
+      <w:bookmarkEnd w:id="42"/>
     </w:p>
     <w:p>
       <w:pPr>
@@ -10603,36 +10775,28 @@
       <w:pPr>
         <w:pStyle w:val="Heading1"/>
       </w:pPr>
-      <w:bookmarkStart w:id="35" w:name="_Toc160859079"/>
+      <w:bookmarkStart w:id="43" w:name="_Toc160890293"/>
       <w:r>
         <w:lastRenderedPageBreak/>
         <w:t>PUBLICIST/ADVERTISING</w:t>
       </w:r>
-      <w:bookmarkEnd w:id="35"/>
+      <w:bookmarkEnd w:id="43"/>
       <w:r>
         <w:t xml:space="preserve"> </w:t>
       </w:r>
     </w:p>
     <w:p>
       <w:pPr>
-        <w:spacing w:before="240" w:after="240"/>
-        <w:rPr>
-          <w:rFonts w:eastAsia="Times New Roman" w:cs="Times New Roman"/>
-          <w:szCs w:val="28"/>
-        </w:rPr>
-      </w:pPr>
-      <w:r>
-        <w:rPr>
-          <w:rFonts w:eastAsia="Times New Roman" w:cs="Times New Roman"/>
-          <w:szCs w:val="28"/>
-        </w:rPr>
+        <w:pPrChange w:id="44" w:author="Thomas Stephens" w:date="2024-03-09T15:45:00Z">
+          <w:pPr>
+            <w:pStyle w:val="Heading1"/>
+          </w:pPr>
+        </w:pPrChange>
+      </w:pPr>
+      <w:r>
         <w:t>To successfully complete the task of PUBLICIST/ADVERTISING you should</w:t>
       </w:r>
       <w:r>
-        <w:rPr>
-          <w:rFonts w:eastAsia="Times New Roman" w:cs="Times New Roman"/>
-          <w:szCs w:val="28"/>
-        </w:rPr>
         <w:t xml:space="preserve"> do the following sub-tasks</w:t>
       </w:r>
     </w:p>
@@ -10649,11 +10813,11 @@
           <w:szCs w:val="28"/>
         </w:rPr>
       </w:pPr>
-      <w:bookmarkStart w:id="36" w:name="_Toc160859080"/>
+      <w:bookmarkStart w:id="45" w:name="_Toc160890294"/>
       <w:r>
         <w:t>FLYER CREATION/DUPLICATION</w:t>
       </w:r>
-      <w:bookmarkEnd w:id="36"/>
+      <w:bookmarkEnd w:id="45"/>
     </w:p>
     <w:p>
       <w:pPr>
@@ -10813,11 +10977,11 @@
       <w:pPr>
         <w:pStyle w:val="Heading2"/>
       </w:pPr>
-      <w:bookmarkStart w:id="37" w:name="_Toc160859081"/>
+      <w:bookmarkStart w:id="46" w:name="_Toc160890295"/>
       <w:r>
         <w:t>FLYER MAILOUTS – OUT OF TOWN DEALERS</w:t>
       </w:r>
-      <w:bookmarkEnd w:id="37"/>
+      <w:bookmarkEnd w:id="46"/>
     </w:p>
     <w:p>
       <w:pPr>
@@ -10917,6 +11081,7 @@
         </w:numPr>
       </w:pPr>
       <w:r>
+        <w:lastRenderedPageBreak/>
         <w:t>Have fun</w:t>
       </w:r>
     </w:p>
@@ -10944,12 +11109,441 @@
       <w:pPr>
         <w:pStyle w:val="Heading2"/>
       </w:pPr>
-      <w:bookmarkStart w:id="38" w:name="_Toc160859082"/>
+      <w:bookmarkStart w:id="47" w:name="_Toc160890296"/>
+      <w:r>
+        <w:t>FLYER MAILOUTS – LOCAL MAILING LIST</w:t>
+      </w:r>
+      <w:bookmarkEnd w:id="47"/>
+    </w:p>
+    <w:p>
+      <w:pPr>
+        <w:spacing w:after="160" w:line="259" w:lineRule="auto"/>
+        <w:rPr>
+          <w:rFonts w:eastAsia="Times New Roman" w:cs="Times New Roman"/>
+          <w:szCs w:val="28"/>
+        </w:rPr>
+      </w:pPr>
+      <w:r>
+        <w:rPr>
+          <w:rFonts w:eastAsia="Times New Roman" w:cs="Times New Roman"/>
+          <w:szCs w:val="28"/>
+        </w:rPr>
+        <w:t>To successfully complete the task of FLYER MAILOUTS you should</w:t>
+      </w:r>
+    </w:p>
+    <w:p>
+      <w:pPr>
+        <w:pStyle w:val="ListParagraph"/>
+        <w:numPr>
+          <w:ilvl w:val="0"/>
+          <w:numId w:val="39"/>
+        </w:numPr>
+      </w:pPr>
+      <w:r>
+        <w:t>Be prompt</w:t>
+      </w:r>
+    </w:p>
+    <w:p>
+      <w:pPr>
+        <w:pStyle w:val="ListParagraph"/>
+        <w:numPr>
+          <w:ilvl w:val="0"/>
+          <w:numId w:val="39"/>
+        </w:numPr>
+      </w:pPr>
+      <w:r>
+        <w:t>Compile a detailed list of names and addresses of where to send the Flier Packages</w:t>
+      </w:r>
+    </w:p>
+    <w:p>
+      <w:pPr>
+        <w:pStyle w:val="ListParagraph"/>
+        <w:numPr>
+          <w:ilvl w:val="0"/>
+          <w:numId w:val="39"/>
+        </w:numPr>
+      </w:pPr>
+      <w:r>
+        <w:t>Have a discussion with the recipient as to the number of flyers they want before sending or delivering them, ask if they want an additional mailing</w:t>
+      </w:r>
+    </w:p>
+    <w:p>
+      <w:pPr>
+        <w:pStyle w:val="ListParagraph"/>
+        <w:numPr>
+          <w:ilvl w:val="0"/>
+          <w:numId w:val="39"/>
+        </w:numPr>
+      </w:pPr>
+      <w:r>
+        <w:t>Ask if they would send us flyers to be place on our Information Table at our train shows</w:t>
+      </w:r>
+    </w:p>
+    <w:p>
+      <w:pPr>
+        <w:pStyle w:val="ListParagraph"/>
+        <w:numPr>
+          <w:ilvl w:val="0"/>
+          <w:numId w:val="39"/>
+        </w:numPr>
+      </w:pPr>
+      <w:r>
+        <w:t>Have someone else check your list at least once for accuracy (We all see what we expert when dealing with details</w:t>
+      </w:r>
+    </w:p>
+    <w:p>
+      <w:pPr>
+        <w:pStyle w:val="ListParagraph"/>
+        <w:numPr>
+          <w:ilvl w:val="0"/>
+          <w:numId w:val="39"/>
+        </w:numPr>
+      </w:pPr>
+      <w:r>
+        <w:t>Keep accurate records</w:t>
+      </w:r>
+    </w:p>
+    <w:p>
+      <w:pPr>
+        <w:pStyle w:val="ListParagraph"/>
+        <w:numPr>
+          <w:ilvl w:val="0"/>
+          <w:numId w:val="39"/>
+        </w:numPr>
+      </w:pPr>
+      <w:r>
+        <w:t>Have fun</w:t>
+      </w:r>
+    </w:p>
+    <w:p>
+      <w:pPr>
+        <w:pStyle w:val="Heading2"/>
+      </w:pPr>
+      <w:bookmarkStart w:id="48" w:name="_Toc160890297"/>
+      <w:r>
+        <w:t>PSA MAILINGS</w:t>
+      </w:r>
+      <w:bookmarkEnd w:id="48"/>
+    </w:p>
+    <w:p>
+      <w:pPr>
+        <w:spacing w:before="240" w:after="240"/>
+        <w:rPr>
+          <w:rFonts w:eastAsia="Times New Roman" w:cs="Times New Roman"/>
+          <w:szCs w:val="28"/>
+        </w:rPr>
+      </w:pPr>
+      <w:r>
+        <w:rPr>
+          <w:rFonts w:eastAsia="Times New Roman" w:cs="Times New Roman"/>
+          <w:szCs w:val="28"/>
+        </w:rPr>
+        <w:t>To successfully complete the task of PSA Mailings</w:t>
+      </w:r>
+    </w:p>
+    <w:p>
+      <w:pPr>
+        <w:pStyle w:val="ListParagraph"/>
+        <w:numPr>
+          <w:ilvl w:val="0"/>
+          <w:numId w:val="40"/>
+        </w:numPr>
+      </w:pPr>
+      <w:r>
+        <w:t>Obtain copy of flyer</w:t>
+      </w:r>
+    </w:p>
+    <w:p>
+      <w:pPr>
+        <w:pStyle w:val="ListParagraph"/>
+        <w:numPr>
+          <w:ilvl w:val="0"/>
+          <w:numId w:val="40"/>
+        </w:numPr>
+      </w:pPr>
+      <w:r>
+        <w:t>Create cover letter to accompany flyer</w:t>
+      </w:r>
+    </w:p>
+    <w:p>
+      <w:pPr>
+        <w:pStyle w:val="ListParagraph"/>
+        <w:numPr>
+          <w:ilvl w:val="0"/>
+          <w:numId w:val="40"/>
+        </w:numPr>
+      </w:pPr>
+      <w:r>
+        <w:t>Send to tv, radio, request consideration to air on ad.</w:t>
+      </w:r>
+    </w:p>
+    <w:p>
+      <w:pPr>
+        <w:pStyle w:val="Heading2"/>
+      </w:pPr>
+      <w:bookmarkStart w:id="49" w:name="_Toc160890298"/>
+      <w:r>
+        <w:t>PAID ADS</w:t>
+      </w:r>
+      <w:bookmarkEnd w:id="49"/>
+    </w:p>
+    <w:p>
+      <w:r>
+        <w:t>To successfully complete the task of PAID ADS you should</w:t>
+      </w:r>
+    </w:p>
+    <w:p>
+      <w:pPr>
+        <w:pStyle w:val="ListParagraph"/>
+        <w:numPr>
+          <w:ilvl w:val="0"/>
+          <w:numId w:val="58"/>
+        </w:numPr>
+      </w:pPr>
+      <w:r>
+        <w:t>Be Prompt</w:t>
+      </w:r>
+    </w:p>
+    <w:p>
+      <w:pPr>
+        <w:pStyle w:val="ListParagraph"/>
+        <w:numPr>
+          <w:ilvl w:val="0"/>
+          <w:numId w:val="40"/>
+        </w:numPr>
+      </w:pPr>
+      <w:r>
+        <w:t>Compile a detailed list of names and addresses of where to send the PAID ADS packages</w:t>
+      </w:r>
+    </w:p>
+    <w:p>
+      <w:pPr>
+        <w:pStyle w:val="ListParagraph"/>
+        <w:numPr>
+          <w:ilvl w:val="0"/>
+          <w:numId w:val="40"/>
+        </w:numPr>
+      </w:pPr>
+      <w:r>
+        <w:t>Keep accurate records</w:t>
+      </w:r>
+    </w:p>
+    <w:p>
+      <w:pPr>
+        <w:pStyle w:val="ListParagraph"/>
+        <w:numPr>
+          <w:ilvl w:val="0"/>
+          <w:numId w:val="40"/>
+        </w:numPr>
+      </w:pPr>
+      <w:r>
+        <w:t>Have a discussion with the recipient as to the cost and schedule and get it approved by the council before contracting the ads</w:t>
+      </w:r>
+    </w:p>
+    <w:p>
+      <w:pPr>
+        <w:pStyle w:val="ListParagraph"/>
+        <w:numPr>
+          <w:ilvl w:val="0"/>
+          <w:numId w:val="40"/>
+        </w:numPr>
+      </w:pPr>
+      <w:r>
+        <w:t>Have someone else check your list at least once for accuracy (We all see what we expect when dealing with details)</w:t>
+      </w:r>
+    </w:p>
+    <w:p>
+      <w:pPr>
+        <w:pStyle w:val="ListParagraph"/>
+        <w:numPr>
+          <w:ilvl w:val="0"/>
+          <w:numId w:val="40"/>
+        </w:numPr>
+      </w:pPr>
+      <w:r>
+        <w:t>Get the required money from the council treasurer</w:t>
+      </w:r>
+    </w:p>
+    <w:p>
+      <w:pPr>
+        <w:pStyle w:val="ListParagraph"/>
+        <w:numPr>
+          <w:ilvl w:val="0"/>
+          <w:numId w:val="40"/>
+        </w:numPr>
+      </w:pPr>
+      <w:r>
+        <w:t>Have fun</w:t>
+      </w:r>
+    </w:p>
+    <w:p>
+      <w:pPr>
+        <w:pStyle w:val="Heading2"/>
+      </w:pPr>
+      <w:bookmarkStart w:id="50" w:name="_Toc160890299"/>
       <w:r>
         <w:lastRenderedPageBreak/>
-        <w:t>FLYER MAILOUTS – LOCAL MAILING LIST</w:t>
-      </w:r>
-      <w:bookmarkEnd w:id="38"/>
+        <w:t>EMAIL FLYER DISTRIBUTION</w:t>
+      </w:r>
+      <w:bookmarkEnd w:id="50"/>
+    </w:p>
+    <w:p>
+      <w:pPr>
+        <w:spacing w:before="240" w:after="240"/>
+        <w:rPr>
+          <w:rFonts w:eastAsia="Times New Roman" w:cs="Times New Roman"/>
+          <w:szCs w:val="28"/>
+        </w:rPr>
+      </w:pPr>
+      <w:r>
+        <w:rPr>
+          <w:rFonts w:eastAsia="Times New Roman" w:cs="Times New Roman"/>
+          <w:szCs w:val="28"/>
+        </w:rPr>
+        <w:t>To successfully complete the task of EMAIL FLYER DISTRIBUTION you should</w:t>
+      </w:r>
+    </w:p>
+    <w:p>
+      <w:pPr>
+        <w:pStyle w:val="ListParagraph"/>
+      </w:pPr>
+      <w:r>
+        <w:t>Make sure previous attendees get email notification of the show 2 months or at least one month before the show</w:t>
+      </w:r>
+    </w:p>
+    <w:p>
+      <w:pPr>
+        <w:pStyle w:val="ListParagraph"/>
+      </w:pPr>
+      <w:r>
+        <w:t>Do a cover letter and include the newest flier, if new contact</w:t>
+      </w:r>
+    </w:p>
+    <w:p>
+      <w:pPr>
+        <w:pStyle w:val="ListParagraph"/>
+      </w:pPr>
+      <w:r>
+        <w:t>Anyone can send emails or snail mail to people to invite them. Once that is done give a list to the person that has the data and he can do it the following year. This will keep the data base current</w:t>
+      </w:r>
+    </w:p>
+    <w:p>
+      <w:pPr>
+        <w:pStyle w:val="ListParagraph"/>
+      </w:pPr>
+      <w:r>
+        <w:t>Once flyers come back undeliverable remove them from the current list and place in inactive file</w:t>
+      </w:r>
+    </w:p>
+    <w:p>
+      <w:pPr>
+        <w:pStyle w:val="ListParagraph"/>
+      </w:pPr>
+      <w:r>
+        <w:t>Have Fun</w:t>
+      </w:r>
+    </w:p>
+    <w:p>
+      <w:pPr>
+        <w:pStyle w:val="Heading2"/>
+      </w:pPr>
+      <w:bookmarkStart w:id="51" w:name="_Toc160890300"/>
+      <w:r>
+        <w:t>ADVANCE PUBLICITY</w:t>
+      </w:r>
+      <w:bookmarkEnd w:id="51"/>
+    </w:p>
+    <w:p>
+      <w:pPr>
+        <w:rPr>
+          <w:rFonts w:eastAsia="Times New Roman" w:cs="Times New Roman"/>
+          <w:b/>
+          <w:szCs w:val="28"/>
+        </w:rPr>
+      </w:pPr>
+    </w:p>
+    <w:p>
+      <w:pPr>
+        <w:rPr>
+          <w:rFonts w:eastAsia="Times New Roman" w:cs="Times New Roman"/>
+          <w:szCs w:val="28"/>
+        </w:rPr>
+      </w:pPr>
+      <w:r>
+        <w:rPr>
+          <w:rFonts w:eastAsia="Times New Roman" w:cs="Times New Roman"/>
+          <w:szCs w:val="28"/>
+        </w:rPr>
+        <w:t>To successfully complete the task of ADVANCE PUBLICITY you should:</w:t>
+      </w:r>
+    </w:p>
+    <w:p>
+      <w:pPr>
+        <w:rPr>
+          <w:rFonts w:eastAsia="Times New Roman" w:cs="Times New Roman"/>
+          <w:szCs w:val="28"/>
+        </w:rPr>
+      </w:pPr>
+    </w:p>
+    <w:p>
+      <w:pPr>
+        <w:pStyle w:val="ListParagraph"/>
+        <w:numPr>
+          <w:ilvl w:val="0"/>
+          <w:numId w:val="42"/>
+        </w:numPr>
+      </w:pPr>
+      <w:r>
+        <w:t>Be prompt and courteous in your dealings with publicity managers</w:t>
+      </w:r>
+    </w:p>
+    <w:p>
+      <w:pPr>
+        <w:pStyle w:val="ListParagraph"/>
+      </w:pPr>
+      <w:r>
+        <w:t>Have a Detailed list of names and addresses of where to send the publicity packages</w:t>
+      </w:r>
+    </w:p>
+    <w:p>
+      <w:pPr>
+        <w:pStyle w:val="ListParagraph"/>
+      </w:pPr>
+      <w:r>
+        <w:t>Include a show flyer if possible;</w:t>
+      </w:r>
+    </w:p>
+    <w:p>
+      <w:pPr>
+        <w:pStyle w:val="ListParagraph"/>
+      </w:pPr>
+      <w:r>
+        <w:t>Have an accurate, double checked publicity package to present;</w:t>
+      </w:r>
+    </w:p>
+    <w:p>
+      <w:pPr>
+        <w:pStyle w:val="ListParagraph"/>
+      </w:pPr>
+      <w:r>
+        <w:t>Have someone else check your package at least once for accuracy (We all see what we expect when dealing details)</w:t>
+      </w:r>
+    </w:p>
+    <w:p>
+      <w:pPr>
+        <w:pStyle w:val="ListParagraph"/>
+      </w:pPr>
+      <w:r>
+        <w:t>Keep accurate records</w:t>
+      </w:r>
+    </w:p>
+    <w:p>
+      <w:pPr>
+        <w:pStyle w:val="ListParagraph"/>
+      </w:pPr>
+      <w:r>
+        <w:t>HAVE FUN</w:t>
+      </w:r>
     </w:p>
     <w:p>
       <w:pPr>
@@ -10959,345 +11553,12 @@
           <w:szCs w:val="28"/>
         </w:rPr>
       </w:pPr>
-      <w:r>
-        <w:rPr>
-          <w:rFonts w:eastAsia="Times New Roman" w:cs="Times New Roman"/>
-          <w:szCs w:val="28"/>
-        </w:rPr>
-        <w:t>To successfully complete the task of FLYER MAILOUTS you should</w:t>
-      </w:r>
-    </w:p>
-    <w:p>
-      <w:pPr>
-        <w:pStyle w:val="ListParagraph"/>
-        <w:numPr>
-          <w:ilvl w:val="0"/>
-          <w:numId w:val="39"/>
-        </w:numPr>
-      </w:pPr>
-      <w:r>
-        <w:t>Be prompt</w:t>
-      </w:r>
-    </w:p>
-    <w:p>
-      <w:pPr>
-        <w:pStyle w:val="ListParagraph"/>
-        <w:numPr>
-          <w:ilvl w:val="0"/>
-          <w:numId w:val="39"/>
-        </w:numPr>
-      </w:pPr>
-      <w:r>
-        <w:t>Compile a detailed list of names and addresses of where to send the Flier Packages</w:t>
-      </w:r>
-    </w:p>
-    <w:p>
-      <w:pPr>
-        <w:pStyle w:val="ListParagraph"/>
-        <w:numPr>
-          <w:ilvl w:val="0"/>
-          <w:numId w:val="39"/>
-        </w:numPr>
-      </w:pPr>
-      <w:r>
-        <w:t>Have a discussion with the recipient as to the number of flyers they want before sending or delivering them, ask if they want an additional mailing</w:t>
-      </w:r>
-    </w:p>
-    <w:p>
-      <w:pPr>
-        <w:pStyle w:val="ListParagraph"/>
-        <w:numPr>
-          <w:ilvl w:val="0"/>
-          <w:numId w:val="39"/>
-        </w:numPr>
-      </w:pPr>
-      <w:r>
-        <w:t>Ask if they would send us flyers to be place on our Information Table at our train shows</w:t>
-      </w:r>
-    </w:p>
-    <w:p>
-      <w:pPr>
-        <w:pStyle w:val="ListParagraph"/>
-        <w:numPr>
-          <w:ilvl w:val="0"/>
-          <w:numId w:val="39"/>
-        </w:numPr>
-      </w:pPr>
-      <w:r>
-        <w:t>Have someone else check your list at least once for accuracy (We all see what we expert when dealing with details</w:t>
-      </w:r>
-    </w:p>
-    <w:p>
-      <w:pPr>
-        <w:pStyle w:val="ListParagraph"/>
-        <w:numPr>
-          <w:ilvl w:val="0"/>
-          <w:numId w:val="39"/>
-        </w:numPr>
-      </w:pPr>
-      <w:r>
-        <w:t>Keep accurate records</w:t>
-      </w:r>
-    </w:p>
-    <w:p>
-      <w:pPr>
-        <w:pStyle w:val="ListParagraph"/>
-        <w:numPr>
-          <w:ilvl w:val="0"/>
-          <w:numId w:val="39"/>
-        </w:numPr>
-      </w:pPr>
-      <w:r>
-        <w:t>Have fun</w:t>
-      </w:r>
-    </w:p>
-    <w:p>
-      <w:pPr>
-        <w:pStyle w:val="Heading2"/>
-      </w:pPr>
-      <w:bookmarkStart w:id="39" w:name="_Toc160859083"/>
-      <w:r>
-        <w:t>PSA MAILINGS</w:t>
-      </w:r>
-      <w:bookmarkEnd w:id="39"/>
     </w:p>
     <w:p>
       <w:pPr>
         <w:spacing w:before="240" w:after="240"/>
         <w:rPr>
           <w:rFonts w:eastAsia="Times New Roman" w:cs="Times New Roman"/>
-          <w:szCs w:val="28"/>
-        </w:rPr>
-      </w:pPr>
-      <w:r>
-        <w:rPr>
-          <w:rFonts w:eastAsia="Times New Roman" w:cs="Times New Roman"/>
-          <w:szCs w:val="28"/>
-        </w:rPr>
-        <w:t>To successfully complete the task of PSA Mailings</w:t>
-      </w:r>
-    </w:p>
-    <w:p>
-      <w:pPr>
-        <w:pStyle w:val="ListParagraph"/>
-        <w:numPr>
-          <w:ilvl w:val="0"/>
-          <w:numId w:val="40"/>
-        </w:numPr>
-      </w:pPr>
-      <w:r>
-        <w:t>Obtain copy of flyer</w:t>
-      </w:r>
-    </w:p>
-    <w:p>
-      <w:pPr>
-        <w:pStyle w:val="ListParagraph"/>
-        <w:numPr>
-          <w:ilvl w:val="0"/>
-          <w:numId w:val="40"/>
-        </w:numPr>
-      </w:pPr>
-      <w:r>
-        <w:t>Create cover letter to accompany flyer</w:t>
-      </w:r>
-    </w:p>
-    <w:p>
-      <w:pPr>
-        <w:pStyle w:val="ListParagraph"/>
-        <w:numPr>
-          <w:ilvl w:val="0"/>
-          <w:numId w:val="40"/>
-        </w:numPr>
-      </w:pPr>
-      <w:r>
-        <w:t>Send to tv, radio, request consideration to air on ad.</w:t>
-      </w:r>
-    </w:p>
-    <w:p>
-      <w:pPr>
-        <w:pStyle w:val="Heading2"/>
-      </w:pPr>
-      <w:bookmarkStart w:id="40" w:name="_Toc160859084"/>
-      <w:r>
-        <w:t>PAID ADS</w:t>
-      </w:r>
-      <w:bookmarkEnd w:id="40"/>
-    </w:p>
-    <w:p>
-      <w:r>
-        <w:t>To successfully complete the task of PAID ADS you should</w:t>
-      </w:r>
-    </w:p>
-    <w:p>
-      <w:pPr>
-        <w:pStyle w:val="ListParagraph"/>
-        <w:numPr>
-          <w:ilvl w:val="0"/>
-          <w:numId w:val="58"/>
-        </w:numPr>
-      </w:pPr>
-      <w:r>
-        <w:t>B</w:t>
-      </w:r>
-      <w:bookmarkStart w:id="41" w:name="_GoBack"/>
-      <w:bookmarkEnd w:id="41"/>
-      <w:r>
-        <w:t>e Prompt</w:t>
-      </w:r>
-    </w:p>
-    <w:p>
-      <w:pPr>
-        <w:pStyle w:val="ListParagraph"/>
-        <w:numPr>
-          <w:ilvl w:val="0"/>
-          <w:numId w:val="40"/>
-        </w:numPr>
-      </w:pPr>
-      <w:r>
-        <w:t>Compile a detailed list of names and addresses of where to send the PAID ADS packages</w:t>
-      </w:r>
-    </w:p>
-    <w:p>
-      <w:pPr>
-        <w:pStyle w:val="ListParagraph"/>
-        <w:numPr>
-          <w:ilvl w:val="0"/>
-          <w:numId w:val="40"/>
-        </w:numPr>
-      </w:pPr>
-      <w:r>
-        <w:t>Keep accurate records</w:t>
-      </w:r>
-    </w:p>
-    <w:p>
-      <w:pPr>
-        <w:pStyle w:val="ListParagraph"/>
-        <w:numPr>
-          <w:ilvl w:val="0"/>
-          <w:numId w:val="40"/>
-        </w:numPr>
-      </w:pPr>
-      <w:r>
-        <w:t>Have a discussion with the recipient as to the cost and schedule and get it approved by the council before contracting the ads</w:t>
-      </w:r>
-    </w:p>
-    <w:p>
-      <w:pPr>
-        <w:pStyle w:val="ListParagraph"/>
-        <w:numPr>
-          <w:ilvl w:val="0"/>
-          <w:numId w:val="40"/>
-        </w:numPr>
-      </w:pPr>
-      <w:r>
-        <w:t>Have someone else check your list at least once for accuracy (We all see what we expect when dealing with details)</w:t>
-      </w:r>
-    </w:p>
-    <w:p>
-      <w:pPr>
-        <w:pStyle w:val="ListParagraph"/>
-        <w:numPr>
-          <w:ilvl w:val="0"/>
-          <w:numId w:val="40"/>
-        </w:numPr>
-      </w:pPr>
-      <w:r>
-        <w:t>Get the required money from the council treasurer</w:t>
-      </w:r>
-    </w:p>
-    <w:p>
-      <w:pPr>
-        <w:pStyle w:val="ListParagraph"/>
-        <w:numPr>
-          <w:ilvl w:val="0"/>
-          <w:numId w:val="40"/>
-        </w:numPr>
-      </w:pPr>
-      <w:r>
-        <w:t>Have fun</w:t>
-      </w:r>
-    </w:p>
-    <w:p>
-      <w:pPr>
-        <w:pStyle w:val="Heading2"/>
-      </w:pPr>
-      <w:bookmarkStart w:id="42" w:name="_Toc160859085"/>
-      <w:r>
-        <w:t>EMAIL FLYER DISTRIBUTION</w:t>
-      </w:r>
-      <w:bookmarkEnd w:id="42"/>
-    </w:p>
-    <w:p>
-      <w:pPr>
-        <w:spacing w:before="240" w:after="240"/>
-        <w:rPr>
-          <w:rFonts w:eastAsia="Times New Roman" w:cs="Times New Roman"/>
-          <w:szCs w:val="28"/>
-        </w:rPr>
-      </w:pPr>
-      <w:r>
-        <w:rPr>
-          <w:rFonts w:eastAsia="Times New Roman" w:cs="Times New Roman"/>
-          <w:szCs w:val="28"/>
-        </w:rPr>
-        <w:t>To successfully complete the task of EMAIL FLYER DISTRIBUTION you should</w:t>
-      </w:r>
-    </w:p>
-    <w:p>
-      <w:pPr>
-        <w:pStyle w:val="ListParagraph"/>
-      </w:pPr>
-      <w:r>
-        <w:t>Make sure previous attendees get email notification of the show 2 months or at least one month before the show</w:t>
-      </w:r>
-    </w:p>
-    <w:p>
-      <w:pPr>
-        <w:pStyle w:val="ListParagraph"/>
-      </w:pPr>
-      <w:r>
-        <w:lastRenderedPageBreak/>
-        <w:t>Do a cover letter and include the newest flier, if new contact</w:t>
-      </w:r>
-    </w:p>
-    <w:p>
-      <w:pPr>
-        <w:pStyle w:val="ListParagraph"/>
-      </w:pPr>
-      <w:r>
-        <w:t>Anyone can send emails or snail mail to people to invite them. Once that is done give a list to the person that has the data and he can do it the following year. This will keep the data base current</w:t>
-      </w:r>
-    </w:p>
-    <w:p>
-      <w:pPr>
-        <w:pStyle w:val="ListParagraph"/>
-      </w:pPr>
-      <w:r>
-        <w:t>Once flyers come back undeliverable remove them from the current list and place in inactive file</w:t>
-      </w:r>
-    </w:p>
-    <w:p>
-      <w:pPr>
-        <w:pStyle w:val="ListParagraph"/>
-      </w:pPr>
-      <w:r>
-        <w:t>Have Fun</w:t>
-      </w:r>
-    </w:p>
-    <w:p>
-      <w:pPr>
-        <w:pStyle w:val="Heading2"/>
-      </w:pPr>
-      <w:bookmarkStart w:id="43" w:name="_Toc160859086"/>
-      <w:r>
-        <w:t>ADVANCE PUBLICITY</w:t>
-      </w:r>
-      <w:bookmarkEnd w:id="43"/>
-    </w:p>
-    <w:p>
-      <w:pPr>
-        <w:rPr>
-          <w:rFonts w:eastAsia="Times New Roman" w:cs="Times New Roman"/>
           <w:b/>
           <w:szCs w:val="28"/>
         </w:rPr>
@@ -11305,114 +11566,12 @@
     </w:p>
     <w:p>
       <w:pPr>
-        <w:rPr>
-          <w:rFonts w:eastAsia="Times New Roman" w:cs="Times New Roman"/>
-          <w:szCs w:val="28"/>
-        </w:rPr>
-      </w:pPr>
-      <w:r>
-        <w:rPr>
-          <w:rFonts w:eastAsia="Times New Roman" w:cs="Times New Roman"/>
-          <w:szCs w:val="28"/>
-        </w:rPr>
-        <w:t>To successfully complete the task of ADVANCE PUBLICITY you should:</w:t>
-      </w:r>
-    </w:p>
-    <w:p>
-      <w:pPr>
-        <w:rPr>
-          <w:rFonts w:eastAsia="Times New Roman" w:cs="Times New Roman"/>
-          <w:szCs w:val="28"/>
-        </w:rPr>
-      </w:pPr>
-    </w:p>
-    <w:p>
-      <w:pPr>
-        <w:pStyle w:val="ListParagraph"/>
-        <w:numPr>
-          <w:ilvl w:val="0"/>
-          <w:numId w:val="42"/>
-        </w:numPr>
-      </w:pPr>
-      <w:r>
-        <w:t>Be prompt and courteous in your dealings with publicity managers</w:t>
-      </w:r>
-    </w:p>
-    <w:p>
-      <w:pPr>
-        <w:pStyle w:val="ListParagraph"/>
-      </w:pPr>
-      <w:r>
-        <w:t>Have a Detailed list of names and addresses of where to send the publicity packages</w:t>
-      </w:r>
-    </w:p>
-    <w:p>
-      <w:pPr>
-        <w:pStyle w:val="ListParagraph"/>
-      </w:pPr>
-      <w:r>
-        <w:t>Include a show flyer if possible;</w:t>
-      </w:r>
-    </w:p>
-    <w:p>
-      <w:pPr>
-        <w:pStyle w:val="ListParagraph"/>
-      </w:pPr>
-      <w:r>
-        <w:t>Have an accurate, double checked publicity package to present;</w:t>
-      </w:r>
-    </w:p>
-    <w:p>
-      <w:pPr>
-        <w:pStyle w:val="ListParagraph"/>
-      </w:pPr>
-      <w:r>
-        <w:t>Have someone else check your package at least once for accuracy (We all see what we expect when dealing details)</w:t>
-      </w:r>
-    </w:p>
-    <w:p>
-      <w:pPr>
-        <w:pStyle w:val="ListParagraph"/>
-      </w:pPr>
-      <w:r>
-        <w:t>Keep accurate records</w:t>
-      </w:r>
-    </w:p>
-    <w:p>
-      <w:pPr>
-        <w:pStyle w:val="ListParagraph"/>
-      </w:pPr>
-      <w:r>
-        <w:t>HAVE FUN</w:t>
-      </w:r>
-    </w:p>
-    <w:p>
-      <w:pPr>
-        <w:spacing w:after="160" w:line="259" w:lineRule="auto"/>
-        <w:rPr>
-          <w:rFonts w:eastAsia="Times New Roman" w:cs="Times New Roman"/>
-          <w:szCs w:val="28"/>
-        </w:rPr>
-      </w:pPr>
-    </w:p>
-    <w:p>
-      <w:pPr>
-        <w:spacing w:before="240" w:after="240"/>
-        <w:rPr>
-          <w:rFonts w:eastAsia="Times New Roman" w:cs="Times New Roman"/>
-          <w:b/>
-          <w:szCs w:val="28"/>
-        </w:rPr>
-      </w:pPr>
-    </w:p>
-    <w:p>
-      <w:pPr>
         <w:pStyle w:val="Heading1"/>
         <w:rPr>
           <w:color w:val="FF0000"/>
         </w:rPr>
       </w:pPr>
-      <w:bookmarkStart w:id="44" w:name="_Toc160859087"/>
+      <w:bookmarkStart w:id="52" w:name="_Toc160890301"/>
       <w:r>
         <w:rPr>
           <w:color w:val="FF0000"/>
@@ -11420,7 +11579,7 @@
         <w:lastRenderedPageBreak/>
         <w:t>XXXX RADIO ADS</w:t>
       </w:r>
-      <w:bookmarkEnd w:id="44"/>
+      <w:bookmarkEnd w:id="52"/>
     </w:p>
     <w:p>
       <w:pPr>
@@ -11454,12 +11613,12 @@
       <w:pPr>
         <w:pStyle w:val="Heading1"/>
       </w:pPr>
-      <w:bookmarkStart w:id="45" w:name="_Toc160859088"/>
+      <w:bookmarkStart w:id="53" w:name="_Toc160890302"/>
       <w:r>
         <w:lastRenderedPageBreak/>
         <w:t>SATURDAY NIGHT SECURITY TO CLEAR BUILDING</w:t>
       </w:r>
-      <w:bookmarkEnd w:id="45"/>
+      <w:bookmarkEnd w:id="53"/>
     </w:p>
     <w:p>
       <w:pPr>
@@ -11647,12 +11806,12 @@
       <w:pPr>
         <w:pStyle w:val="Heading1"/>
       </w:pPr>
-      <w:bookmarkStart w:id="46" w:name="_Toc160859089"/>
+      <w:bookmarkStart w:id="54" w:name="_Toc160890303"/>
       <w:r>
         <w:lastRenderedPageBreak/>
         <w:t>SHOW JOB DESCRIPTIONS</w:t>
       </w:r>
-      <w:bookmarkEnd w:id="46"/>
+      <w:bookmarkEnd w:id="54"/>
     </w:p>
     <w:p>
       <w:r>
@@ -11688,12 +11847,12 @@
       <w:pPr>
         <w:pStyle w:val="Heading1"/>
       </w:pPr>
-      <w:bookmarkStart w:id="47" w:name="_Toc160859090"/>
+      <w:bookmarkStart w:id="55" w:name="_Toc160890304"/>
       <w:r>
         <w:lastRenderedPageBreak/>
         <w:t>SHOW MANAGER/SHOW MANAGER ASSISTANT – PRIOR TO SHOW OPENINGS</w:t>
       </w:r>
-      <w:bookmarkEnd w:id="47"/>
+      <w:bookmarkEnd w:id="55"/>
     </w:p>
     <w:p>
       <w:pPr>
@@ -11887,12 +12046,12 @@
       <w:pPr>
         <w:pStyle w:val="Heading1"/>
       </w:pPr>
-      <w:bookmarkStart w:id="48" w:name="_Toc160859091"/>
+      <w:bookmarkStart w:id="56" w:name="_Toc160890305"/>
       <w:r>
         <w:lastRenderedPageBreak/>
         <w:t>SHOW MANAGER – FRIDAY/SATURDAY MORNING</w:t>
       </w:r>
-      <w:bookmarkEnd w:id="48"/>
+      <w:bookmarkEnd w:id="56"/>
     </w:p>
     <w:p>
       <w:pPr>
@@ -12011,12 +12170,12 @@
       <w:pPr>
         <w:pStyle w:val="Heading1"/>
       </w:pPr>
-      <w:bookmarkStart w:id="49" w:name="_Toc160859092"/>
+      <w:bookmarkStart w:id="57" w:name="_Toc160890306"/>
       <w:r>
         <w:lastRenderedPageBreak/>
         <w:t>SHOW MANAGER – SATURDAY/SUNDAY DURING THE SHOW</w:t>
       </w:r>
-      <w:bookmarkEnd w:id="49"/>
+      <w:bookmarkEnd w:id="57"/>
     </w:p>
     <w:p>
       <w:pPr>
@@ -12150,12 +12309,12 @@
       <w:pPr>
         <w:pStyle w:val="Heading1"/>
       </w:pPr>
-      <w:bookmarkStart w:id="50" w:name="_Toc160859093"/>
+      <w:bookmarkStart w:id="58" w:name="_Toc160890307"/>
       <w:r>
         <w:lastRenderedPageBreak/>
         <w:t>SHOW SETUP FRIDAY</w:t>
       </w:r>
-      <w:bookmarkEnd w:id="50"/>
+      <w:bookmarkEnd w:id="58"/>
       <w:r>
         <w:t xml:space="preserve"> </w:t>
       </w:r>
@@ -12283,12 +12442,12 @@
       <w:pPr>
         <w:pStyle w:val="Heading1"/>
       </w:pPr>
-      <w:bookmarkStart w:id="51" w:name="_Toc160859094"/>
+      <w:bookmarkStart w:id="59" w:name="_Toc160890308"/>
       <w:r>
         <w:lastRenderedPageBreak/>
         <w:t>SPONSORSHIP SALES</w:t>
       </w:r>
-      <w:bookmarkEnd w:id="51"/>
+      <w:bookmarkEnd w:id="59"/>
     </w:p>
     <w:p>
       <w:pPr>
@@ -12427,12 +12586,12 @@
       <w:pPr>
         <w:pStyle w:val="Heading1"/>
       </w:pPr>
-      <w:bookmarkStart w:id="52" w:name="_Toc160859095"/>
+      <w:bookmarkStart w:id="60" w:name="_Toc160890309"/>
       <w:r>
         <w:lastRenderedPageBreak/>
         <w:t>SURVEY DATA</w:t>
       </w:r>
-      <w:bookmarkEnd w:id="52"/>
+      <w:bookmarkEnd w:id="60"/>
     </w:p>
     <w:p>
       <w:pPr>
@@ -12538,12 +12697,12 @@
       <w:pPr>
         <w:pStyle w:val="Heading1"/>
       </w:pPr>
-      <w:bookmarkStart w:id="53" w:name="_Toc160859096"/>
+      <w:bookmarkStart w:id="61" w:name="_Toc160890310"/>
       <w:r>
         <w:lastRenderedPageBreak/>
         <w:t>SWITCHING CONTEST</w:t>
       </w:r>
-      <w:bookmarkEnd w:id="53"/>
+      <w:bookmarkEnd w:id="61"/>
     </w:p>
     <w:p>
       <w:pPr>
@@ -12718,7 +12877,7 @@
           <w:color w:val="FF0000"/>
         </w:rPr>
       </w:pPr>
-      <w:bookmarkStart w:id="54" w:name="_Toc160859097"/>
+      <w:bookmarkStart w:id="62" w:name="_Toc160890311"/>
       <w:r>
         <w:rPr>
           <w:color w:val="FF0000"/>
@@ -12726,7 +12885,7 @@
         <w:lastRenderedPageBreak/>
         <w:t>XXXX TEAR DOWN SUNDAYS</w:t>
       </w:r>
-      <w:bookmarkEnd w:id="54"/>
+      <w:bookmarkEnd w:id="62"/>
     </w:p>
     <w:p>
       <w:pPr>
@@ -12877,12 +13036,12 @@
       <w:pPr>
         <w:pStyle w:val="Heading1"/>
       </w:pPr>
-      <w:bookmarkStart w:id="55" w:name="_Toc160859098"/>
+      <w:bookmarkStart w:id="63" w:name="_Toc160890312"/>
       <w:r>
         <w:lastRenderedPageBreak/>
         <w:t>TICKET SALES/SELL TICKETS</w:t>
       </w:r>
-      <w:bookmarkEnd w:id="55"/>
+      <w:bookmarkEnd w:id="63"/>
     </w:p>
     <w:p>
       <w:pPr>
@@ -13048,12 +13207,12 @@
       <w:pPr>
         <w:pStyle w:val="Heading1"/>
       </w:pPr>
-      <w:bookmarkStart w:id="56" w:name="_Toc160859099"/>
+      <w:bookmarkStart w:id="64" w:name="_Toc160890313"/>
       <w:r>
         <w:lastRenderedPageBreak/>
         <w:t>TOUR BROCHURE ADVERTISING</w:t>
       </w:r>
-      <w:bookmarkEnd w:id="56"/>
+      <w:bookmarkEnd w:id="64"/>
     </w:p>
     <w:p>
       <w:pPr>
@@ -13124,12 +13283,12 @@
       <w:pPr>
         <w:pStyle w:val="Heading1"/>
       </w:pPr>
-      <w:bookmarkStart w:id="57" w:name="_Toc160859100"/>
+      <w:bookmarkStart w:id="65" w:name="_Toc160890314"/>
       <w:r>
         <w:lastRenderedPageBreak/>
         <w:t>TOUR BROCHURE/BOOK CREATION/DUPLICATION</w:t>
       </w:r>
-      <w:bookmarkEnd w:id="57"/>
+      <w:bookmarkEnd w:id="65"/>
     </w:p>
     <w:p>
       <w:pPr>
@@ -13233,7 +13392,7 @@
       <w:pPr>
         <w:pStyle w:val="Heading1"/>
       </w:pPr>
-      <w:bookmarkStart w:id="58" w:name="_Toc160859101"/>
+      <w:bookmarkStart w:id="66" w:name="_Toc160890315"/>
       <w:r>
         <w:lastRenderedPageBreak/>
         <w:t>TRAFFIC COORDINATOR</w:t>
@@ -13244,7 +13403,7 @@
       <w:r>
         <w:t>– FRIDAY AND SUNDAY NIGHTS</w:t>
       </w:r>
-      <w:bookmarkEnd w:id="58"/>
+      <w:bookmarkEnd w:id="66"/>
     </w:p>
     <w:p>
       <w:pPr>
@@ -13324,12 +13483,12 @@
       <w:pPr>
         <w:pStyle w:val="Heading1"/>
       </w:pPr>
-      <w:bookmarkStart w:id="59" w:name="_Toc160859102"/>
+      <w:bookmarkStart w:id="67" w:name="_Toc160890316"/>
       <w:r>
         <w:lastRenderedPageBreak/>
         <w:t>TRAIN RACE</w:t>
       </w:r>
-      <w:bookmarkEnd w:id="59"/>
+      <w:bookmarkEnd w:id="67"/>
     </w:p>
     <w:p>
       <w:pPr>
@@ -13531,12 +13690,12 @@
       <w:pPr>
         <w:pStyle w:val="Heading1"/>
       </w:pPr>
-      <w:bookmarkStart w:id="60" w:name="_Toc160859103"/>
+      <w:bookmarkStart w:id="68" w:name="_Toc160890317"/>
       <w:r>
         <w:lastRenderedPageBreak/>
         <w:t>WALKIE-TALKIE MAINTENANCE</w:t>
       </w:r>
-      <w:bookmarkEnd w:id="60"/>
+      <w:bookmarkEnd w:id="68"/>
     </w:p>
     <w:p>
       <w:pPr>
@@ -13695,12 +13854,12 @@
       <w:pPr>
         <w:pStyle w:val="Heading1"/>
       </w:pPr>
-      <w:bookmarkStart w:id="61" w:name="_Toc160859104"/>
+      <w:bookmarkStart w:id="69" w:name="_Toc160890318"/>
       <w:r>
         <w:lastRenderedPageBreak/>
         <w:t>WORK ASSIGNMENT TASK/CHART</w:t>
       </w:r>
-      <w:bookmarkEnd w:id="61"/>
+      <w:bookmarkEnd w:id="69"/>
     </w:p>
     <w:p>
       <w:pPr>
@@ -13916,7 +14075,7 @@
 </file>
 
 <file path=word/endnotes.xml><?xml version="1.0" encoding="utf-8"?>
-<w:endnotes xmlns:wpc="http://schemas.microsoft.com/office/word/2010/wordprocessingCanvas" xmlns:cx="http://schemas.microsoft.com/office/drawing/2014/chartex" xmlns:cx1="http://schemas.microsoft.com/office/drawing/2015/9/8/chartex" xmlns:cx2="http://schemas.microsoft.com/office/drawing/2015/10/21/chartex" xmlns:cx3="http://schemas.microsoft.com/office/drawing/2016/5/9/chartex" xmlns:cx4="http://schemas.microsoft.com/office/drawing/2016/5/10/chartex" xmlns:cx5="http://schemas.microsoft.com/office/drawing/2016/5/11/chartex" xmlns:cx6="http://schemas.microsoft.com/office/drawing/2016/5/12/chartex" xmlns:cx7="http://schemas.microsoft.com/office/drawing/2016/5/13/chartex" xmlns:cx8="http://schemas.microsoft.com/office/drawing/2016/5/14/chartex" xmlns:mc="http://schemas.openxmlformats.org/markup-compatibility/2006" xmlns:aink="http://schemas.microsoft.com/office/drawing/2016/ink" xmlns:am3d="http://schemas.microsoft.com/office/drawing/2017/model3d" xmlns:o="urn:schemas-microsoft-com:office:office" xmlns:r="http://schemas.openxmlformats.org/officeDocument/2006/relationships" xmlns:m="http://schemas.openxmlformats.org/officeDocument/2006/math" xmlns:v="urn:schemas-microsoft-com:vml" xmlns:wp14="http://schemas.microsoft.com/office/word/2010/wordprocessingDrawing" xmlns:wp="http://schemas.openxmlformats.org/drawingml/2006/wordprocessingDrawing" xmlns:w10="urn:schemas-microsoft-com:office:word" xmlns:w="http://schemas.openxmlformats.org/wordprocessingml/2006/main" xmlns:w14="http://schemas.microsoft.com/office/word/2010/wordml" xmlns:w15="http://schemas.microsoft.com/office/word/2012/wordml" xmlns:w16cid="http://schemas.microsoft.com/office/word/2016/wordml/cid" xmlns:w16se="http://schemas.microsoft.com/office/word/2015/wordml/symex" xmlns:wpg="http://schemas.microsoft.com/office/word/2010/wordprocessingGroup" xmlns:wpi="http://schemas.microsoft.com/office/word/2010/wordprocessingInk" xmlns:wne="http://schemas.microsoft.com/office/word/2006/wordml" xmlns:wps="http://schemas.microsoft.com/office/word/2010/wordprocessingShape" mc:Ignorable="w14 w15 w16se w16cid wp14">
+<w:endnotes xmlns:wpc="http://schemas.microsoft.com/office/word/2010/wordprocessingCanvas" xmlns:cx="http://schemas.microsoft.com/office/drawing/2014/chartex" xmlns:cx1="http://schemas.microsoft.com/office/drawing/2015/9/8/chartex" xmlns:cx2="http://schemas.microsoft.com/office/drawing/2015/10/21/chartex" xmlns:cx3="http://schemas.microsoft.com/office/drawing/2016/5/9/chartex" xmlns:cx4="http://schemas.microsoft.com/office/drawing/2016/5/10/chartex" xmlns:cx5="http://schemas.microsoft.com/office/drawing/2016/5/11/chartex" xmlns:cx6="http://schemas.microsoft.com/office/drawing/2016/5/12/chartex" xmlns:cx7="http://schemas.microsoft.com/office/drawing/2016/5/13/chartex" xmlns:cx8="http://schemas.microsoft.com/office/drawing/2016/5/14/chartex" xmlns:mc="http://schemas.openxmlformats.org/markup-compatibility/2006" xmlns:aink="http://schemas.microsoft.com/office/drawing/2016/ink" xmlns:am3d="http://schemas.microsoft.com/office/drawing/2017/model3d" xmlns:o="urn:schemas-microsoft-com:office:office" xmlns:oel="http://schemas.microsoft.com/office/2019/extlst" xmlns:r="http://schemas.openxmlformats.org/officeDocument/2006/relationships" xmlns:m="http://schemas.openxmlformats.org/officeDocument/2006/math" xmlns:v="urn:schemas-microsoft-com:vml" xmlns:wp14="http://schemas.microsoft.com/office/word/2010/wordprocessingDrawing" xmlns:wp="http://schemas.openxmlformats.org/drawingml/2006/wordprocessingDrawing" xmlns:w10="urn:schemas-microsoft-com:office:word" xmlns:w="http://schemas.openxmlformats.org/wordprocessingml/2006/main" xmlns:w14="http://schemas.microsoft.com/office/word/2010/wordml" xmlns:w15="http://schemas.microsoft.com/office/word/2012/wordml" xmlns:w16cex="http://schemas.microsoft.com/office/word/2018/wordml/cex" xmlns:w16cid="http://schemas.microsoft.com/office/word/2016/wordml/cid" xmlns:w16="http://schemas.microsoft.com/office/word/2018/wordml" xmlns:w16sdtdh="http://schemas.microsoft.com/office/word/2020/wordml/sdtdatahash" xmlns:w16se="http://schemas.microsoft.com/office/word/2015/wordml/symex" xmlns:wpg="http://schemas.microsoft.com/office/word/2010/wordprocessingGroup" xmlns:wpi="http://schemas.microsoft.com/office/word/2010/wordprocessingInk" xmlns:wne="http://schemas.microsoft.com/office/word/2006/wordml" xmlns:wps="http://schemas.microsoft.com/office/word/2010/wordprocessingShape" mc:Ignorable="w14 w15 w16se w16cid w16 w16cex w16sdtdh wp14">
   <w:endnote w:type="separator" w:id="-1">
     <w:p>
       <w:pPr>
@@ -13941,7 +14100,7 @@
 </file>
 
 <file path=word/footer1.xml><?xml version="1.0" encoding="utf-8"?>
-<w:ftr xmlns:wpc="http://schemas.microsoft.com/office/word/2010/wordprocessingCanvas" xmlns:cx="http://schemas.microsoft.com/office/drawing/2014/chartex" xmlns:cx1="http://schemas.microsoft.com/office/drawing/2015/9/8/chartex" xmlns:cx2="http://schemas.microsoft.com/office/drawing/2015/10/21/chartex" xmlns:cx3="http://schemas.microsoft.com/office/drawing/2016/5/9/chartex" xmlns:cx4="http://schemas.microsoft.com/office/drawing/2016/5/10/chartex" xmlns:cx5="http://schemas.microsoft.com/office/drawing/2016/5/11/chartex" xmlns:cx6="http://schemas.microsoft.com/office/drawing/2016/5/12/chartex" xmlns:cx7="http://schemas.microsoft.com/office/drawing/2016/5/13/chartex" xmlns:cx8="http://schemas.microsoft.com/office/drawing/2016/5/14/chartex" xmlns:mc="http://schemas.openxmlformats.org/markup-compatibility/2006" xmlns:aink="http://schemas.microsoft.com/office/drawing/2016/ink" xmlns:am3d="http://schemas.microsoft.com/office/drawing/2017/model3d" xmlns:o="urn:schemas-microsoft-com:office:office" xmlns:r="http://schemas.openxmlformats.org/officeDocument/2006/relationships" xmlns:m="http://schemas.openxmlformats.org/officeDocument/2006/math" xmlns:v="urn:schemas-microsoft-com:vml" xmlns:wp14="http://schemas.microsoft.com/office/word/2010/wordprocessingDrawing" xmlns:wp="http://schemas.openxmlformats.org/drawingml/2006/wordprocessingDrawing" xmlns:w10="urn:schemas-microsoft-com:office:word" xmlns:w="http://schemas.openxmlformats.org/wordprocessingml/2006/main" xmlns:w14="http://schemas.microsoft.com/office/word/2010/wordml" xmlns:w15="http://schemas.microsoft.com/office/word/2012/wordml" xmlns:w16cid="http://schemas.microsoft.com/office/word/2016/wordml/cid" xmlns:w16se="http://schemas.microsoft.com/office/word/2015/wordml/symex" xmlns:wpg="http://schemas.microsoft.com/office/word/2010/wordprocessingGroup" xmlns:wpi="http://schemas.microsoft.com/office/word/2010/wordprocessingInk" xmlns:wne="http://schemas.microsoft.com/office/word/2006/wordml" xmlns:wps="http://schemas.microsoft.com/office/word/2010/wordprocessingShape" mc:Ignorable="w14 w15 w16se w16cid wp14">
+<w:ftr xmlns:wpc="http://schemas.microsoft.com/office/word/2010/wordprocessingCanvas" xmlns:cx="http://schemas.microsoft.com/office/drawing/2014/chartex" xmlns:cx1="http://schemas.microsoft.com/office/drawing/2015/9/8/chartex" xmlns:cx2="http://schemas.microsoft.com/office/drawing/2015/10/21/chartex" xmlns:cx3="http://schemas.microsoft.com/office/drawing/2016/5/9/chartex" xmlns:cx4="http://schemas.microsoft.com/office/drawing/2016/5/10/chartex" xmlns:cx5="http://schemas.microsoft.com/office/drawing/2016/5/11/chartex" xmlns:cx6="http://schemas.microsoft.com/office/drawing/2016/5/12/chartex" xmlns:cx7="http://schemas.microsoft.com/office/drawing/2016/5/13/chartex" xmlns:cx8="http://schemas.microsoft.com/office/drawing/2016/5/14/chartex" xmlns:mc="http://schemas.openxmlformats.org/markup-compatibility/2006" xmlns:aink="http://schemas.microsoft.com/office/drawing/2016/ink" xmlns:am3d="http://schemas.microsoft.com/office/drawing/2017/model3d" xmlns:o="urn:schemas-microsoft-com:office:office" xmlns:oel="http://schemas.microsoft.com/office/2019/extlst" xmlns:r="http://schemas.openxmlformats.org/officeDocument/2006/relationships" xmlns:m="http://schemas.openxmlformats.org/officeDocument/2006/math" xmlns:v="urn:schemas-microsoft-com:vml" xmlns:wp14="http://schemas.microsoft.com/office/word/2010/wordprocessingDrawing" xmlns:wp="http://schemas.openxmlformats.org/drawingml/2006/wordprocessingDrawing" xmlns:w10="urn:schemas-microsoft-com:office:word" xmlns:w="http://schemas.openxmlformats.org/wordprocessingml/2006/main" xmlns:w14="http://schemas.microsoft.com/office/word/2010/wordml" xmlns:w15="http://schemas.microsoft.com/office/word/2012/wordml" xmlns:w16cex="http://schemas.microsoft.com/office/word/2018/wordml/cex" xmlns:w16cid="http://schemas.microsoft.com/office/word/2016/wordml/cid" xmlns:w16="http://schemas.microsoft.com/office/word/2018/wordml" xmlns:w16sdtdh="http://schemas.microsoft.com/office/word/2020/wordml/sdtdatahash" xmlns:w16se="http://schemas.microsoft.com/office/word/2015/wordml/symex" xmlns:wpg="http://schemas.microsoft.com/office/word/2010/wordprocessingGroup" xmlns:wpi="http://schemas.microsoft.com/office/word/2010/wordprocessingInk" xmlns:wne="http://schemas.microsoft.com/office/word/2006/wordml" xmlns:wps="http://schemas.microsoft.com/office/word/2010/wordprocessingShape" mc:Ignorable="w14 w15 w16se w16cid w16 w16cex w16sdtdh wp14">
   <w:p>
     <w:pPr>
       <w:pStyle w:val="Footer"/>
@@ -13951,9 +14110,16 @@
     <w:r>
       <w:t xml:space="preserve">March </w:t>
     </w:r>
-    <w:r>
-      <w:t>4</w:t>
-    </w:r>
+    <w:del w:id="6" w:author="Thomas Stephens" w:date="2024-03-09T15:39:00Z">
+      <w:r>
+        <w:delText>4</w:delText>
+      </w:r>
+    </w:del>
+    <w:ins w:id="7" w:author="Thomas Stephens" w:date="2024-03-09T15:39:00Z">
+      <w:r>
+        <w:t>10</w:t>
+      </w:r>
+    </w:ins>
     <w:r>
       <w:t>, 2024</w:t>
     </w:r>
@@ -13962,7 +14128,7 @@
 </file>
 
 <file path=word/footnotes.xml><?xml version="1.0" encoding="utf-8"?>
-<w:footnotes xmlns:wpc="http://schemas.microsoft.com/office/word/2010/wordprocessingCanvas" xmlns:cx="http://schemas.microsoft.com/office/drawing/2014/chartex" xmlns:cx1="http://schemas.microsoft.com/office/drawing/2015/9/8/chartex" xmlns:cx2="http://schemas.microsoft.com/office/drawing/2015/10/21/chartex" xmlns:cx3="http://schemas.microsoft.com/office/drawing/2016/5/9/chartex" xmlns:cx4="http://schemas.microsoft.com/office/drawing/2016/5/10/chartex" xmlns:cx5="http://schemas.microsoft.com/office/drawing/2016/5/11/chartex" xmlns:cx6="http://schemas.microsoft.com/office/drawing/2016/5/12/chartex" xmlns:cx7="http://schemas.microsoft.com/office/drawing/2016/5/13/chartex" xmlns:cx8="http://schemas.microsoft.com/office/drawing/2016/5/14/chartex" xmlns:mc="http://schemas.openxmlformats.org/markup-compatibility/2006" xmlns:aink="http://schemas.microsoft.com/office/drawing/2016/ink" xmlns:am3d="http://schemas.microsoft.com/office/drawing/2017/model3d" xmlns:o="urn:schemas-microsoft-com:office:office" xmlns:r="http://schemas.openxmlformats.org/officeDocument/2006/relationships" xmlns:m="http://schemas.openxmlformats.org/officeDocument/2006/math" xmlns:v="urn:schemas-microsoft-com:vml" xmlns:wp14="http://schemas.microsoft.com/office/word/2010/wordprocessingDrawing" xmlns:wp="http://schemas.openxmlformats.org/drawingml/2006/wordprocessingDrawing" xmlns:w10="urn:schemas-microsoft-com:office:word" xmlns:w="http://schemas.openxmlformats.org/wordprocessingml/2006/main" xmlns:w14="http://schemas.microsoft.com/office/word/2010/wordml" xmlns:w15="http://schemas.microsoft.com/office/word/2012/wordml" xmlns:w16cid="http://schemas.microsoft.com/office/word/2016/wordml/cid" xmlns:w16se="http://schemas.microsoft.com/office/word/2015/wordml/symex" xmlns:wpg="http://schemas.microsoft.com/office/word/2010/wordprocessingGroup" xmlns:wpi="http://schemas.microsoft.com/office/word/2010/wordprocessingInk" xmlns:wne="http://schemas.microsoft.com/office/word/2006/wordml" xmlns:wps="http://schemas.microsoft.com/office/word/2010/wordprocessingShape" mc:Ignorable="w14 w15 w16se w16cid wp14">
+<w:footnotes xmlns:wpc="http://schemas.microsoft.com/office/word/2010/wordprocessingCanvas" xmlns:cx="http://schemas.microsoft.com/office/drawing/2014/chartex" xmlns:cx1="http://schemas.microsoft.com/office/drawing/2015/9/8/chartex" xmlns:cx2="http://schemas.microsoft.com/office/drawing/2015/10/21/chartex" xmlns:cx3="http://schemas.microsoft.com/office/drawing/2016/5/9/chartex" xmlns:cx4="http://schemas.microsoft.com/office/drawing/2016/5/10/chartex" xmlns:cx5="http://schemas.microsoft.com/office/drawing/2016/5/11/chartex" xmlns:cx6="http://schemas.microsoft.com/office/drawing/2016/5/12/chartex" xmlns:cx7="http://schemas.microsoft.com/office/drawing/2016/5/13/chartex" xmlns:cx8="http://schemas.microsoft.com/office/drawing/2016/5/14/chartex" xmlns:mc="http://schemas.openxmlformats.org/markup-compatibility/2006" xmlns:aink="http://schemas.microsoft.com/office/drawing/2016/ink" xmlns:am3d="http://schemas.microsoft.com/office/drawing/2017/model3d" xmlns:o="urn:schemas-microsoft-com:office:office" xmlns:oel="http://schemas.microsoft.com/office/2019/extlst" xmlns:r="http://schemas.openxmlformats.org/officeDocument/2006/relationships" xmlns:m="http://schemas.openxmlformats.org/officeDocument/2006/math" xmlns:v="urn:schemas-microsoft-com:vml" xmlns:wp14="http://schemas.microsoft.com/office/word/2010/wordprocessingDrawing" xmlns:wp="http://schemas.openxmlformats.org/drawingml/2006/wordprocessingDrawing" xmlns:w10="urn:schemas-microsoft-com:office:word" xmlns:w="http://schemas.openxmlformats.org/wordprocessingml/2006/main" xmlns:w14="http://schemas.microsoft.com/office/word/2010/wordml" xmlns:w15="http://schemas.microsoft.com/office/word/2012/wordml" xmlns:w16cex="http://schemas.microsoft.com/office/word/2018/wordml/cex" xmlns:w16cid="http://schemas.microsoft.com/office/word/2016/wordml/cid" xmlns:w16="http://schemas.microsoft.com/office/word/2018/wordml" xmlns:w16sdtdh="http://schemas.microsoft.com/office/word/2020/wordml/sdtdatahash" xmlns:w16se="http://schemas.microsoft.com/office/word/2015/wordml/symex" xmlns:wpg="http://schemas.microsoft.com/office/word/2010/wordprocessingGroup" xmlns:wpi="http://schemas.microsoft.com/office/word/2010/wordprocessingInk" xmlns:wne="http://schemas.microsoft.com/office/word/2006/wordml" xmlns:wps="http://schemas.microsoft.com/office/word/2010/wordprocessingShape" mc:Ignorable="w14 w15 w16se w16cid w16 w16cex w16sdtdh wp14">
   <w:footnote w:type="separator" w:id="-1">
     <w:p>
       <w:pPr>
@@ -13987,7 +14153,7 @@
 </file>
 
 <file path=word/header1.xml><?xml version="1.0" encoding="utf-8"?>
-<w:hdr xmlns:wpc="http://schemas.microsoft.com/office/word/2010/wordprocessingCanvas" xmlns:cx="http://schemas.microsoft.com/office/drawing/2014/chartex" xmlns:cx1="http://schemas.microsoft.com/office/drawing/2015/9/8/chartex" xmlns:cx2="http://schemas.microsoft.com/office/drawing/2015/10/21/chartex" xmlns:cx3="http://schemas.microsoft.com/office/drawing/2016/5/9/chartex" xmlns:cx4="http://schemas.microsoft.com/office/drawing/2016/5/10/chartex" xmlns:cx5="http://schemas.microsoft.com/office/drawing/2016/5/11/chartex" xmlns:cx6="http://schemas.microsoft.com/office/drawing/2016/5/12/chartex" xmlns:cx7="http://schemas.microsoft.com/office/drawing/2016/5/13/chartex" xmlns:cx8="http://schemas.microsoft.com/office/drawing/2016/5/14/chartex" xmlns:mc="http://schemas.openxmlformats.org/markup-compatibility/2006" xmlns:aink="http://schemas.microsoft.com/office/drawing/2016/ink" xmlns:am3d="http://schemas.microsoft.com/office/drawing/2017/model3d" xmlns:o="urn:schemas-microsoft-com:office:office" xmlns:r="http://schemas.openxmlformats.org/officeDocument/2006/relationships" xmlns:m="http://schemas.openxmlformats.org/officeDocument/2006/math" xmlns:v="urn:schemas-microsoft-com:vml" xmlns:wp14="http://schemas.microsoft.com/office/word/2010/wordprocessingDrawing" xmlns:wp="http://schemas.openxmlformats.org/drawingml/2006/wordprocessingDrawing" xmlns:w10="urn:schemas-microsoft-com:office:word" xmlns:w="http://schemas.openxmlformats.org/wordprocessingml/2006/main" xmlns:w14="http://schemas.microsoft.com/office/word/2010/wordml" xmlns:w15="http://schemas.microsoft.com/office/word/2012/wordml" xmlns:w16cid="http://schemas.microsoft.com/office/word/2016/wordml/cid" xmlns:w16se="http://schemas.microsoft.com/office/word/2015/wordml/symex" xmlns:wpg="http://schemas.microsoft.com/office/word/2010/wordprocessingGroup" xmlns:wpi="http://schemas.microsoft.com/office/word/2010/wordprocessingInk" xmlns:wne="http://schemas.microsoft.com/office/word/2006/wordml" xmlns:wps="http://schemas.microsoft.com/office/word/2010/wordprocessingShape" mc:Ignorable="w14 w15 w16se w16cid wp14">
+<w:hdr xmlns:wpc="http://schemas.microsoft.com/office/word/2010/wordprocessingCanvas" xmlns:cx="http://schemas.microsoft.com/office/drawing/2014/chartex" xmlns:cx1="http://schemas.microsoft.com/office/drawing/2015/9/8/chartex" xmlns:cx2="http://schemas.microsoft.com/office/drawing/2015/10/21/chartex" xmlns:cx3="http://schemas.microsoft.com/office/drawing/2016/5/9/chartex" xmlns:cx4="http://schemas.microsoft.com/office/drawing/2016/5/10/chartex" xmlns:cx5="http://schemas.microsoft.com/office/drawing/2016/5/11/chartex" xmlns:cx6="http://schemas.microsoft.com/office/drawing/2016/5/12/chartex" xmlns:cx7="http://schemas.microsoft.com/office/drawing/2016/5/13/chartex" xmlns:cx8="http://schemas.microsoft.com/office/drawing/2016/5/14/chartex" xmlns:mc="http://schemas.openxmlformats.org/markup-compatibility/2006" xmlns:aink="http://schemas.microsoft.com/office/drawing/2016/ink" xmlns:am3d="http://schemas.microsoft.com/office/drawing/2017/model3d" xmlns:o="urn:schemas-microsoft-com:office:office" xmlns:oel="http://schemas.microsoft.com/office/2019/extlst" xmlns:r="http://schemas.openxmlformats.org/officeDocument/2006/relationships" xmlns:m="http://schemas.openxmlformats.org/officeDocument/2006/math" xmlns:v="urn:schemas-microsoft-com:vml" xmlns:wp14="http://schemas.microsoft.com/office/word/2010/wordprocessingDrawing" xmlns:wp="http://schemas.openxmlformats.org/drawingml/2006/wordprocessingDrawing" xmlns:w10="urn:schemas-microsoft-com:office:word" xmlns:w="http://schemas.openxmlformats.org/wordprocessingml/2006/main" xmlns:w14="http://schemas.microsoft.com/office/word/2010/wordml" xmlns:w15="http://schemas.microsoft.com/office/word/2012/wordml" xmlns:w16cex="http://schemas.microsoft.com/office/word/2018/wordml/cex" xmlns:w16cid="http://schemas.microsoft.com/office/word/2016/wordml/cid" xmlns:w16="http://schemas.microsoft.com/office/word/2018/wordml" xmlns:w16sdtdh="http://schemas.microsoft.com/office/word/2020/wordml/sdtdatahash" xmlns:w16se="http://schemas.microsoft.com/office/word/2015/wordml/symex" xmlns:wpg="http://schemas.microsoft.com/office/word/2010/wordprocessingGroup" xmlns:wpi="http://schemas.microsoft.com/office/word/2010/wordprocessingInk" xmlns:wne="http://schemas.microsoft.com/office/word/2006/wordml" xmlns:wps="http://schemas.microsoft.com/office/word/2010/wordprocessingShape" mc:Ignorable="w14 w15 w16se w16cid w16 w16cex w16sdtdh wp14">
   <w:p>
     <w:pPr>
       <w:jc w:val="right"/>
@@ -14006,7 +14172,7 @@
 </file>
 
 <file path=word/header2.xml><?xml version="1.0" encoding="utf-8"?>
-<w:hdr xmlns:wpc="http://schemas.microsoft.com/office/word/2010/wordprocessingCanvas" xmlns:cx="http://schemas.microsoft.com/office/drawing/2014/chartex" xmlns:cx1="http://schemas.microsoft.com/office/drawing/2015/9/8/chartex" xmlns:cx2="http://schemas.microsoft.com/office/drawing/2015/10/21/chartex" xmlns:cx3="http://schemas.microsoft.com/office/drawing/2016/5/9/chartex" xmlns:cx4="http://schemas.microsoft.com/office/drawing/2016/5/10/chartex" xmlns:cx5="http://schemas.microsoft.com/office/drawing/2016/5/11/chartex" xmlns:cx6="http://schemas.microsoft.com/office/drawing/2016/5/12/chartex" xmlns:cx7="http://schemas.microsoft.com/office/drawing/2016/5/13/chartex" xmlns:cx8="http://schemas.microsoft.com/office/drawing/2016/5/14/chartex" xmlns:mc="http://schemas.openxmlformats.org/markup-compatibility/2006" xmlns:aink="http://schemas.microsoft.com/office/drawing/2016/ink" xmlns:am3d="http://schemas.microsoft.com/office/drawing/2017/model3d" xmlns:o="urn:schemas-microsoft-com:office:office" xmlns:r="http://schemas.openxmlformats.org/officeDocument/2006/relationships" xmlns:m="http://schemas.openxmlformats.org/officeDocument/2006/math" xmlns:v="urn:schemas-microsoft-com:vml" xmlns:wp14="http://schemas.microsoft.com/office/word/2010/wordprocessingDrawing" xmlns:wp="http://schemas.openxmlformats.org/drawingml/2006/wordprocessingDrawing" xmlns:w10="urn:schemas-microsoft-com:office:word" xmlns:w="http://schemas.openxmlformats.org/wordprocessingml/2006/main" xmlns:w14="http://schemas.microsoft.com/office/word/2010/wordml" xmlns:w15="http://schemas.microsoft.com/office/word/2012/wordml" xmlns:w16cid="http://schemas.microsoft.com/office/word/2016/wordml/cid" xmlns:w16se="http://schemas.microsoft.com/office/word/2015/wordml/symex" xmlns:wpg="http://schemas.microsoft.com/office/word/2010/wordprocessingGroup" xmlns:wpi="http://schemas.microsoft.com/office/word/2010/wordprocessingInk" xmlns:wne="http://schemas.microsoft.com/office/word/2006/wordml" xmlns:wps="http://schemas.microsoft.com/office/word/2010/wordprocessingShape" mc:Ignorable="w14 w15 w16se w16cid wp14">
+<w:hdr xmlns:wpc="http://schemas.microsoft.com/office/word/2010/wordprocessingCanvas" xmlns:cx="http://schemas.microsoft.com/office/drawing/2014/chartex" xmlns:cx1="http://schemas.microsoft.com/office/drawing/2015/9/8/chartex" xmlns:cx2="http://schemas.microsoft.com/office/drawing/2015/10/21/chartex" xmlns:cx3="http://schemas.microsoft.com/office/drawing/2016/5/9/chartex" xmlns:cx4="http://schemas.microsoft.com/office/drawing/2016/5/10/chartex" xmlns:cx5="http://schemas.microsoft.com/office/drawing/2016/5/11/chartex" xmlns:cx6="http://schemas.microsoft.com/office/drawing/2016/5/12/chartex" xmlns:cx7="http://schemas.microsoft.com/office/drawing/2016/5/13/chartex" xmlns:cx8="http://schemas.microsoft.com/office/drawing/2016/5/14/chartex" xmlns:mc="http://schemas.openxmlformats.org/markup-compatibility/2006" xmlns:aink="http://schemas.microsoft.com/office/drawing/2016/ink" xmlns:am3d="http://schemas.microsoft.com/office/drawing/2017/model3d" xmlns:o="urn:schemas-microsoft-com:office:office" xmlns:oel="http://schemas.microsoft.com/office/2019/extlst" xmlns:r="http://schemas.openxmlformats.org/officeDocument/2006/relationships" xmlns:m="http://schemas.openxmlformats.org/officeDocument/2006/math" xmlns:v="urn:schemas-microsoft-com:vml" xmlns:wp14="http://schemas.microsoft.com/office/word/2010/wordprocessingDrawing" xmlns:wp="http://schemas.openxmlformats.org/drawingml/2006/wordprocessingDrawing" xmlns:w10="urn:schemas-microsoft-com:office:word" xmlns:w="http://schemas.openxmlformats.org/wordprocessingml/2006/main" xmlns:w14="http://schemas.microsoft.com/office/word/2010/wordml" xmlns:w15="http://schemas.microsoft.com/office/word/2012/wordml" xmlns:w16cex="http://schemas.microsoft.com/office/word/2018/wordml/cex" xmlns:w16cid="http://schemas.microsoft.com/office/word/2016/wordml/cid" xmlns:w16="http://schemas.microsoft.com/office/word/2018/wordml" xmlns:w16sdtdh="http://schemas.microsoft.com/office/word/2020/wordml/sdtdatahash" xmlns:w16se="http://schemas.microsoft.com/office/word/2015/wordml/symex" xmlns:wpg="http://schemas.microsoft.com/office/word/2010/wordprocessingGroup" xmlns:wpi="http://schemas.microsoft.com/office/word/2010/wordprocessingInk" xmlns:wne="http://schemas.microsoft.com/office/word/2006/wordml" xmlns:wps="http://schemas.microsoft.com/office/word/2010/wordprocessingShape" mc:Ignorable="w14 w15 w16se w16cid w16 w16cex w16sdtdh wp14">
   <w:sdt>
     <w:sdtPr>
       <w:id w:val="70088150"/>
@@ -14059,7 +14225,7 @@
 </file>
 
 <file path=word/numbering.xml><?xml version="1.0" encoding="utf-8"?>
-<w:numbering xmlns:wpc="http://schemas.microsoft.com/office/word/2010/wordprocessingCanvas" xmlns:cx="http://schemas.microsoft.com/office/drawing/2014/chartex" xmlns:cx1="http://schemas.microsoft.com/office/drawing/2015/9/8/chartex" xmlns:cx2="http://schemas.microsoft.com/office/drawing/2015/10/21/chartex" xmlns:cx3="http://schemas.microsoft.com/office/drawing/2016/5/9/chartex" xmlns:cx4="http://schemas.microsoft.com/office/drawing/2016/5/10/chartex" xmlns:cx5="http://schemas.microsoft.com/office/drawing/2016/5/11/chartex" xmlns:cx6="http://schemas.microsoft.com/office/drawing/2016/5/12/chartex" xmlns:cx7="http://schemas.microsoft.com/office/drawing/2016/5/13/chartex" xmlns:cx8="http://schemas.microsoft.com/office/drawing/2016/5/14/chartex" xmlns:mc="http://schemas.openxmlformats.org/markup-compatibility/2006" xmlns:aink="http://schemas.microsoft.com/office/drawing/2016/ink" xmlns:am3d="http://schemas.microsoft.com/office/drawing/2017/model3d" xmlns:o="urn:schemas-microsoft-com:office:office" xmlns:r="http://schemas.openxmlformats.org/officeDocument/2006/relationships" xmlns:m="http://schemas.openxmlformats.org/officeDocument/2006/math" xmlns:v="urn:schemas-microsoft-com:vml" xmlns:wp14="http://schemas.microsoft.com/office/word/2010/wordprocessingDrawing" xmlns:wp="http://schemas.openxmlformats.org/drawingml/2006/wordprocessingDrawing" xmlns:w10="urn:schemas-microsoft-com:office:word" xmlns:w="http://schemas.openxmlformats.org/wordprocessingml/2006/main" xmlns:w14="http://schemas.microsoft.com/office/word/2010/wordml" xmlns:w15="http://schemas.microsoft.com/office/word/2012/wordml" xmlns:w16cid="http://schemas.microsoft.com/office/word/2016/wordml/cid" xmlns:w16se="http://schemas.microsoft.com/office/word/2015/wordml/symex" xmlns:wpg="http://schemas.microsoft.com/office/word/2010/wordprocessingGroup" xmlns:wpi="http://schemas.microsoft.com/office/word/2010/wordprocessingInk" xmlns:wne="http://schemas.microsoft.com/office/word/2006/wordml" xmlns:wps="http://schemas.microsoft.com/office/word/2010/wordprocessingShape" mc:Ignorable="w14 w15 w16se w16cid wp14">
+<w:numbering xmlns:wpc="http://schemas.microsoft.com/office/word/2010/wordprocessingCanvas" xmlns:cx="http://schemas.microsoft.com/office/drawing/2014/chartex" xmlns:cx1="http://schemas.microsoft.com/office/drawing/2015/9/8/chartex" xmlns:cx2="http://schemas.microsoft.com/office/drawing/2015/10/21/chartex" xmlns:cx3="http://schemas.microsoft.com/office/drawing/2016/5/9/chartex" xmlns:cx4="http://schemas.microsoft.com/office/drawing/2016/5/10/chartex" xmlns:cx5="http://schemas.microsoft.com/office/drawing/2016/5/11/chartex" xmlns:cx6="http://schemas.microsoft.com/office/drawing/2016/5/12/chartex" xmlns:cx7="http://schemas.microsoft.com/office/drawing/2016/5/13/chartex" xmlns:cx8="http://schemas.microsoft.com/office/drawing/2016/5/14/chartex" xmlns:mc="http://schemas.openxmlformats.org/markup-compatibility/2006" xmlns:aink="http://schemas.microsoft.com/office/drawing/2016/ink" xmlns:am3d="http://schemas.microsoft.com/office/drawing/2017/model3d" xmlns:o="urn:schemas-microsoft-com:office:office" xmlns:oel="http://schemas.microsoft.com/office/2019/extlst" xmlns:r="http://schemas.openxmlformats.org/officeDocument/2006/relationships" xmlns:m="http://schemas.openxmlformats.org/officeDocument/2006/math" xmlns:v="urn:schemas-microsoft-com:vml" xmlns:wp14="http://schemas.microsoft.com/office/word/2010/wordprocessingDrawing" xmlns:wp="http://schemas.openxmlformats.org/drawingml/2006/wordprocessingDrawing" xmlns:w10="urn:schemas-microsoft-com:office:word" xmlns:w="http://schemas.openxmlformats.org/wordprocessingml/2006/main" xmlns:w14="http://schemas.microsoft.com/office/word/2010/wordml" xmlns:w15="http://schemas.microsoft.com/office/word/2012/wordml" xmlns:w16cex="http://schemas.microsoft.com/office/word/2018/wordml/cex" xmlns:w16cid="http://schemas.microsoft.com/office/word/2016/wordml/cid" xmlns:w16="http://schemas.microsoft.com/office/word/2018/wordml" xmlns:w16sdtdh="http://schemas.microsoft.com/office/word/2020/wordml/sdtdatahash" xmlns:w16se="http://schemas.microsoft.com/office/word/2015/wordml/symex" xmlns:wpg="http://schemas.microsoft.com/office/word/2010/wordprocessingGroup" xmlns:wpi="http://schemas.microsoft.com/office/word/2010/wordprocessingInk" xmlns:wne="http://schemas.microsoft.com/office/word/2006/wordml" xmlns:wps="http://schemas.microsoft.com/office/word/2010/wordprocessingShape" mc:Ignorable="w14 w15 w16se w16cid w16 w16cex w16sdtdh wp14">
   <w:abstractNum w:abstractNumId="0" w15:restartNumberingAfterBreak="0">
     <w:nsid w:val="01292D36"/>
     <w:multiLevelType w:val="multilevel"/>
@@ -14686,331 +14852,331 @@
       </w:pPr>
     </w:lvl>
   </w:abstractNum>
-  <w:num w:numId="1">
+  <w:num w:numId="1" w16cid:durableId="1037389478">
     <w:abstractNumId w:val="0"/>
   </w:num>
-  <w:num w:numId="2">
+  <w:num w:numId="2" w16cid:durableId="343744779">
     <w:abstractNumId w:val="2"/>
   </w:num>
-  <w:num w:numId="3">
+  <w:num w:numId="3" w16cid:durableId="875773524">
     <w:abstractNumId w:val="3"/>
   </w:num>
-  <w:num w:numId="4">
+  <w:num w:numId="4" w16cid:durableId="579876265">
     <w:abstractNumId w:val="1"/>
   </w:num>
-  <w:num w:numId="5">
+  <w:num w:numId="5" w16cid:durableId="1908298025">
     <w:abstractNumId w:val="5"/>
   </w:num>
-  <w:num w:numId="6">
+  <w:num w:numId="6" w16cid:durableId="1109934419">
     <w:abstractNumId w:val="5"/>
     <w:lvlOverride w:ilvl="0">
       <w:startOverride w:val="1"/>
     </w:lvlOverride>
   </w:num>
-  <w:num w:numId="7">
+  <w:num w:numId="7" w16cid:durableId="1695034601">
     <w:abstractNumId w:val="4"/>
   </w:num>
-  <w:num w:numId="8">
+  <w:num w:numId="8" w16cid:durableId="1148939088">
     <w:abstractNumId w:val="4"/>
     <w:lvlOverride w:ilvl="0">
       <w:startOverride w:val="1"/>
     </w:lvlOverride>
   </w:num>
-  <w:num w:numId="9">
+  <w:num w:numId="9" w16cid:durableId="83380715">
     <w:abstractNumId w:val="4"/>
     <w:lvlOverride w:ilvl="0">
       <w:startOverride w:val="1"/>
     </w:lvlOverride>
   </w:num>
-  <w:num w:numId="10">
+  <w:num w:numId="10" w16cid:durableId="1936862286">
     <w:abstractNumId w:val="4"/>
     <w:lvlOverride w:ilvl="0">
       <w:startOverride w:val="1"/>
     </w:lvlOverride>
   </w:num>
-  <w:num w:numId="11">
+  <w:num w:numId="11" w16cid:durableId="602104214">
     <w:abstractNumId w:val="4"/>
     <w:lvlOverride w:ilvl="0">
       <w:startOverride w:val="1"/>
     </w:lvlOverride>
   </w:num>
-  <w:num w:numId="12">
+  <w:num w:numId="12" w16cid:durableId="1131285050">
     <w:abstractNumId w:val="4"/>
     <w:lvlOverride w:ilvl="0">
       <w:startOverride w:val="1"/>
     </w:lvlOverride>
   </w:num>
-  <w:num w:numId="13">
+  <w:num w:numId="13" w16cid:durableId="1673529727">
     <w:abstractNumId w:val="4"/>
     <w:lvlOverride w:ilvl="0">
       <w:startOverride w:val="1"/>
     </w:lvlOverride>
   </w:num>
-  <w:num w:numId="14">
+  <w:num w:numId="14" w16cid:durableId="662439450">
     <w:abstractNumId w:val="4"/>
     <w:lvlOverride w:ilvl="0">
       <w:startOverride w:val="1"/>
     </w:lvlOverride>
   </w:num>
-  <w:num w:numId="15">
+  <w:num w:numId="15" w16cid:durableId="1761097631">
     <w:abstractNumId w:val="4"/>
     <w:lvlOverride w:ilvl="0">
       <w:startOverride w:val="1"/>
     </w:lvlOverride>
   </w:num>
-  <w:num w:numId="16">
+  <w:num w:numId="16" w16cid:durableId="216400890">
     <w:abstractNumId w:val="4"/>
     <w:lvlOverride w:ilvl="0">
       <w:startOverride w:val="1"/>
     </w:lvlOverride>
   </w:num>
-  <w:num w:numId="17">
+  <w:num w:numId="17" w16cid:durableId="940258929">
     <w:abstractNumId w:val="4"/>
     <w:lvlOverride w:ilvl="0">
       <w:startOverride w:val="1"/>
     </w:lvlOverride>
   </w:num>
-  <w:num w:numId="18">
+  <w:num w:numId="18" w16cid:durableId="1794052673">
     <w:abstractNumId w:val="4"/>
     <w:lvlOverride w:ilvl="0">
       <w:startOverride w:val="1"/>
     </w:lvlOverride>
   </w:num>
-  <w:num w:numId="19">
+  <w:num w:numId="19" w16cid:durableId="1216234251">
     <w:abstractNumId w:val="4"/>
     <w:lvlOverride w:ilvl="0">
       <w:startOverride w:val="1"/>
     </w:lvlOverride>
   </w:num>
-  <w:num w:numId="20">
+  <w:num w:numId="20" w16cid:durableId="2114590112">
     <w:abstractNumId w:val="4"/>
     <w:lvlOverride w:ilvl="0">
       <w:startOverride w:val="1"/>
     </w:lvlOverride>
   </w:num>
-  <w:num w:numId="21">
+  <w:num w:numId="21" w16cid:durableId="575479668">
     <w:abstractNumId w:val="4"/>
     <w:lvlOverride w:ilvl="0">
       <w:startOverride w:val="1"/>
     </w:lvlOverride>
   </w:num>
-  <w:num w:numId="22">
+  <w:num w:numId="22" w16cid:durableId="1493911807">
     <w:abstractNumId w:val="4"/>
     <w:lvlOverride w:ilvl="0">
       <w:startOverride w:val="1"/>
     </w:lvlOverride>
   </w:num>
-  <w:num w:numId="23">
+  <w:num w:numId="23" w16cid:durableId="472600518">
     <w:abstractNumId w:val="4"/>
     <w:lvlOverride w:ilvl="0">
       <w:startOverride w:val="1"/>
     </w:lvlOverride>
   </w:num>
-  <w:num w:numId="24">
+  <w:num w:numId="24" w16cid:durableId="996494779">
     <w:abstractNumId w:val="4"/>
     <w:lvlOverride w:ilvl="0">
       <w:startOverride w:val="1"/>
     </w:lvlOverride>
   </w:num>
-  <w:num w:numId="25">
+  <w:num w:numId="25" w16cid:durableId="1808432592">
     <w:abstractNumId w:val="4"/>
     <w:lvlOverride w:ilvl="0">
       <w:startOverride w:val="1"/>
     </w:lvlOverride>
   </w:num>
-  <w:num w:numId="26">
+  <w:num w:numId="26" w16cid:durableId="237714543">
     <w:abstractNumId w:val="4"/>
     <w:lvlOverride w:ilvl="0">
       <w:startOverride w:val="1"/>
     </w:lvlOverride>
   </w:num>
-  <w:num w:numId="27">
+  <w:num w:numId="27" w16cid:durableId="1458374157">
     <w:abstractNumId w:val="4"/>
     <w:lvlOverride w:ilvl="0">
       <w:startOverride w:val="1"/>
     </w:lvlOverride>
   </w:num>
-  <w:num w:numId="28">
+  <w:num w:numId="28" w16cid:durableId="134762752">
     <w:abstractNumId w:val="4"/>
     <w:lvlOverride w:ilvl="0">
       <w:startOverride w:val="1"/>
     </w:lvlOverride>
   </w:num>
-  <w:num w:numId="29">
+  <w:num w:numId="29" w16cid:durableId="1752581180">
     <w:abstractNumId w:val="4"/>
     <w:lvlOverride w:ilvl="0">
       <w:startOverride w:val="1"/>
     </w:lvlOverride>
   </w:num>
-  <w:num w:numId="30">
+  <w:num w:numId="30" w16cid:durableId="746921909">
     <w:abstractNumId w:val="4"/>
     <w:lvlOverride w:ilvl="0">
       <w:startOverride w:val="1"/>
     </w:lvlOverride>
   </w:num>
-  <w:num w:numId="31">
+  <w:num w:numId="31" w16cid:durableId="1231381511">
     <w:abstractNumId w:val="4"/>
     <w:lvlOverride w:ilvl="0">
       <w:startOverride w:val="1"/>
     </w:lvlOverride>
   </w:num>
-  <w:num w:numId="32">
+  <w:num w:numId="32" w16cid:durableId="883830724">
     <w:abstractNumId w:val="4"/>
     <w:lvlOverride w:ilvl="0">
       <w:startOverride w:val="1"/>
     </w:lvlOverride>
   </w:num>
-  <w:num w:numId="33">
+  <w:num w:numId="33" w16cid:durableId="844898933">
     <w:abstractNumId w:val="4"/>
     <w:lvlOverride w:ilvl="0">
       <w:startOverride w:val="1"/>
     </w:lvlOverride>
   </w:num>
-  <w:num w:numId="34">
+  <w:num w:numId="34" w16cid:durableId="1927954242">
     <w:abstractNumId w:val="4"/>
     <w:lvlOverride w:ilvl="0">
       <w:startOverride w:val="1"/>
     </w:lvlOverride>
   </w:num>
-  <w:num w:numId="35">
+  <w:num w:numId="35" w16cid:durableId="1497846355">
     <w:abstractNumId w:val="4"/>
     <w:lvlOverride w:ilvl="0">
       <w:startOverride w:val="1"/>
     </w:lvlOverride>
   </w:num>
-  <w:num w:numId="36">
+  <w:num w:numId="36" w16cid:durableId="1383286969">
     <w:abstractNumId w:val="4"/>
     <w:lvlOverride w:ilvl="0">
       <w:startOverride w:val="1"/>
     </w:lvlOverride>
   </w:num>
-  <w:num w:numId="37">
+  <w:num w:numId="37" w16cid:durableId="972758217">
     <w:abstractNumId w:val="4"/>
     <w:lvlOverride w:ilvl="0">
       <w:startOverride w:val="1"/>
     </w:lvlOverride>
   </w:num>
-  <w:num w:numId="38">
+  <w:num w:numId="38" w16cid:durableId="1868136102">
     <w:abstractNumId w:val="4"/>
     <w:lvlOverride w:ilvl="0">
       <w:startOverride w:val="1"/>
     </w:lvlOverride>
   </w:num>
-  <w:num w:numId="39">
+  <w:num w:numId="39" w16cid:durableId="1965306396">
     <w:abstractNumId w:val="4"/>
     <w:lvlOverride w:ilvl="0">
       <w:startOverride w:val="1"/>
     </w:lvlOverride>
   </w:num>
-  <w:num w:numId="40">
+  <w:num w:numId="40" w16cid:durableId="1026446324">
     <w:abstractNumId w:val="4"/>
     <w:lvlOverride w:ilvl="0">
       <w:startOverride w:val="1"/>
     </w:lvlOverride>
   </w:num>
-  <w:num w:numId="41">
+  <w:num w:numId="41" w16cid:durableId="1018429952">
     <w:abstractNumId w:val="4"/>
     <w:lvlOverride w:ilvl="0">
       <w:startOverride w:val="1"/>
     </w:lvlOverride>
   </w:num>
-  <w:num w:numId="42">
+  <w:num w:numId="42" w16cid:durableId="1043210660">
     <w:abstractNumId w:val="4"/>
     <w:lvlOverride w:ilvl="0">
       <w:startOverride w:val="1"/>
     </w:lvlOverride>
   </w:num>
-  <w:num w:numId="43">
+  <w:num w:numId="43" w16cid:durableId="672605135">
     <w:abstractNumId w:val="4"/>
     <w:lvlOverride w:ilvl="0">
       <w:startOverride w:val="1"/>
     </w:lvlOverride>
   </w:num>
-  <w:num w:numId="44">
+  <w:num w:numId="44" w16cid:durableId="871383876">
     <w:abstractNumId w:val="4"/>
     <w:lvlOverride w:ilvl="0">
       <w:startOverride w:val="1"/>
     </w:lvlOverride>
   </w:num>
-  <w:num w:numId="45">
+  <w:num w:numId="45" w16cid:durableId="1012418962">
     <w:abstractNumId w:val="4"/>
     <w:lvlOverride w:ilvl="0">
       <w:startOverride w:val="1"/>
     </w:lvlOverride>
   </w:num>
-  <w:num w:numId="46">
+  <w:num w:numId="46" w16cid:durableId="453213497">
     <w:abstractNumId w:val="4"/>
     <w:lvlOverride w:ilvl="0">
       <w:startOverride w:val="1"/>
     </w:lvlOverride>
   </w:num>
-  <w:num w:numId="47">
+  <w:num w:numId="47" w16cid:durableId="1656489149">
     <w:abstractNumId w:val="4"/>
     <w:lvlOverride w:ilvl="0">
       <w:startOverride w:val="1"/>
     </w:lvlOverride>
   </w:num>
-  <w:num w:numId="48">
+  <w:num w:numId="48" w16cid:durableId="695424203">
     <w:abstractNumId w:val="4"/>
     <w:lvlOverride w:ilvl="0">
       <w:startOverride w:val="1"/>
     </w:lvlOverride>
   </w:num>
-  <w:num w:numId="49">
+  <w:num w:numId="49" w16cid:durableId="534512489">
     <w:abstractNumId w:val="4"/>
     <w:lvlOverride w:ilvl="0">
       <w:startOverride w:val="1"/>
     </w:lvlOverride>
   </w:num>
-  <w:num w:numId="50">
+  <w:num w:numId="50" w16cid:durableId="663357665">
     <w:abstractNumId w:val="4"/>
     <w:lvlOverride w:ilvl="0">
       <w:startOverride w:val="1"/>
     </w:lvlOverride>
   </w:num>
-  <w:num w:numId="51">
+  <w:num w:numId="51" w16cid:durableId="539559992">
     <w:abstractNumId w:val="4"/>
     <w:lvlOverride w:ilvl="0">
       <w:startOverride w:val="1"/>
     </w:lvlOverride>
   </w:num>
-  <w:num w:numId="52">
+  <w:num w:numId="52" w16cid:durableId="497816729">
     <w:abstractNumId w:val="4"/>
     <w:lvlOverride w:ilvl="0">
       <w:startOverride w:val="1"/>
     </w:lvlOverride>
   </w:num>
-  <w:num w:numId="53">
+  <w:num w:numId="53" w16cid:durableId="1822506471">
     <w:abstractNumId w:val="4"/>
     <w:lvlOverride w:ilvl="0">
       <w:startOverride w:val="1"/>
     </w:lvlOverride>
   </w:num>
-  <w:num w:numId="54">
+  <w:num w:numId="54" w16cid:durableId="1034693618">
     <w:abstractNumId w:val="4"/>
     <w:lvlOverride w:ilvl="0">
       <w:startOverride w:val="1"/>
     </w:lvlOverride>
   </w:num>
-  <w:num w:numId="55">
+  <w:num w:numId="55" w16cid:durableId="1088884814">
     <w:abstractNumId w:val="4"/>
     <w:lvlOverride w:ilvl="0">
       <w:startOverride w:val="1"/>
     </w:lvlOverride>
   </w:num>
-  <w:num w:numId="56">
+  <w:num w:numId="56" w16cid:durableId="1287733782">
     <w:abstractNumId w:val="4"/>
     <w:lvlOverride w:ilvl="0">
       <w:startOverride w:val="1"/>
     </w:lvlOverride>
   </w:num>
-  <w:num w:numId="57">
+  <w:num w:numId="57" w16cid:durableId="722874475">
     <w:abstractNumId w:val="4"/>
     <w:lvlOverride w:ilvl="0">
       <w:startOverride w:val="1"/>
     </w:lvlOverride>
   </w:num>
-  <w:num w:numId="58">
+  <w:num w:numId="58" w16cid:durableId="654644832">
     <w:abstractNumId w:val="4"/>
     <w:lvlOverride w:ilvl="0">
       <w:startOverride w:val="1"/>
@@ -15020,8 +15186,16 @@
 </w:numbering>
 </file>
 
+<file path=word/people.xml><?xml version="1.0" encoding="utf-8"?>
+<w15:people xmlns:wpc="http://schemas.microsoft.com/office/word/2010/wordprocessingCanvas" xmlns:cx="http://schemas.microsoft.com/office/drawing/2014/chartex" xmlns:cx1="http://schemas.microsoft.com/office/drawing/2015/9/8/chartex" xmlns:cx2="http://schemas.microsoft.com/office/drawing/2015/10/21/chartex" xmlns:cx3="http://schemas.microsoft.com/office/drawing/2016/5/9/chartex" xmlns:cx4="http://schemas.microsoft.com/office/drawing/2016/5/10/chartex" xmlns:cx5="http://schemas.microsoft.com/office/drawing/2016/5/11/chartex" xmlns:cx6="http://schemas.microsoft.com/office/drawing/2016/5/12/chartex" xmlns:cx7="http://schemas.microsoft.com/office/drawing/2016/5/13/chartex" xmlns:cx8="http://schemas.microsoft.com/office/drawing/2016/5/14/chartex" xmlns:mc="http://schemas.openxmlformats.org/markup-compatibility/2006" xmlns:aink="http://schemas.microsoft.com/office/drawing/2016/ink" xmlns:am3d="http://schemas.microsoft.com/office/drawing/2017/model3d" xmlns:o="urn:schemas-microsoft-com:office:office" xmlns:oel="http://schemas.microsoft.com/office/2019/extlst" xmlns:r="http://schemas.openxmlformats.org/officeDocument/2006/relationships" xmlns:m="http://schemas.openxmlformats.org/officeDocument/2006/math" xmlns:v="urn:schemas-microsoft-com:vml" xmlns:wp14="http://schemas.microsoft.com/office/word/2010/wordprocessingDrawing" xmlns:wp="http://schemas.openxmlformats.org/drawingml/2006/wordprocessingDrawing" xmlns:w10="urn:schemas-microsoft-com:office:word" xmlns:w="http://schemas.openxmlformats.org/wordprocessingml/2006/main" xmlns:w14="http://schemas.microsoft.com/office/word/2010/wordml" xmlns:w15="http://schemas.microsoft.com/office/word/2012/wordml" xmlns:w16cex="http://schemas.microsoft.com/office/word/2018/wordml/cex" xmlns:w16cid="http://schemas.microsoft.com/office/word/2016/wordml/cid" xmlns:w16="http://schemas.microsoft.com/office/word/2018/wordml" xmlns:w16sdtdh="http://schemas.microsoft.com/office/word/2020/wordml/sdtdatahash" xmlns:w16se="http://schemas.microsoft.com/office/word/2015/wordml/symex" xmlns:wpg="http://schemas.microsoft.com/office/word/2010/wordprocessingGroup" xmlns:wpi="http://schemas.microsoft.com/office/word/2010/wordprocessingInk" xmlns:wne="http://schemas.microsoft.com/office/word/2006/wordml" xmlns:wps="http://schemas.microsoft.com/office/word/2010/wordprocessingShape" mc:Ignorable="w14 w15 w16se w16cid w16 w16cex w16sdtdh wp14">
+  <w15:person w15:author="Thomas Stephens">
+    <w15:presenceInfo w15:providerId="Windows Live" w15:userId="c34adfa02fafbad8"/>
+  </w15:person>
+</w15:people>
+</file>
+
 <file path=word/styles.xml><?xml version="1.0" encoding="utf-8"?>
-<w:styles xmlns:mc="http://schemas.openxmlformats.org/markup-compatibility/2006" xmlns:r="http://schemas.openxmlformats.org/officeDocument/2006/relationships" xmlns:w="http://schemas.openxmlformats.org/wordprocessingml/2006/main" xmlns:w14="http://schemas.microsoft.com/office/word/2010/wordml" xmlns:w15="http://schemas.microsoft.com/office/word/2012/wordml" xmlns:w16cid="http://schemas.microsoft.com/office/word/2016/wordml/cid" xmlns:w16se="http://schemas.microsoft.com/office/word/2015/wordml/symex" mc:Ignorable="w14 w15 w16se w16cid">
+<w:styles xmlns:mc="http://schemas.openxmlformats.org/markup-compatibility/2006" xmlns:r="http://schemas.openxmlformats.org/officeDocument/2006/relationships" xmlns:w="http://schemas.openxmlformats.org/wordprocessingml/2006/main" xmlns:w14="http://schemas.microsoft.com/office/word/2010/wordml" xmlns:w15="http://schemas.microsoft.com/office/word/2012/wordml" xmlns:w16cex="http://schemas.microsoft.com/office/word/2018/wordml/cex" xmlns:w16cid="http://schemas.microsoft.com/office/word/2016/wordml/cid" xmlns:w16="http://schemas.microsoft.com/office/word/2018/wordml" xmlns:w16sdtdh="http://schemas.microsoft.com/office/word/2020/wordml/sdtdatahash" xmlns:w16se="http://schemas.microsoft.com/office/word/2015/wordml/symex" mc:Ignorable="w14 w15 w16se w16cid w16 w16cex w16sdtdh">
   <w:docDefaults>
     <w:rPrDefault>
       <w:rPr>
@@ -15037,7 +15211,7 @@
       </w:pPr>
     </w:pPrDefault>
   </w:docDefaults>
-  <w:latentStyles w:defLockedState="0" w:defUIPriority="99" w:defSemiHidden="0" w:defUnhideWhenUsed="0" w:defQFormat="0" w:count="375">
+  <w:latentStyles w:defLockedState="0" w:defUIPriority="99" w:defSemiHidden="0" w:defUnhideWhenUsed="0" w:defQFormat="0" w:count="376">
     <w:lsdException w:name="Normal" w:uiPriority="0" w:qFormat="1"/>
     <w:lsdException w:name="heading 1" w:uiPriority="9" w:qFormat="1"/>
     <w:lsdException w:name="heading 2" w:semiHidden="1" w:uiPriority="9" w:unhideWhenUsed="1" w:qFormat="1"/>
@@ -15413,11 +15587,12 @@
     <w:lsdException w:name="Smart Hyperlink" w:semiHidden="1" w:unhideWhenUsed="1"/>
     <w:lsdException w:name="Hashtag" w:semiHidden="1" w:unhideWhenUsed="1"/>
     <w:lsdException w:name="Unresolved Mention" w:semiHidden="1" w:unhideWhenUsed="1"/>
+    <w:lsdException w:name="Smart Link" w:semiHidden="1" w:unhideWhenUsed="1"/>
   </w:latentStyles>
   <w:style w:type="paragraph" w:default="1" w:styleId="Normal">
     <w:name w:val="Normal"/>
     <w:qFormat/>
-    <w:rsid w:val="0083084A"/>
+    <w:rsid w:val="00214076"/>
     <w:rPr>
       <w:rFonts w:ascii="Times New Roman" w:hAnsi="Times New Roman"/>
       <w:sz w:val="28"/>
@@ -15663,7 +15838,7 @@
     <w:autoRedefine/>
     <w:uiPriority w:val="34"/>
     <w:qFormat/>
-    <w:rsid w:val="00030659"/>
+    <w:rsid w:val="00214076"/>
     <w:pPr>
       <w:widowControl w:val="0"/>
       <w:numPr>
@@ -15673,7 +15848,7 @@
       <w:contextualSpacing/>
     </w:pPr>
     <w:rPr>
-      <w:rFonts w:eastAsia="Times New Roman" w:cs="Times New Roman"/>
+      <w:rFonts w:ascii="Arial" w:eastAsia="Times New Roman" w:hAnsi="Arial" w:cs="Times New Roman"/>
       <w:szCs w:val="28"/>
     </w:rPr>
   </w:style>
@@ -15733,6 +15908,20 @@
       <w:spacing w:after="100"/>
       <w:ind w:left="220"/>
     </w:pPr>
+  </w:style>
+  <w:style w:type="paragraph" w:styleId="Revision">
+    <w:name w:val="Revision"/>
+    <w:hidden/>
+    <w:uiPriority w:val="99"/>
+    <w:semiHidden/>
+    <w:rsid w:val="004218EF"/>
+    <w:pPr>
+      <w:spacing w:line="240" w:lineRule="auto"/>
+    </w:pPr>
+    <w:rPr>
+      <w:rFonts w:ascii="Times New Roman" w:hAnsi="Times New Roman"/>
+      <w:sz w:val="28"/>
+    </w:rPr>
   </w:style>
 </w:styles>
 </file>

</xml_diff>